<commit_message>
modifiche fino a 3.6
</commit_message>
<xml_diff>
--- a/Paper/HousePrices.docx
+++ b/Paper/HousePrices.docx
@@ -8056,12 +8056,23 @@
         <w:rPr>
           <w:lang w:val="en-GB"/>
         </w:rPr>
-        <w:t xml:space="preserve">et be the data domain </w:t>
+        <w:t>et be the data domain</w:t>
+      </w:r>
+      <w:r>
+        <w:rPr>
+          <w:lang w:val="en-GB"/>
+        </w:rPr>
+        <w:t xml:space="preserve"> </w:t>
       </w:r>
       <m:oMath>
         <m:r>
+          <m:rPr>
+            <m:scr m:val="script"/>
+            <m:sty m:val="p"/>
+          </m:rPr>
           <w:rPr>
-            <w:rFonts w:ascii="Cambria Math" w:hAnsi="Cambria Math"/>
+            <w:rFonts w:ascii="Cambria Math" w:hAnsi="Cambria Math" w:cs="Cambria Math"/>
+            <w:lang w:val="en-GB"/>
           </w:rPr>
           <m:t>X</m:t>
         </m:r>
@@ -8073,7 +8084,7 @@
             <w:rFonts w:ascii="Cambria Math" w:hAnsi="Cambria Math"/>
             <w:lang w:val="en-GB"/>
           </w:rPr>
-          <m:t>∈</m:t>
+          <m:t>=</m:t>
         </m:r>
         <m:sSup>
           <m:sSupPr>
@@ -8246,8 +8257,13 @@
       </w:r>
       <m:oMath>
         <m:r>
+          <m:rPr>
+            <m:scr m:val="script"/>
+            <m:sty m:val="p"/>
+          </m:rPr>
           <w:rPr>
-            <w:rFonts w:ascii="Cambria Math" w:hAnsi="Cambria Math"/>
+            <w:rFonts w:ascii="Cambria Math" w:hAnsi="Cambria Math" w:cs="Cambria Math"/>
+            <w:lang w:val="en-GB"/>
           </w:rPr>
           <m:t>X</m:t>
         </m:r>
@@ -8329,10 +8345,15 @@
           <m:t>→</m:t>
         </m:r>
         <m:r>
+          <m:rPr>
+            <m:scr m:val="double-struck"/>
+            <m:sty m:val="p"/>
+          </m:rPr>
           <w:rPr>
             <w:rFonts w:ascii="Cambria Math" w:hAnsi="Cambria Math"/>
+            <w:lang w:val="en-GB"/>
           </w:rPr>
-          <m:t>Y</m:t>
+          <m:t>R</m:t>
         </m:r>
       </m:oMath>
       <w:r>
@@ -8346,6 +8367,12 @@
           <w:lang w:val="en-GB"/>
         </w:rPr>
         <w:t>, and for a</w:t>
+      </w:r>
+      <w:r>
+        <w:rPr>
+          <w:lang w:val="en-GB"/>
+        </w:rPr>
+        <w:t>n activation function</w:t>
       </w:r>
       <w:r>
         <w:rPr>
@@ -8378,10 +8405,15 @@
           <m:t>:R→</m:t>
         </m:r>
         <m:r>
+          <m:rPr>
+            <m:scr m:val="double-struck"/>
+            <m:sty m:val="p"/>
+          </m:rPr>
           <w:rPr>
             <w:rFonts w:ascii="Cambria Math" w:hAnsi="Cambria Math"/>
+            <w:lang w:val="en-GB"/>
           </w:rPr>
-          <m:t>Y</m:t>
+          <m:t>R</m:t>
         </m:r>
       </m:oMath>
       <w:r>
@@ -8473,10 +8505,14 @@
                 </m:e>
                 <m:sup>
                   <m:r>
+                    <m:rPr>
+                      <m:sty m:val="p"/>
+                    </m:rPr>
                     <w:rPr>
                       <w:rFonts w:ascii="Cambria Math" w:hAnsi="Cambria Math"/>
+                      <w:lang w:val="en-GB"/>
                     </w:rPr>
-                    <m:t>T</m:t>
+                    <m:t>⊤</m:t>
                   </m:r>
                 </m:sup>
               </m:sSup>
@@ -8563,12 +8599,6 @@
         </w:rPr>
         <w:t xml:space="preserve"> </w:t>
       </w:r>
-      <w:r>
-        <w:rPr>
-          <w:lang w:val="en-GB"/>
-        </w:rPr>
-        <w:t xml:space="preserve"> </w:t>
-      </w:r>
       <m:oMath>
         <m:sSup>
           <m:sSupPr>
@@ -8588,10 +8618,14 @@
           </m:e>
           <m:sup>
             <m:r>
+              <m:rPr>
+                <m:sty m:val="p"/>
+              </m:rPr>
               <w:rPr>
                 <w:rFonts w:ascii="Cambria Math" w:hAnsi="Cambria Math"/>
+                <w:lang w:val="en-GB"/>
               </w:rPr>
-              <m:t>T</m:t>
+              <m:t>⊤</m:t>
             </m:r>
           </m:sup>
         </m:sSup>
@@ -8788,24 +8822,13 @@
               </m:r>
             </m:sup>
           </m:sSup>
-          <m:d>
-            <m:dPr>
-              <m:ctrlPr>
-                <w:rPr>
-                  <w:rFonts w:ascii="Cambria Math" w:hAnsi="Cambria Math"/>
-                  <w:i/>
-                </w:rPr>
-              </m:ctrlPr>
-            </m:dPr>
-            <m:e>
-              <m:r>
-                <w:rPr>
-                  <w:rFonts w:ascii="Cambria Math" w:hAnsi="Cambria Math"/>
-                </w:rPr>
-                <m:t>x</m:t>
-              </m:r>
-            </m:e>
-          </m:d>
+          <m:r>
+            <w:rPr>
+              <w:rFonts w:ascii="Cambria Math" w:hAnsi="Cambria Math"/>
+              <w:lang w:val="en-GB"/>
+            </w:rPr>
+            <m:t>(x)</m:t>
+          </m:r>
           <m:r>
             <w:rPr>
               <w:rFonts w:ascii="Cambria Math" w:hAnsi="Cambria Math"/>
@@ -8814,6 +8837,9 @@
             <m:t>=</m:t>
           </m:r>
           <m:r>
+            <m:rPr>
+              <m:scr m:val="double-struck"/>
+            </m:rPr>
             <w:rPr>
               <w:rFonts w:ascii="Cambria Math" w:hAnsi="Cambria Math"/>
             </w:rPr>
@@ -8849,8 +8875,20 @@
                     </w:rPr>
                     <m:t>y</m:t>
                   </m:r>
+                  <m:r>
+                    <w:rPr>
+                      <w:rFonts w:ascii="Cambria Math" w:hAnsi="Cambria Math"/>
+                    </w:rPr>
+                    <m:t xml:space="preserve"> </m:t>
+                  </m:r>
                 </m:e>
               </m:d>
+              <m:r>
+                <w:rPr>
+                  <w:rFonts w:ascii="Cambria Math" w:hAnsi="Cambria Math"/>
+                </w:rPr>
+                <m:t xml:space="preserve"> </m:t>
+              </m:r>
               <m:r>
                 <w:rPr>
                   <w:rFonts w:ascii="Cambria Math" w:hAnsi="Cambria Math"/>
@@ -9074,472 +9112,198 @@
     </w:p>
     <w:p>
       <w:pPr>
-        <w:jc w:val="center"/>
-        <w:rPr>
-          <w:rFonts w:ascii="Cambria Math" w:hAnsi="Cambria Math"/>
-          <w:i/>
+        <w:rPr>
           <w:lang w:val="en-GB"/>
         </w:rPr>
       </w:pPr>
       <m:oMathPara>
         <m:oMath>
-          <m:eqArr>
-            <m:eqArrPr>
+          <m:acc>
+            <m:accPr>
               <m:ctrlPr>
                 <w:rPr>
                   <w:rFonts w:ascii="Cambria Math" w:hAnsi="Cambria Math"/>
                   <w:i/>
                 </w:rPr>
               </m:ctrlPr>
-            </m:eqArrPr>
+            </m:accPr>
             <m:e>
-              <m:acc>
-                <m:accPr>
+              <m:r>
+                <w:rPr>
+                  <w:rFonts w:ascii="Cambria Math" w:hAnsi="Cambria Math"/>
+                </w:rPr>
+                <m:t>w</m:t>
+              </m:r>
+            </m:e>
+          </m:acc>
+          <m:r>
+            <w:rPr>
+              <w:rFonts w:ascii="Cambria Math" w:hAnsi="Cambria Math"/>
+              <w:lang w:val="en-GB"/>
+            </w:rPr>
+            <m:t>=</m:t>
+          </m:r>
+          <m:func>
+            <m:funcPr>
+              <m:ctrlPr>
+                <w:rPr>
+                  <w:rFonts w:ascii="Cambria Math" w:hAnsi="Cambria Math"/>
+                  <w:i/>
+                  <w:lang w:val="en-GB"/>
+                </w:rPr>
+              </m:ctrlPr>
+            </m:funcPr>
+            <m:fName>
+              <m:limLow>
+                <m:limLowPr>
+                  <m:ctrlPr>
+                    <w:rPr>
+                      <w:rFonts w:ascii="Cambria Math" w:hAnsi="Cambria Math"/>
+                      <w:i/>
+                      <w:lang w:val="en-GB"/>
+                    </w:rPr>
+                  </m:ctrlPr>
+                </m:limLowPr>
+                <m:e>
+                  <m:r>
+                    <m:rPr>
+                      <m:sty m:val="p"/>
+                    </m:rPr>
+                    <w:rPr>
+                      <w:rFonts w:ascii="Cambria Math" w:hAnsi="Cambria Math"/>
+                      <w:lang w:val="en-GB"/>
+                    </w:rPr>
+                    <m:t>arg</m:t>
+                  </m:r>
+                  <m:r>
+                    <m:rPr>
+                      <m:sty m:val="p"/>
+                    </m:rPr>
+                    <w:rPr>
+                      <w:rFonts w:ascii="Cambria Math" w:hAnsi="Cambria Math"/>
+                      <w:lang w:val="en-GB"/>
+                    </w:rPr>
+                    <m:t>min</m:t>
+                  </m:r>
+                </m:e>
+                <m:lim>
+                  <m:r>
+                    <w:rPr>
+                      <w:rFonts w:ascii="Cambria Math" w:hAnsi="Cambria Math"/>
+                    </w:rPr>
+                    <m:t>w</m:t>
+                  </m:r>
+                  <m:r>
+                    <w:rPr>
+                      <w:rFonts w:ascii="Cambria Math" w:hAnsi="Cambria Math"/>
+                      <w:lang w:val="en-GB"/>
+                    </w:rPr>
+                    <m:t>∈</m:t>
+                  </m:r>
+                  <m:sSup>
+                    <m:sSupPr>
+                      <m:ctrlPr>
+                        <w:rPr>
+                          <w:rFonts w:ascii="Cambria Math" w:hAnsi="Cambria Math"/>
+                          <w:i/>
+                        </w:rPr>
+                      </m:ctrlPr>
+                    </m:sSupPr>
+                    <m:e>
+                      <m:r>
+                        <m:rPr>
+                          <m:scr m:val="double-struck"/>
+                          <m:sty m:val="p"/>
+                        </m:rPr>
+                        <w:rPr>
+                          <w:rFonts w:ascii="Cambria Math" w:hAnsi="Cambria Math"/>
+                          <w:lang w:val="en-GB"/>
+                        </w:rPr>
+                        <m:t>R</m:t>
+                      </m:r>
+                    </m:e>
+                    <m:sup>
+                      <m:r>
+                        <w:rPr>
+                          <w:rFonts w:ascii="Cambria Math" w:hAnsi="Cambria Math"/>
+                        </w:rPr>
+                        <m:t>d</m:t>
+                      </m:r>
+                    </m:sup>
+                  </m:sSup>
+                </m:lim>
+              </m:limLow>
+            </m:fName>
+            <m:e>
+              <m:f>
+                <m:fPr>
                   <m:ctrlPr>
                     <w:rPr>
                       <w:rFonts w:ascii="Cambria Math" w:hAnsi="Cambria Math"/>
                       <w:i/>
                     </w:rPr>
                   </m:ctrlPr>
-                </m:accPr>
-                <m:e>
+                </m:fPr>
+                <m:num>
+                  <m:r>
+                    <w:rPr>
+                      <w:rFonts w:ascii="Cambria Math" w:hAnsi="Cambria Math"/>
+                      <w:lang w:val="en-GB"/>
+                    </w:rPr>
+                    <m:t>1</m:t>
+                  </m:r>
+                  <m:ctrlPr>
+                    <w:rPr>
+                      <w:rFonts w:ascii="Cambria Math" w:eastAsia="Cambria Math" w:hAnsi="Cambria Math" w:cs="Cambria Math"/>
+                      <w:i/>
+                    </w:rPr>
+                  </m:ctrlPr>
+                </m:num>
+                <m:den>
                   <m:r>
                     <w:rPr>
                       <w:rFonts w:ascii="Cambria Math" w:hAnsi="Cambria Math"/>
                     </w:rPr>
-                    <m:t>w</m:t>
+                    <m:t>m</m:t>
                   </m:r>
-                </m:e>
-              </m:acc>
-              <m:r>
-                <w:rPr>
-                  <w:rFonts w:ascii="Cambria Math" w:hAnsi="Cambria Math"/>
-                  <w:lang w:val="en-GB"/>
-                </w:rPr>
-                <m:t>=</m:t>
-              </m:r>
-              <m:func>
-                <m:funcPr>
+                </m:den>
+              </m:f>
+              <m:nary>
+                <m:naryPr>
+                  <m:chr m:val="∑"/>
+                  <m:limLoc m:val="undOvr"/>
+                  <m:grow m:val="1"/>
                   <m:ctrlPr>
                     <w:rPr>
                       <w:rFonts w:ascii="Cambria Math" w:hAnsi="Cambria Math"/>
                       <w:i/>
                     </w:rPr>
                   </m:ctrlPr>
-                </m:funcPr>
-                <m:fName>
-                  <m:sSub>
-                    <m:sSubPr>
-                      <m:ctrlPr>
-                        <w:rPr>
-                          <w:rFonts w:ascii="Cambria Math" w:hAnsi="Cambria Math"/>
-                          <w:i/>
-                        </w:rPr>
-                      </m:ctrlPr>
-                    </m:sSubPr>
-                    <m:e>
-                      <m:r>
-                        <w:rPr>
-                          <w:rFonts w:ascii="Cambria Math" w:hAnsi="Cambria Math"/>
-                        </w:rPr>
-                        <m:t>argmin</m:t>
-                      </m:r>
-                    </m:e>
-                    <m:sub>
-                      <m:r>
-                        <w:rPr>
-                          <w:rFonts w:ascii="Cambria Math" w:hAnsi="Cambria Math"/>
-                        </w:rPr>
-                        <m:t>w</m:t>
-                      </m:r>
-                      <m:r>
-                        <w:rPr>
-                          <w:rFonts w:ascii="Cambria Math" w:hAnsi="Cambria Math"/>
-                          <w:lang w:val="en-GB"/>
-                        </w:rPr>
-                        <m:t>∈</m:t>
-                      </m:r>
-                      <m:sSup>
-                        <m:sSupPr>
-                          <m:ctrlPr>
-                            <w:rPr>
-                              <w:rFonts w:ascii="Cambria Math" w:hAnsi="Cambria Math"/>
-                              <w:i/>
-                            </w:rPr>
-                          </m:ctrlPr>
-                        </m:sSupPr>
-                        <m:e>
-                          <m:r>
-                            <m:rPr>
-                              <m:scr m:val="fraktur"/>
-                            </m:rPr>
-                            <w:rPr>
-                              <w:rFonts w:ascii="Cambria Math" w:hAnsi="Cambria Math"/>
-                              <w:lang w:val="en-GB"/>
-                            </w:rPr>
-                            <m:t>R</m:t>
-                          </m:r>
-                        </m:e>
-                        <m:sup>
-                          <m:r>
-                            <w:rPr>
-                              <w:rFonts w:ascii="Cambria Math" w:hAnsi="Cambria Math"/>
-                            </w:rPr>
-                            <m:t>d</m:t>
-                          </m:r>
-                        </m:sup>
-                      </m:sSup>
-                    </m:sub>
-                  </m:sSub>
-                </m:fName>
-                <m:e>
-                  <m:f>
-                    <m:fPr>
-                      <m:ctrlPr>
-                        <w:rPr>
-                          <w:rFonts w:ascii="Cambria Math" w:hAnsi="Cambria Math"/>
-                          <w:i/>
-                        </w:rPr>
-                      </m:ctrlPr>
-                    </m:fPr>
-                    <m:num>
-                      <m:r>
-                        <w:rPr>
-                          <w:rFonts w:ascii="Cambria Math" w:hAnsi="Cambria Math"/>
-                          <w:lang w:val="en-GB"/>
-                        </w:rPr>
-                        <m:t>1</m:t>
-                      </m:r>
-                      <m:ctrlPr>
-                        <w:rPr>
-                          <w:rFonts w:ascii="Cambria Math" w:eastAsia="Cambria Math" w:hAnsi="Cambria Math" w:cs="Cambria Math"/>
-                          <w:i/>
-                        </w:rPr>
-                      </m:ctrlPr>
-                    </m:num>
-                    <m:den>
-                      <m:r>
-                        <w:rPr>
-                          <w:rFonts w:ascii="Cambria Math" w:hAnsi="Cambria Math"/>
-                        </w:rPr>
-                        <m:t>m</m:t>
-                      </m:r>
-                    </m:den>
-                  </m:f>
-                  <m:nary>
-                    <m:naryPr>
-                      <m:chr m:val="∑"/>
-                      <m:limLoc m:val="undOvr"/>
-                      <m:grow m:val="1"/>
-                      <m:ctrlPr>
-                        <w:rPr>
-                          <w:rFonts w:ascii="Cambria Math" w:hAnsi="Cambria Math"/>
-                          <w:i/>
-                        </w:rPr>
-                      </m:ctrlPr>
-                    </m:naryPr>
-                    <m:sub>
-                      <m:r>
-                        <w:rPr>
-                          <w:rFonts w:ascii="Cambria Math" w:hAnsi="Cambria Math"/>
-                        </w:rPr>
-                        <m:t>t</m:t>
-                      </m:r>
-                      <m:r>
-                        <w:rPr>
-                          <w:rFonts w:ascii="Cambria Math" w:hAnsi="Cambria Math"/>
-                          <w:lang w:val="en-GB"/>
-                        </w:rPr>
-                        <m:t>=1</m:t>
-                      </m:r>
-                    </m:sub>
-                    <m:sup>
-                      <m:r>
-                        <w:rPr>
-                          <w:rFonts w:ascii="Cambria Math" w:hAnsi="Cambria Math"/>
-                        </w:rPr>
-                        <m:t>m</m:t>
-                      </m:r>
-                    </m:sup>
-                    <m:e>
-                      <m:sSup>
-                        <m:sSupPr>
-                          <m:ctrlPr>
-                            <w:rPr>
-                              <w:rFonts w:ascii="Cambria Math" w:hAnsi="Cambria Math"/>
-                              <w:i/>
-                            </w:rPr>
-                          </m:ctrlPr>
-                        </m:sSupPr>
-                        <m:e>
-                          <m:d>
-                            <m:dPr>
-                              <m:ctrlPr>
-                                <w:rPr>
-                                  <w:rFonts w:ascii="Cambria Math" w:hAnsi="Cambria Math"/>
-                                  <w:i/>
-                                </w:rPr>
-                              </m:ctrlPr>
-                            </m:dPr>
-                            <m:e>
-                              <m:sSup>
-                                <m:sSupPr>
-                                  <m:ctrlPr>
-                                    <w:rPr>
-                                      <w:rFonts w:ascii="Cambria Math" w:hAnsi="Cambria Math"/>
-                                      <w:i/>
-                                    </w:rPr>
-                                  </m:ctrlPr>
-                                </m:sSupPr>
-                                <m:e>
-                                  <m:r>
-                                    <w:rPr>
-                                      <w:rFonts w:ascii="Cambria Math" w:hAnsi="Cambria Math"/>
-                                    </w:rPr>
-                                    <m:t>w</m:t>
-                                  </m:r>
-                                </m:e>
-                                <m:sup>
-                                  <m:r>
-                                    <w:rPr>
-                                      <w:rFonts w:ascii="Cambria Math" w:hAnsi="Cambria Math"/>
-                                    </w:rPr>
-                                    <m:t>T</m:t>
-                                  </m:r>
-                                </m:sup>
-                              </m:sSup>
-                              <m:sSub>
-                                <m:sSubPr>
-                                  <m:ctrlPr>
-                                    <w:rPr>
-                                      <w:rFonts w:ascii="Cambria Math" w:hAnsi="Cambria Math"/>
-                                      <w:i/>
-                                    </w:rPr>
-                                  </m:ctrlPr>
-                                </m:sSubPr>
-                                <m:e>
-                                  <m:r>
-                                    <w:rPr>
-                                      <w:rFonts w:ascii="Cambria Math" w:hAnsi="Cambria Math"/>
-                                    </w:rPr>
-                                    <m:t>x</m:t>
-                                  </m:r>
-                                </m:e>
-                                <m:sub>
-                                  <m:r>
-                                    <w:rPr>
-                                      <w:rFonts w:ascii="Cambria Math" w:hAnsi="Cambria Math"/>
-                                    </w:rPr>
-                                    <m:t>t</m:t>
-                                  </m:r>
-                                </m:sub>
-                              </m:sSub>
-                              <m:r>
-                                <w:rPr>
-                                  <w:rFonts w:ascii="Cambria Math" w:hAnsi="Cambria Math"/>
-                                  <w:lang w:val="en-GB"/>
-                                </w:rPr>
-                                <m:t>-</m:t>
-                              </m:r>
-                              <m:sSub>
-                                <m:sSubPr>
-                                  <m:ctrlPr>
-                                    <w:rPr>
-                                      <w:rFonts w:ascii="Cambria Math" w:hAnsi="Cambria Math"/>
-                                      <w:i/>
-                                    </w:rPr>
-                                  </m:ctrlPr>
-                                </m:sSubPr>
-                                <m:e>
-                                  <m:r>
-                                    <w:rPr>
-                                      <w:rFonts w:ascii="Cambria Math" w:hAnsi="Cambria Math"/>
-                                    </w:rPr>
-                                    <m:t>y</m:t>
-                                  </m:r>
-                                </m:e>
-                                <m:sub>
-                                  <m:r>
-                                    <w:rPr>
-                                      <w:rFonts w:ascii="Cambria Math" w:hAnsi="Cambria Math"/>
-                                    </w:rPr>
-                                    <m:t>t</m:t>
-                                  </m:r>
-                                </m:sub>
-                              </m:sSub>
-                            </m:e>
-                          </m:d>
-                        </m:e>
-                        <m:sup>
-                          <m:r>
-                            <w:rPr>
-                              <w:rFonts w:ascii="Cambria Math" w:hAnsi="Cambria Math"/>
-                              <w:lang w:val="en-GB"/>
-                            </w:rPr>
-                            <m:t>2</m:t>
-                          </m:r>
-                        </m:sup>
-                      </m:sSup>
-                    </m:e>
-                  </m:nary>
-                </m:e>
-              </m:func>
-            </m:e>
-            <m:e>
-              <m:r>
-                <w:rPr>
-                  <w:rFonts w:ascii="Cambria Math" w:hAnsi="Cambria Math"/>
-                  <w:lang w:val="en-GB"/>
-                </w:rPr>
-                <m:t xml:space="preserve"> </m:t>
-              </m:r>
-            </m:e>
-          </m:eqArr>
-        </m:oMath>
-      </m:oMathPara>
-    </w:p>
-    <w:p>
-      <w:pPr>
-        <w:rPr>
-          <w:lang w:val="en-GB"/>
-        </w:rPr>
-      </w:pPr>
-      <w:r>
-        <w:rPr>
-          <w:lang w:val="en-GB"/>
-        </w:rPr>
-        <w:t xml:space="preserve">Since we can rewrite these terms in vector </w:t>
-      </w:r>
-      <w:r>
-        <w:rPr>
-          <w:lang w:val="en-GB"/>
-        </w:rPr>
-        <w:t>notation,</w:t>
-      </w:r>
-      <w:r>
-        <w:rPr>
-          <w:lang w:val="en-GB"/>
-        </w:rPr>
-        <w:t xml:space="preserve"> we have </w:t>
-      </w:r>
-    </w:p>
-    <w:p>
-      <w:pPr>
-        <w:jc w:val="center"/>
-        <w:rPr>
-          <w:rFonts w:ascii="Cambria Math" w:hAnsi="Cambria Math"/>
-          <w:i/>
-        </w:rPr>
-      </w:pPr>
-      <m:oMathPara>
-        <m:oMath>
-          <m:eqArr>
-            <m:eqArrPr>
-              <m:ctrlPr>
-                <w:rPr>
-                  <w:rFonts w:ascii="Cambria Math" w:hAnsi="Cambria Math"/>
-                  <w:i/>
-                </w:rPr>
-              </m:ctrlPr>
-            </m:eqArrPr>
-            <m:e>
-              <m:acc>
-                <m:accPr>
-                  <m:ctrlPr>
-                    <w:rPr>
-                      <w:rFonts w:ascii="Cambria Math" w:hAnsi="Cambria Math"/>
-                      <w:i/>
-                    </w:rPr>
-                  </m:ctrlPr>
-                </m:accPr>
-                <m:e>
+                </m:naryPr>
+                <m:sub>
                   <m:r>
                     <w:rPr>
                       <w:rFonts w:ascii="Cambria Math" w:hAnsi="Cambria Math"/>
                     </w:rPr>
-                    <m:t>w</m:t>
+                    <m:t>t</m:t>
                   </m:r>
-                </m:e>
-              </m:acc>
-              <m:r>
-                <w:rPr>
-                  <w:rFonts w:ascii="Cambria Math" w:hAnsi="Cambria Math"/>
-                </w:rPr>
-                <m:t>=</m:t>
-              </m:r>
-              <m:func>
-                <m:funcPr>
-                  <m:ctrlPr>
+                  <m:r>
                     <w:rPr>
                       <w:rFonts w:ascii="Cambria Math" w:hAnsi="Cambria Math"/>
-                      <w:i/>
+                      <w:lang w:val="en-GB"/>
                     </w:rPr>
-                  </m:ctrlPr>
-                </m:funcPr>
-                <m:fName>
-                  <m:sSub>
-                    <m:sSubPr>
-                      <m:ctrlPr>
-                        <w:rPr>
-                          <w:rFonts w:ascii="Cambria Math" w:hAnsi="Cambria Math"/>
-                          <w:i/>
-                        </w:rPr>
-                      </m:ctrlPr>
-                    </m:sSubPr>
-                    <m:e>
-                      <m:r>
-                        <w:rPr>
-                          <w:rFonts w:ascii="Cambria Math" w:hAnsi="Cambria Math"/>
-                        </w:rPr>
-                        <m:t>argmin</m:t>
-                      </m:r>
-                    </m:e>
-                    <m:sub>
-                      <m:r>
-                        <w:rPr>
-                          <w:rFonts w:ascii="Cambria Math" w:hAnsi="Cambria Math"/>
-                        </w:rPr>
-                        <m:t>w∈</m:t>
-                      </m:r>
-                      <m:sSup>
-                        <m:sSupPr>
-                          <m:ctrlPr>
-                            <w:rPr>
-                              <w:rFonts w:ascii="Cambria Math" w:hAnsi="Cambria Math"/>
-                              <w:i/>
-                            </w:rPr>
-                          </m:ctrlPr>
-                        </m:sSupPr>
-                        <m:e>
-                          <m:r>
-                            <m:rPr>
-                              <m:scr m:val="fraktur"/>
-                            </m:rPr>
-                            <w:rPr>
-                              <w:rFonts w:ascii="Cambria Math" w:hAnsi="Cambria Math"/>
-                            </w:rPr>
-                            <m:t>R</m:t>
-                          </m:r>
-                        </m:e>
-                        <m:sup>
-                          <m:r>
-                            <w:rPr>
-                              <w:rFonts w:ascii="Cambria Math" w:hAnsi="Cambria Math"/>
-                            </w:rPr>
-                            <m:t>d</m:t>
-                          </m:r>
-                        </m:sup>
-                      </m:sSup>
-                    </m:sub>
-                  </m:sSub>
-                </m:fName>
-                <m:e>
+                    <m:t>=1</m:t>
+                  </m:r>
+                </m:sub>
+                <m:sup>
                   <m:r>
                     <w:rPr>
                       <w:rFonts w:ascii="Cambria Math" w:hAnsi="Cambria Math"/>
                     </w:rPr>
-                    <m:t xml:space="preserve"> </m:t>
+                    <m:t>m</m:t>
                   </m:r>
+                </m:sup>
+                <m:e>
                   <m:sSup>
                     <m:sSupPr>
                       <m:ctrlPr>
@@ -9552,8 +9316,6 @@
                     <m:e>
                       <m:d>
                         <m:dPr>
-                          <m:begChr m:val="‖"/>
-                          <m:endChr m:val="‖"/>
                           <m:ctrlPr>
                             <w:rPr>
                               <w:rFonts w:ascii="Cambria Math" w:hAnsi="Cambria Math"/>
@@ -9562,12 +9324,95 @@
                           </m:ctrlPr>
                         </m:dPr>
                         <m:e>
+                          <m:sSup>
+                            <m:sSupPr>
+                              <m:ctrlPr>
+                                <w:rPr>
+                                  <w:rFonts w:ascii="Cambria Math" w:hAnsi="Cambria Math"/>
+                                  <w:i/>
+                                </w:rPr>
+                              </m:ctrlPr>
+                            </m:sSupPr>
+                            <m:e>
+                              <m:r>
+                                <w:rPr>
+                                  <w:rFonts w:ascii="Cambria Math" w:hAnsi="Cambria Math"/>
+                                </w:rPr>
+                                <m:t>w</m:t>
+                              </m:r>
+                            </m:e>
+                            <m:sup>
+                              <m:r>
+                                <m:rPr>
+                                  <m:sty m:val="p"/>
+                                </m:rPr>
+                                <w:rPr>
+                                  <w:rFonts w:ascii="Cambria Math" w:hAnsi="Cambria Math"/>
+                                  <w:lang w:val="en-GB"/>
+                                </w:rPr>
+                                <m:t>⊤</m:t>
+                              </m:r>
+                            </m:sup>
+                          </m:sSup>
+                          <m:sSub>
+                            <m:sSubPr>
+                              <m:ctrlPr>
+                                <w:rPr>
+                                  <w:rFonts w:ascii="Cambria Math" w:hAnsi="Cambria Math"/>
+                                  <w:i/>
+                                </w:rPr>
+                              </m:ctrlPr>
+                            </m:sSubPr>
+                            <m:e>
+                              <m:r>
+                                <w:rPr>
+                                  <w:rFonts w:ascii="Cambria Math" w:hAnsi="Cambria Math"/>
+                                </w:rPr>
+                                <m:t>x</m:t>
+                              </m:r>
+                            </m:e>
+                            <m:sub>
+                              <m:r>
+                                <w:rPr>
+                                  <w:rFonts w:ascii="Cambria Math" w:hAnsi="Cambria Math"/>
+                                </w:rPr>
+                                <m:t>t</m:t>
+                              </m:r>
+                            </m:sub>
+                          </m:sSub>
                           <m:r>
                             <w:rPr>
                               <w:rFonts w:ascii="Cambria Math" w:hAnsi="Cambria Math"/>
+                              <w:lang w:val="en-GB"/>
                             </w:rPr>
-                            <m:t>v-y</m:t>
+                            <m:t>-</m:t>
                           </m:r>
+                          <m:sSub>
+                            <m:sSubPr>
+                              <m:ctrlPr>
+                                <w:rPr>
+                                  <w:rFonts w:ascii="Cambria Math" w:hAnsi="Cambria Math"/>
+                                  <w:i/>
+                                </w:rPr>
+                              </m:ctrlPr>
+                            </m:sSubPr>
+                            <m:e>
+                              <m:r>
+                                <w:rPr>
+                                  <w:rFonts w:ascii="Cambria Math" w:hAnsi="Cambria Math"/>
+                                </w:rPr>
+                                <m:t>y</m:t>
+                              </m:r>
+                            </m:e>
+                            <m:sub>
+                              <m:r>
+                                <w:rPr>
+                                  <w:rFonts w:ascii="Cambria Math" w:hAnsi="Cambria Math"/>
+                                </w:rPr>
+                                <m:t>t</m:t>
+                              </m:r>
+                            </m:sub>
+                          </m:sSub>
                         </m:e>
                       </m:d>
                     </m:e>
@@ -9575,23 +9420,211 @@
                       <m:r>
                         <w:rPr>
                           <w:rFonts w:ascii="Cambria Math" w:hAnsi="Cambria Math"/>
+                          <w:lang w:val="en-GB"/>
                         </w:rPr>
                         <m:t>2</m:t>
                       </m:r>
                     </m:sup>
                   </m:sSup>
                 </m:e>
-              </m:func>
+              </m:nary>
             </m:e>
+          </m:func>
+        </m:oMath>
+      </m:oMathPara>
+    </w:p>
+    <w:p>
+      <w:pPr>
+        <w:rPr>
+          <w:lang w:val="en-GB"/>
+        </w:rPr>
+      </w:pPr>
+      <w:r>
+        <w:rPr>
+          <w:lang w:val="en-GB"/>
+        </w:rPr>
+        <w:t xml:space="preserve">Since we can rewrite these terms in vector </w:t>
+      </w:r>
+      <w:r>
+        <w:rPr>
+          <w:lang w:val="en-GB"/>
+        </w:rPr>
+        <w:t>notation,</w:t>
+      </w:r>
+      <w:r>
+        <w:rPr>
+          <w:lang w:val="en-GB"/>
+        </w:rPr>
+        <w:t xml:space="preserve"> we have</w:t>
+      </w:r>
+    </w:p>
+    <w:p>
+      <w:pPr>
+        <w:rPr>
+          <w:lang w:val="en-GB"/>
+        </w:rPr>
+      </w:pPr>
+      <m:oMathPara>
+        <m:oMath>
+          <m:acc>
+            <m:accPr>
+              <m:ctrlPr>
+                <w:rPr>
+                  <w:rFonts w:ascii="Cambria Math" w:hAnsi="Cambria Math"/>
+                  <w:i/>
+                </w:rPr>
+              </m:ctrlPr>
+            </m:accPr>
             <m:e>
               <m:r>
                 <w:rPr>
                   <w:rFonts w:ascii="Cambria Math" w:hAnsi="Cambria Math"/>
                 </w:rPr>
-                <m:t xml:space="preserve"> </m:t>
+                <m:t>w</m:t>
               </m:r>
             </m:e>
-          </m:eqArr>
+          </m:acc>
+          <m:r>
+            <w:rPr>
+              <w:rFonts w:ascii="Cambria Math" w:hAnsi="Cambria Math"/>
+              <w:lang w:val="en-GB"/>
+            </w:rPr>
+            <m:t>=</m:t>
+          </m:r>
+          <m:func>
+            <m:funcPr>
+              <m:ctrlPr>
+                <w:rPr>
+                  <w:rFonts w:ascii="Cambria Math" w:hAnsi="Cambria Math"/>
+                  <w:i/>
+                  <w:lang w:val="en-GB"/>
+                </w:rPr>
+              </m:ctrlPr>
+            </m:funcPr>
+            <m:fName>
+              <m:limLow>
+                <m:limLowPr>
+                  <m:ctrlPr>
+                    <w:rPr>
+                      <w:rFonts w:ascii="Cambria Math" w:hAnsi="Cambria Math"/>
+                      <w:i/>
+                      <w:lang w:val="en-GB"/>
+                    </w:rPr>
+                  </m:ctrlPr>
+                </m:limLowPr>
+                <m:e>
+                  <m:r>
+                    <m:rPr>
+                      <m:sty m:val="p"/>
+                    </m:rPr>
+                    <w:rPr>
+                      <w:rFonts w:ascii="Cambria Math" w:hAnsi="Cambria Math"/>
+                      <w:lang w:val="en-GB"/>
+                    </w:rPr>
+                    <m:t>arg</m:t>
+                  </m:r>
+                  <m:r>
+                    <m:rPr>
+                      <m:sty m:val="p"/>
+                    </m:rPr>
+                    <w:rPr>
+                      <w:rFonts w:ascii="Cambria Math" w:hAnsi="Cambria Math"/>
+                      <w:lang w:val="en-GB"/>
+                    </w:rPr>
+                    <m:t>min</m:t>
+                  </m:r>
+                </m:e>
+                <m:lim>
+                  <m:r>
+                    <w:rPr>
+                      <w:rFonts w:ascii="Cambria Math" w:hAnsi="Cambria Math"/>
+                    </w:rPr>
+                    <m:t>w</m:t>
+                  </m:r>
+                  <m:r>
+                    <w:rPr>
+                      <w:rFonts w:ascii="Cambria Math" w:hAnsi="Cambria Math"/>
+                      <w:lang w:val="en-GB"/>
+                    </w:rPr>
+                    <m:t>∈</m:t>
+                  </m:r>
+                  <m:sSup>
+                    <m:sSupPr>
+                      <m:ctrlPr>
+                        <w:rPr>
+                          <w:rFonts w:ascii="Cambria Math" w:hAnsi="Cambria Math"/>
+                          <w:i/>
+                        </w:rPr>
+                      </m:ctrlPr>
+                    </m:sSupPr>
+                    <m:e>
+                      <m:r>
+                        <m:rPr>
+                          <m:scr m:val="double-struck"/>
+                          <m:sty m:val="p"/>
+                        </m:rPr>
+                        <w:rPr>
+                          <w:rFonts w:ascii="Cambria Math" w:hAnsi="Cambria Math"/>
+                          <w:lang w:val="en-GB"/>
+                        </w:rPr>
+                        <m:t>R</m:t>
+                      </m:r>
+                    </m:e>
+                    <m:sup>
+                      <m:r>
+                        <w:rPr>
+                          <w:rFonts w:ascii="Cambria Math" w:hAnsi="Cambria Math"/>
+                        </w:rPr>
+                        <m:t>d</m:t>
+                      </m:r>
+                    </m:sup>
+                  </m:sSup>
+                </m:lim>
+              </m:limLow>
+            </m:fName>
+            <m:e>
+              <m:sSup>
+                <m:sSupPr>
+                  <m:ctrlPr>
+                    <w:rPr>
+                      <w:rFonts w:ascii="Cambria Math" w:hAnsi="Cambria Math"/>
+                      <w:i/>
+                    </w:rPr>
+                  </m:ctrlPr>
+                </m:sSupPr>
+                <m:e>
+                  <m:d>
+                    <m:dPr>
+                      <m:begChr m:val="‖"/>
+                      <m:endChr m:val="‖"/>
+                      <m:ctrlPr>
+                        <w:rPr>
+                          <w:rFonts w:ascii="Cambria Math" w:hAnsi="Cambria Math"/>
+                          <w:i/>
+                        </w:rPr>
+                      </m:ctrlPr>
+                    </m:dPr>
+                    <m:e>
+                      <m:r>
+                        <w:rPr>
+                          <w:rFonts w:ascii="Cambria Math" w:hAnsi="Cambria Math"/>
+                        </w:rPr>
+                        <m:t>v-y</m:t>
+                      </m:r>
+                    </m:e>
+                  </m:d>
+                </m:e>
+                <m:sup>
+                  <m:r>
+                    <w:rPr>
+                      <w:rFonts w:ascii="Cambria Math" w:hAnsi="Cambria Math"/>
+                    </w:rPr>
+                    <m:t>2</m:t>
+                  </m:r>
+                </m:sup>
+              </m:sSup>
+            </m:e>
+          </m:func>
         </m:oMath>
       </m:oMathPara>
     </w:p>
@@ -9657,10 +9690,14 @@
               </m:e>
               <m:sup>
                 <m:r>
+                  <m:rPr>
+                    <m:sty m:val="p"/>
+                  </m:rPr>
                   <w:rPr>
                     <w:rFonts w:ascii="Cambria Math" w:hAnsi="Cambria Math"/>
+                    <w:lang w:val="en-GB"/>
                   </w:rPr>
-                  <m:t>T</m:t>
+                  <m:t>⊤</m:t>
                 </m:r>
               </m:sup>
             </m:sSup>
@@ -9731,10 +9768,14 @@
               </m:e>
               <m:sup>
                 <m:r>
+                  <m:rPr>
+                    <m:sty m:val="p"/>
+                  </m:rPr>
                   <w:rPr>
                     <w:rFonts w:ascii="Cambria Math" w:hAnsi="Cambria Math"/>
+                    <w:lang w:val="en-GB"/>
                   </w:rPr>
-                  <m:t>T</m:t>
+                  <m:t>⊤</m:t>
                 </m:r>
               </m:sup>
             </m:sSup>
@@ -9759,7 +9800,7 @@
                   <w:rPr>
                     <w:rFonts w:ascii="Cambria Math" w:hAnsi="Cambria Math"/>
                   </w:rPr>
-                  <m:t>n</m:t>
+                  <m:t>m</m:t>
                 </m:r>
               </m:sub>
             </m:sSub>
@@ -9888,32 +9929,13 @@
         <w:t xml:space="preserve">the vector of real labels and for </w:t>
       </w:r>
       <m:oMath>
-        <m:sSub>
-          <m:sSubPr>
-            <m:ctrlPr>
-              <w:rPr>
-                <w:rFonts w:ascii="Cambria Math" w:hAnsi="Cambria Math"/>
-              </w:rPr>
-            </m:ctrlPr>
-          </m:sSubPr>
-          <m:e>
-            <m:r>
-              <w:rPr>
-                <w:rFonts w:ascii="Cambria Math" w:hAnsi="Cambria Math"/>
-              </w:rPr>
-              <m:t>v</m:t>
-            </m:r>
-          </m:e>
-          <m:sub>
-            <m:r>
-              <w:rPr>
-                <w:rFonts w:ascii="Cambria Math" w:hAnsi="Cambria Math"/>
-                <w:lang w:val="en-GB"/>
-              </w:rPr>
-              <m:t>,</m:t>
-            </m:r>
-          </m:sub>
-        </m:sSub>
+        <m:r>
+          <w:rPr>
+            <w:rFonts w:ascii="Cambria Math" w:hAnsi="Cambria Math"/>
+            <w:lang w:val="en-GB"/>
+          </w:rPr>
+          <m:t xml:space="preserve">v, </m:t>
+        </m:r>
         <m:r>
           <w:rPr>
             <w:rFonts w:ascii="Cambria Math" w:hAnsi="Cambria Math"/>
@@ -9965,7 +9987,7 @@
         <w:rPr>
           <w:lang w:val="en-GB"/>
         </w:rPr>
-        <w:t xml:space="preserve"> .</w:t>
+        <w:t>.</w:t>
       </w:r>
     </w:p>
     <w:p>
@@ -10212,10 +10234,14 @@
           </m:e>
           <m:sup>
             <m:r>
+              <m:rPr>
+                <m:sty m:val="p"/>
+              </m:rPr>
               <w:rPr>
                 <w:rFonts w:ascii="Cambria Math" w:hAnsi="Cambria Math"/>
+                <w:lang w:val="en-GB"/>
               </w:rPr>
-              <m:t>T</m:t>
+              <m:t>⊤</m:t>
             </m:r>
           </m:sup>
         </m:sSup>
@@ -10262,114 +10288,94 @@
     </w:p>
     <w:p>
       <w:pPr>
-        <w:jc w:val="center"/>
+        <w:rPr>
+          <w:lang w:val="en-GB"/>
+        </w:rPr>
       </w:pPr>
       <m:oMathPara>
-        <m:oMathParaPr>
-          <m:jc m:val="center"/>
-        </m:oMathParaPr>
         <m:oMath>
-          <m:eqArr>
-            <m:eqArrPr>
+          <m:acc>
+            <m:accPr>
               <m:ctrlPr>
                 <w:rPr>
                   <w:rFonts w:ascii="Cambria Math" w:hAnsi="Cambria Math"/>
                   <w:i/>
                 </w:rPr>
               </m:ctrlPr>
-            </m:eqArrPr>
+            </m:accPr>
             <m:e>
-              <m:acc>
-                <m:accPr>
+              <m:r>
+                <w:rPr>
+                  <w:rFonts w:ascii="Cambria Math" w:hAnsi="Cambria Math"/>
+                </w:rPr>
+                <m:t>w</m:t>
+              </m:r>
+            </m:e>
+          </m:acc>
+          <m:r>
+            <w:rPr>
+              <w:rFonts w:ascii="Cambria Math" w:hAnsi="Cambria Math"/>
+              <w:lang w:val="en-GB"/>
+            </w:rPr>
+            <m:t>=</m:t>
+          </m:r>
+          <m:func>
+            <m:funcPr>
+              <m:ctrlPr>
+                <w:rPr>
+                  <w:rFonts w:ascii="Cambria Math" w:hAnsi="Cambria Math"/>
+                  <w:i/>
+                  <w:lang w:val="en-GB"/>
+                </w:rPr>
+              </m:ctrlPr>
+            </m:funcPr>
+            <m:fName>
+              <m:limLow>
+                <m:limLowPr>
                   <m:ctrlPr>
                     <w:rPr>
                       <w:rFonts w:ascii="Cambria Math" w:hAnsi="Cambria Math"/>
                       <w:i/>
+                      <w:lang w:val="en-GB"/>
                     </w:rPr>
                   </m:ctrlPr>
-                </m:accPr>
+                </m:limLowPr>
                 <m:e>
+                  <m:r>
+                    <m:rPr>
+                      <m:sty m:val="p"/>
+                    </m:rPr>
+                    <w:rPr>
+                      <w:rFonts w:ascii="Cambria Math" w:hAnsi="Cambria Math"/>
+                      <w:lang w:val="en-GB"/>
+                    </w:rPr>
+                    <m:t>arg</m:t>
+                  </m:r>
+                  <m:r>
+                    <m:rPr>
+                      <m:sty m:val="p"/>
+                    </m:rPr>
+                    <w:rPr>
+                      <w:rFonts w:ascii="Cambria Math" w:hAnsi="Cambria Math"/>
+                      <w:lang w:val="en-GB"/>
+                    </w:rPr>
+                    <m:t>min</m:t>
+                  </m:r>
+                </m:e>
+                <m:lim>
                   <m:r>
                     <w:rPr>
                       <w:rFonts w:ascii="Cambria Math" w:hAnsi="Cambria Math"/>
                     </w:rPr>
                     <m:t>w</m:t>
                   </m:r>
-                </m:e>
-              </m:acc>
-              <m:r>
-                <w:rPr>
-                  <w:rFonts w:ascii="Cambria Math" w:hAnsi="Cambria Math"/>
-                </w:rPr>
-                <m:t>=</m:t>
-              </m:r>
-              <m:func>
-                <m:funcPr>
-                  <m:ctrlPr>
+                  <m:r>
                     <w:rPr>
                       <w:rFonts w:ascii="Cambria Math" w:hAnsi="Cambria Math"/>
-                      <w:i/>
+                      <w:lang w:val="en-GB"/>
                     </w:rPr>
-                  </m:ctrlPr>
-                </m:funcPr>
-                <m:fName>
-                  <m:sSub>
-                    <m:sSubPr>
-                      <m:ctrlPr>
-                        <w:rPr>
-                          <w:rFonts w:ascii="Cambria Math" w:hAnsi="Cambria Math"/>
-                          <w:i/>
-                        </w:rPr>
-                      </m:ctrlPr>
-                    </m:sSubPr>
-                    <m:e>
-                      <m:r>
-                        <w:rPr>
-                          <w:rFonts w:ascii="Cambria Math" w:hAnsi="Cambria Math"/>
-                        </w:rPr>
-                        <m:t>argmin</m:t>
-                      </m:r>
-                    </m:e>
-                    <m:sub>
-                      <m:r>
-                        <w:rPr>
-                          <w:rFonts w:ascii="Cambria Math" w:hAnsi="Cambria Math"/>
-                        </w:rPr>
-                        <m:t>w∈</m:t>
-                      </m:r>
-                      <m:sSup>
-                        <m:sSupPr>
-                          <m:ctrlPr>
-                            <w:rPr>
-                              <w:rFonts w:ascii="Cambria Math" w:hAnsi="Cambria Math"/>
-                              <w:i/>
-                            </w:rPr>
-                          </m:ctrlPr>
-                        </m:sSupPr>
-                        <m:e>
-                          <m:r>
-                            <m:rPr>
-                              <m:scr m:val="fraktur"/>
-                            </m:rPr>
-                            <w:rPr>
-                              <w:rFonts w:ascii="Cambria Math" w:hAnsi="Cambria Math"/>
-                            </w:rPr>
-                            <m:t>R</m:t>
-                          </m:r>
-                        </m:e>
-                        <m:sup>
-                          <m:r>
-                            <w:rPr>
-                              <w:rFonts w:ascii="Cambria Math" w:hAnsi="Cambria Math"/>
-                            </w:rPr>
-                            <m:t>d</m:t>
-                          </m:r>
-                        </m:sup>
-                      </m:sSup>
-                    </m:sub>
-                  </m:sSub>
-                </m:fName>
-                <m:e>
+                    <m:t>∈</m:t>
+                  </m:r>
                   <m:sSup>
                     <m:sSupPr>
                       <m:ctrlPr>
@@ -10380,100 +10386,79 @@
                       </m:ctrlPr>
                     </m:sSupPr>
                     <m:e>
-                      <m:d>
-                        <m:dPr>
-                          <m:begChr m:val="‖"/>
-                          <m:endChr m:val="‖"/>
-                          <m:ctrlPr>
-                            <w:rPr>
-                              <w:rFonts w:ascii="Cambria Math" w:hAnsi="Cambria Math"/>
-                              <w:i/>
-                            </w:rPr>
-                          </m:ctrlPr>
-                        </m:dPr>
-                        <m:e>
-                          <m:sSup>
-                            <m:sSupPr>
-                              <m:ctrlPr>
-                                <w:rPr>
-                                  <w:rFonts w:ascii="Cambria Math" w:hAnsi="Cambria Math"/>
-                                  <w:i/>
-                                </w:rPr>
-                              </m:ctrlPr>
-                            </m:sSupPr>
-                            <m:e>
-                              <m:r>
-                                <w:rPr>
-                                  <w:rFonts w:ascii="Cambria Math" w:hAnsi="Cambria Math"/>
-                                </w:rPr>
-                                <m:t>S</m:t>
-                              </m:r>
-                            </m:e>
-                            <m:sup>
-                              <m:r>
-                                <w:rPr>
-                                  <w:rFonts w:ascii="Cambria Math" w:hAnsi="Cambria Math"/>
-                                </w:rPr>
-                                <m:t xml:space="preserve"> </m:t>
-                              </m:r>
-                            </m:sup>
-                          </m:sSup>
-                          <m:sSup>
-                            <m:sSupPr>
-                              <m:ctrlPr>
-                                <w:rPr>
-                                  <w:rFonts w:ascii="Cambria Math" w:hAnsi="Cambria Math"/>
-                                  <w:i/>
-                                </w:rPr>
-                              </m:ctrlPr>
-                            </m:sSupPr>
-                            <m:e>
-                              <m:r>
-                                <w:rPr>
-                                  <w:rFonts w:ascii="Cambria Math" w:hAnsi="Cambria Math"/>
-                                </w:rPr>
-                                <m:t>w</m:t>
-                              </m:r>
-                            </m:e>
-                            <m:sup>
-                              <m:r>
-                                <w:rPr>
-                                  <w:rFonts w:ascii="Cambria Math" w:hAnsi="Cambria Math"/>
-                                </w:rPr>
-                                <m:t xml:space="preserve"> </m:t>
-                              </m:r>
-                            </m:sup>
-                          </m:sSup>
-                          <m:r>
-                            <w:rPr>
-                              <w:rFonts w:ascii="Cambria Math" w:hAnsi="Cambria Math"/>
-                            </w:rPr>
-                            <m:t>-y</m:t>
-                          </m:r>
-                        </m:e>
-                      </m:d>
+                      <m:r>
+                        <m:rPr>
+                          <m:scr m:val="double-struck"/>
+                          <m:sty m:val="p"/>
+                        </m:rPr>
+                        <w:rPr>
+                          <w:rFonts w:ascii="Cambria Math" w:hAnsi="Cambria Math"/>
+                          <w:lang w:val="en-GB"/>
+                        </w:rPr>
+                        <m:t>R</m:t>
+                      </m:r>
                     </m:e>
                     <m:sup>
                       <m:r>
                         <w:rPr>
                           <w:rFonts w:ascii="Cambria Math" w:hAnsi="Cambria Math"/>
                         </w:rPr>
-                        <m:t>2</m:t>
+                        <m:t>d</m:t>
                       </m:r>
                     </m:sup>
                   </m:sSup>
+                </m:lim>
+              </m:limLow>
+            </m:fName>
+            <m:e>
+              <m:sSup>
+                <m:sSupPr>
+                  <m:ctrlPr>
+                    <w:rPr>
+                      <w:rFonts w:ascii="Cambria Math" w:hAnsi="Cambria Math"/>
+                      <w:i/>
+                    </w:rPr>
+                  </m:ctrlPr>
+                </m:sSupPr>
+                <m:e>
+                  <m:d>
+                    <m:dPr>
+                      <m:begChr m:val="‖"/>
+                      <m:endChr m:val="‖"/>
+                      <m:ctrlPr>
+                        <w:rPr>
+                          <w:rFonts w:ascii="Cambria Math" w:hAnsi="Cambria Math"/>
+                          <w:i/>
+                        </w:rPr>
+                      </m:ctrlPr>
+                    </m:dPr>
+                    <m:e>
+                      <m:r>
+                        <w:rPr>
+                          <w:rFonts w:ascii="Cambria Math" w:hAnsi="Cambria Math"/>
+                        </w:rPr>
+                        <m:t>Sw</m:t>
+                      </m:r>
+                      <m:r>
+                        <w:rPr>
+                          <w:rFonts w:ascii="Cambria Math" w:hAnsi="Cambria Math"/>
+                        </w:rPr>
+                        <m:t>-y</m:t>
+                      </m:r>
+                    </m:e>
+                  </m:d>
                 </m:e>
-              </m:func>
+                <m:sup>
+                  <m:r>
+                    <w:rPr>
+                      <w:rFonts w:ascii="Cambria Math" w:hAnsi="Cambria Math"/>
+                    </w:rPr>
+                    <m:t>2</m:t>
+                  </m:r>
+                </m:sup>
+              </m:sSup>
             </m:e>
-            <m:e>
-              <m:r>
-                <w:rPr>
-                  <w:rFonts w:ascii="Cambria Math" w:hAnsi="Cambria Math"/>
-                </w:rPr>
-                <m:t xml:space="preserve"> </m:t>
-              </m:r>
-            </m:e>
-          </m:eqArr>
+          </m:func>
         </m:oMath>
       </m:oMathPara>
     </w:p>
@@ -10592,7 +10577,20 @@
         <w:rPr>
           <w:lang w:val="en-GB"/>
         </w:rPr>
-        <w:t xml:space="preserve"> the Euclidian distance.</w:t>
+        <w:t xml:space="preserve"> the </w:t>
+      </w:r>
+      <w:r>
+        <w:rPr>
+          <w:highlight w:val="yellow"/>
+          <w:lang w:val="en-GB"/>
+        </w:rPr>
+        <w:t>Euclidian distance</w:t>
+      </w:r>
+      <w:r>
+        <w:rPr>
+          <w:lang w:val="en-GB"/>
+        </w:rPr>
+        <w:t>.</w:t>
       </w:r>
       <w:r>
         <w:rPr>
@@ -10689,8 +10687,9 @@
             <m:r>
               <w:rPr>
                 <w:rFonts w:ascii="Cambria Math" w:hAnsi="Cambria Math"/>
+                <w:lang w:val="en-US"/>
               </w:rPr>
-              <m:t>T</m:t>
+              <m:t>⊤</m:t>
             </m:r>
           </m:sup>
         </m:sSup>
@@ -10700,14 +10699,13 @@
           </w:rPr>
           <m:t>S</m:t>
         </m:r>
-        <m:r>
-          <w:rPr>
-            <w:rFonts w:ascii="Cambria Math" w:hAnsi="Cambria Math"/>
-            <w:lang w:val="en-GB"/>
-          </w:rPr>
-          <m:t xml:space="preserve"> </m:t>
-        </m:r>
       </m:oMath>
+      <w:r>
+        <w:rPr>
+          <w:lang w:val="en-US"/>
+        </w:rPr>
+        <w:t xml:space="preserve"> </w:t>
+      </w:r>
       <w:r>
         <w:rPr>
           <w:lang w:val="en-GB"/>
@@ -10758,7 +10756,13 @@
             <w:rPr>
               <w:rFonts w:ascii="Cambria Math" w:hAnsi="Cambria Math"/>
             </w:rPr>
-            <m:t>∇F</m:t>
+            <m:t>∇</m:t>
+          </m:r>
+          <m:r>
+            <w:rPr>
+              <w:rFonts w:ascii="Cambria Math" w:hAnsi="Cambria Math"/>
+            </w:rPr>
+            <m:t>F</m:t>
           </m:r>
           <m:d>
             <m:dPr>
@@ -10807,7 +10811,7 @@
                 <w:rPr>
                   <w:rFonts w:ascii="Cambria Math" w:hAnsi="Cambria Math"/>
                 </w:rPr>
-                <m:t>T</m:t>
+                <m:t>⊤</m:t>
               </m:r>
             </m:sup>
           </m:sSup>
@@ -10921,7 +10925,7 @@
                         <w:rPr>
                           <w:rFonts w:ascii="Cambria Math" w:hAnsi="Cambria Math"/>
                         </w:rPr>
-                        <m:t>T</m:t>
+                        <m:t>⊤</m:t>
                       </m:r>
                     </m:sup>
                   </m:sSup>
@@ -10965,7 +10969,7 @@
                 <w:rPr>
                   <w:rFonts w:ascii="Cambria Math" w:hAnsi="Cambria Math"/>
                 </w:rPr>
-                <m:t>T</m:t>
+                <m:t>⊤</m:t>
               </m:r>
             </m:sup>
           </m:sSup>

</xml_diff>

<commit_message>
modifiche fino a 3.7
</commit_message>
<xml_diff>
--- a/Paper/HousePrices.docx
+++ b/Paper/HousePrices.docx
@@ -11432,254 +11432,278 @@
     </w:p>
     <w:p>
       <w:pPr>
-        <w:rPr>
-          <w:lang w:val="en-GB"/>
-        </w:rPr>
-      </w:pPr>
-      <w:r>
-        <w:rPr>
-          <w:lang w:val="en-GB"/>
-        </w:rPr>
-        <w:t xml:space="preserve">The ERM functional of Ridge regression is </w:t>
+        <w:jc w:val="center"/>
+        <w:rPr>
+          <w:lang w:val="en-GB"/>
+        </w:rPr>
+      </w:pPr>
+      <w:r>
+        <w:rPr>
+          <w:lang w:val="en-GB"/>
+        </w:rPr>
+        <w:t>The ERM functional of Ridge regression is</w:t>
       </w:r>
     </w:p>
     <w:p>
       <w:pPr>
-        <w:rPr>
-          <w:lang w:val="en-GB"/>
-        </w:rPr>
-      </w:pPr>
-      <m:oMath>
-        <m:sSub>
-          <m:sSubPr>
-            <m:ctrlPr>
-              <w:rPr>
-                <w:rFonts w:ascii="Cambria Math" w:hAnsi="Cambria Math"/>
-                <w:i/>
-              </w:rPr>
-            </m:ctrlPr>
-          </m:sSubPr>
-          <m:e>
-            <m:acc>
-              <m:accPr>
-                <m:ctrlPr>
-                  <w:rPr>
-                    <w:rFonts w:ascii="Cambria Math" w:hAnsi="Cambria Math"/>
-                    <w:i/>
-                  </w:rPr>
-                </m:ctrlPr>
-              </m:accPr>
-              <m:e>
-                <m:r>
-                  <w:rPr>
-                    <w:rFonts w:ascii="Cambria Math" w:hAnsi="Cambria Math"/>
-                  </w:rPr>
-                  <m:t>w</m:t>
-                </m:r>
-              </m:e>
-            </m:acc>
-          </m:e>
-          <m:sub>
-            <m:r>
-              <w:rPr>
-                <w:rFonts w:ascii="Cambria Math" w:hAnsi="Cambria Math"/>
-              </w:rPr>
-              <m:t>α</m:t>
-            </m:r>
-          </m:sub>
-        </m:sSub>
-        <m:r>
-          <w:rPr>
-            <w:rFonts w:ascii="Cambria Math" w:hAnsi="Cambria Math"/>
-            <w:lang w:val="en-GB"/>
-          </w:rPr>
-          <m:t>=</m:t>
-        </m:r>
-        <m:sSub>
-          <m:sSubPr>
-            <m:ctrlPr>
-              <w:rPr>
-                <w:rFonts w:ascii="Cambria Math" w:hAnsi="Cambria Math"/>
-                <w:i/>
-              </w:rPr>
-            </m:ctrlPr>
-          </m:sSubPr>
-          <m:e>
-            <m:r>
-              <w:rPr>
-                <w:rFonts w:ascii="Cambria Math" w:hAnsi="Cambria Math"/>
-              </w:rPr>
-              <m:t>argmin</m:t>
-            </m:r>
-          </m:e>
-          <m:sub>
-            <m:r>
-              <w:rPr>
-                <w:rFonts w:ascii="Cambria Math" w:hAnsi="Cambria Math"/>
-              </w:rPr>
-              <m:t>w</m:t>
-            </m:r>
-            <m:r>
-              <w:rPr>
-                <w:rFonts w:ascii="Cambria Math" w:hAnsi="Cambria Math"/>
-                <w:lang w:val="en-GB"/>
-              </w:rPr>
-              <m:t>∈</m:t>
-            </m:r>
-            <m:sSup>
-              <m:sSupPr>
-                <m:ctrlPr>
-                  <w:rPr>
-                    <w:rFonts w:ascii="Cambria Math" w:hAnsi="Cambria Math"/>
-                    <w:i/>
-                  </w:rPr>
-                </m:ctrlPr>
-              </m:sSupPr>
-              <m:e>
-                <m:r>
-                  <m:rPr>
-                    <m:scr m:val="fraktur"/>
-                  </m:rPr>
-                  <w:rPr>
-                    <w:rFonts w:ascii="Cambria Math" w:hAnsi="Cambria Math"/>
-                    <w:lang w:val="en-GB"/>
-                  </w:rPr>
-                  <m:t>R</m:t>
-                </m:r>
-              </m:e>
-              <m:sup>
-                <m:r>
-                  <w:rPr>
-                    <w:rFonts w:ascii="Cambria Math" w:hAnsi="Cambria Math"/>
-                  </w:rPr>
-                  <m:t>d</m:t>
-                </m:r>
-              </m:sup>
-            </m:sSup>
-          </m:sub>
-        </m:sSub>
-        <m:sSup>
-          <m:sSupPr>
-            <m:ctrlPr>
-              <w:rPr>
-                <w:rFonts w:ascii="Cambria Math" w:hAnsi="Cambria Math"/>
-                <w:i/>
-              </w:rPr>
-            </m:ctrlPr>
-          </m:sSupPr>
-          <m:e>
-            <m:d>
-              <m:dPr>
-                <m:begChr m:val="‖"/>
-                <m:endChr m:val="‖"/>
-                <m:ctrlPr>
-                  <w:rPr>
-                    <w:rFonts w:ascii="Cambria Math" w:hAnsi="Cambria Math"/>
-                    <w:i/>
-                  </w:rPr>
-                </m:ctrlPr>
-              </m:dPr>
-              <m:e>
-                <m:r>
-                  <w:rPr>
-                    <w:rFonts w:ascii="Cambria Math" w:hAnsi="Cambria Math"/>
-                  </w:rPr>
-                  <m:t>Sw</m:t>
-                </m:r>
-                <m:r>
-                  <w:rPr>
-                    <w:rFonts w:ascii="Cambria Math" w:hAnsi="Cambria Math"/>
-                    <w:lang w:val="en-GB"/>
-                  </w:rPr>
-                  <m:t>-</m:t>
-                </m:r>
-                <m:r>
-                  <w:rPr>
-                    <w:rFonts w:ascii="Cambria Math" w:hAnsi="Cambria Math"/>
-                  </w:rPr>
-                  <m:t>y</m:t>
-                </m:r>
-              </m:e>
-            </m:d>
-          </m:e>
-          <m:sup>
-            <m:r>
-              <w:rPr>
-                <w:rFonts w:ascii="Cambria Math" w:hAnsi="Cambria Math"/>
-                <w:lang w:val="en-GB"/>
-              </w:rPr>
-              <m:t>2</m:t>
-            </m:r>
-          </m:sup>
-        </m:sSup>
-        <m:r>
-          <w:rPr>
-            <w:rFonts w:ascii="Cambria Math" w:hAnsi="Cambria Math"/>
-            <w:lang w:val="en-GB"/>
-          </w:rPr>
-          <m:t>+</m:t>
-        </m:r>
-        <m:r>
-          <w:rPr>
-            <w:rFonts w:ascii="Cambria Math" w:hAnsi="Cambria Math"/>
-          </w:rPr>
-          <m:t>α</m:t>
-        </m:r>
-        <m:sSup>
-          <m:sSupPr>
-            <m:ctrlPr>
-              <w:rPr>
-                <w:rFonts w:ascii="Cambria Math" w:hAnsi="Cambria Math"/>
-                <w:i/>
-              </w:rPr>
-            </m:ctrlPr>
-          </m:sSupPr>
-          <m:e>
-            <m:d>
-              <m:dPr>
-                <m:begChr m:val="‖"/>
-                <m:endChr m:val="‖"/>
-                <m:ctrlPr>
-                  <w:rPr>
-                    <w:rFonts w:ascii="Cambria Math" w:hAnsi="Cambria Math"/>
-                    <w:i/>
-                  </w:rPr>
-                </m:ctrlPr>
-              </m:dPr>
-              <m:e>
-                <m:r>
-                  <w:rPr>
-                    <w:rFonts w:ascii="Cambria Math" w:hAnsi="Cambria Math"/>
-                  </w:rPr>
-                  <m:t>w</m:t>
-                </m:r>
-              </m:e>
-            </m:d>
-          </m:e>
-          <m:sup>
-            <m:r>
-              <w:rPr>
-                <w:rFonts w:ascii="Cambria Math" w:hAnsi="Cambria Math"/>
-                <w:lang w:val="en-GB"/>
-              </w:rPr>
-              <m:t>2</m:t>
-            </m:r>
-          </m:sup>
-        </m:sSup>
-      </m:oMath>
-      <w:r>
-        <w:rPr>
-          <w:lang w:val="en-GB"/>
-        </w:rPr>
-        <w:t xml:space="preserve">, </w:t>
-      </w:r>
-    </w:p>
-    <w:p>
-      <w:pPr>
         <w:jc w:val="center"/>
       </w:pPr>
       <m:oMathPara>
         <m:oMath>
+          <m:sSub>
+            <m:sSubPr>
+              <m:ctrlPr>
+                <w:rPr>
+                  <w:rFonts w:ascii="Cambria Math" w:hAnsi="Cambria Math"/>
+                  <w:i/>
+                </w:rPr>
+              </m:ctrlPr>
+            </m:sSubPr>
+            <m:e>
+              <m:acc>
+                <m:accPr>
+                  <m:ctrlPr>
+                    <w:rPr>
+                      <w:rFonts w:ascii="Cambria Math" w:hAnsi="Cambria Math"/>
+                      <w:i/>
+                    </w:rPr>
+                  </m:ctrlPr>
+                </m:accPr>
+                <m:e>
+                  <m:r>
+                    <w:rPr>
+                      <w:rFonts w:ascii="Cambria Math" w:hAnsi="Cambria Math"/>
+                    </w:rPr>
+                    <m:t>w</m:t>
+                  </m:r>
+                </m:e>
+              </m:acc>
+            </m:e>
+            <m:sub>
+              <m:r>
+                <w:rPr>
+                  <w:rFonts w:ascii="Cambria Math" w:hAnsi="Cambria Math"/>
+                </w:rPr>
+                <m:t>α</m:t>
+              </m:r>
+            </m:sub>
+          </m:sSub>
+          <m:r>
+            <w:rPr>
+              <w:rFonts w:ascii="Cambria Math" w:hAnsi="Cambria Math"/>
+              <w:lang w:val="en-GB"/>
+            </w:rPr>
+            <m:t>=</m:t>
+          </m:r>
+          <m:func>
+            <m:funcPr>
+              <m:ctrlPr>
+                <w:rPr>
+                  <w:rFonts w:ascii="Cambria Math" w:hAnsi="Cambria Math"/>
+                  <w:i/>
+                  <w:lang w:val="en-GB"/>
+                </w:rPr>
+              </m:ctrlPr>
+            </m:funcPr>
+            <m:fName>
+              <m:limLow>
+                <m:limLowPr>
+                  <m:ctrlPr>
+                    <w:rPr>
+                      <w:rFonts w:ascii="Cambria Math" w:hAnsi="Cambria Math"/>
+                      <w:i/>
+                      <w:lang w:val="en-GB"/>
+                    </w:rPr>
+                  </m:ctrlPr>
+                </m:limLowPr>
+                <m:e>
+                  <m:r>
+                    <m:rPr>
+                      <m:sty m:val="p"/>
+                    </m:rPr>
+                    <w:rPr>
+                      <w:rFonts w:ascii="Cambria Math" w:hAnsi="Cambria Math"/>
+                      <w:lang w:val="en-GB"/>
+                    </w:rPr>
+                    <m:t>arg</m:t>
+                  </m:r>
+                  <m:r>
+                    <m:rPr>
+                      <m:sty m:val="p"/>
+                    </m:rPr>
+                    <w:rPr>
+                      <w:rFonts w:ascii="Cambria Math" w:hAnsi="Cambria Math"/>
+                      <w:lang w:val="en-GB"/>
+                    </w:rPr>
+                    <m:t>min</m:t>
+                  </m:r>
+                </m:e>
+                <m:lim>
+                  <m:r>
+                    <w:rPr>
+                      <w:rFonts w:ascii="Cambria Math" w:hAnsi="Cambria Math"/>
+                    </w:rPr>
+                    <m:t>w</m:t>
+                  </m:r>
+                  <m:r>
+                    <w:rPr>
+                      <w:rFonts w:ascii="Cambria Math" w:hAnsi="Cambria Math"/>
+                      <w:lang w:val="en-GB"/>
+                    </w:rPr>
+                    <m:t>∈</m:t>
+                  </m:r>
+                  <m:sSup>
+                    <m:sSupPr>
+                      <m:ctrlPr>
+                        <w:rPr>
+                          <w:rFonts w:ascii="Cambria Math" w:hAnsi="Cambria Math"/>
+                          <w:i/>
+                        </w:rPr>
+                      </m:ctrlPr>
+                    </m:sSupPr>
+                    <m:e>
+                      <m:r>
+                        <m:rPr>
+                          <m:scr m:val="double-struck"/>
+                          <m:sty m:val="p"/>
+                        </m:rPr>
+                        <w:rPr>
+                          <w:rFonts w:ascii="Cambria Math" w:hAnsi="Cambria Math"/>
+                          <w:lang w:val="en-GB"/>
+                        </w:rPr>
+                        <m:t>R</m:t>
+                      </m:r>
+                    </m:e>
+                    <m:sup>
+                      <m:r>
+                        <w:rPr>
+                          <w:rFonts w:ascii="Cambria Math" w:hAnsi="Cambria Math"/>
+                        </w:rPr>
+                        <m:t>d</m:t>
+                      </m:r>
+                    </m:sup>
+                  </m:sSup>
+                </m:lim>
+              </m:limLow>
+            </m:fName>
+            <m:e>
+              <m:sSup>
+                <m:sSupPr>
+                  <m:ctrlPr>
+                    <w:rPr>
+                      <w:rFonts w:ascii="Cambria Math" w:hAnsi="Cambria Math"/>
+                      <w:i/>
+                    </w:rPr>
+                  </m:ctrlPr>
+                </m:sSupPr>
+                <m:e>
+                  <m:d>
+                    <m:dPr>
+                      <m:begChr m:val="‖"/>
+                      <m:endChr m:val="‖"/>
+                      <m:ctrlPr>
+                        <w:rPr>
+                          <w:rFonts w:ascii="Cambria Math" w:hAnsi="Cambria Math"/>
+                          <w:i/>
+                        </w:rPr>
+                      </m:ctrlPr>
+                    </m:dPr>
+                    <m:e>
+                      <m:r>
+                        <w:rPr>
+                          <w:rFonts w:ascii="Cambria Math" w:hAnsi="Cambria Math"/>
+                        </w:rPr>
+                        <m:t>Sw</m:t>
+                      </m:r>
+                      <m:r>
+                        <w:rPr>
+                          <w:rFonts w:ascii="Cambria Math" w:hAnsi="Cambria Math"/>
+                          <w:lang w:val="en-GB"/>
+                        </w:rPr>
+                        <m:t>-</m:t>
+                      </m:r>
+                      <m:r>
+                        <w:rPr>
+                          <w:rFonts w:ascii="Cambria Math" w:hAnsi="Cambria Math"/>
+                        </w:rPr>
+                        <m:t>y</m:t>
+                      </m:r>
+                    </m:e>
+                  </m:d>
+                </m:e>
+                <m:sup>
+                  <m:r>
+                    <w:rPr>
+                      <w:rFonts w:ascii="Cambria Math" w:hAnsi="Cambria Math"/>
+                      <w:lang w:val="en-GB"/>
+                    </w:rPr>
+                    <m:t>2</m:t>
+                  </m:r>
+                </m:sup>
+              </m:sSup>
+              <m:r>
+                <w:rPr>
+                  <w:rFonts w:ascii="Cambria Math" w:hAnsi="Cambria Math"/>
+                  <w:lang w:val="en-GB"/>
+                </w:rPr>
+                <m:t>+</m:t>
+              </m:r>
+              <m:r>
+                <w:rPr>
+                  <w:rFonts w:ascii="Cambria Math" w:hAnsi="Cambria Math"/>
+                </w:rPr>
+                <m:t>α</m:t>
+              </m:r>
+              <m:sSup>
+                <m:sSupPr>
+                  <m:ctrlPr>
+                    <w:rPr>
+                      <w:rFonts w:ascii="Cambria Math" w:hAnsi="Cambria Math"/>
+                      <w:i/>
+                    </w:rPr>
+                  </m:ctrlPr>
+                </m:sSupPr>
+                <m:e>
+                  <m:d>
+                    <m:dPr>
+                      <m:begChr m:val="‖"/>
+                      <m:endChr m:val="‖"/>
+                      <m:ctrlPr>
+                        <w:rPr>
+                          <w:rFonts w:ascii="Cambria Math" w:hAnsi="Cambria Math"/>
+                          <w:i/>
+                        </w:rPr>
+                      </m:ctrlPr>
+                    </m:dPr>
+                    <m:e>
+                      <m:r>
+                        <w:rPr>
+                          <w:rFonts w:ascii="Cambria Math" w:hAnsi="Cambria Math"/>
+                        </w:rPr>
+                        <m:t>w</m:t>
+                      </m:r>
+                    </m:e>
+                  </m:d>
+                </m:e>
+                <m:sup>
+                  <m:r>
+                    <w:rPr>
+                      <w:rFonts w:ascii="Cambria Math" w:hAnsi="Cambria Math"/>
+                      <w:lang w:val="en-GB"/>
+                    </w:rPr>
+                    <m:t>2</m:t>
+                  </m:r>
+                </m:sup>
+              </m:sSup>
+            </m:e>
+          </m:func>
+          <m:r>
+            <w:rPr>
+              <w:rFonts w:ascii="Cambria Math" w:hAnsi="Cambria Math"/>
+              <w:lang w:val="en-GB"/>
+            </w:rPr>
+            <m:t xml:space="preserve"> : </m:t>
+          </m:r>
           <m:r>
             <w:rPr>
               <w:rFonts w:ascii="Cambria Math" w:hAnsi="Cambria Math"/>
@@ -11726,7 +11750,7 @@
         <w:rPr>
           <w:lang w:val="en-GB"/>
         </w:rPr>
-        <w:t xml:space="preserve"> ,</w:t>
+        <w:t>,</w:t>
       </w:r>
       <w:r>
         <w:rPr>
@@ -11844,78 +11868,6 @@
         </w:rPr>
         <w:t>the coefficient tend to a zero vector</w:t>
       </w:r>
-      <w:r>
-        <w:rPr>
-          <w:lang w:val="en-GB"/>
-        </w:rPr>
-        <w:t xml:space="preserve"> </w:t>
-      </w:r>
-      <m:oMath>
-        <m:sSub>
-          <m:sSubPr>
-            <m:ctrlPr>
-              <w:rPr>
-                <w:rFonts w:ascii="Cambria Math" w:hAnsi="Cambria Math"/>
-                <w:i/>
-              </w:rPr>
-            </m:ctrlPr>
-          </m:sSubPr>
-          <m:e>
-            <m:acc>
-              <m:accPr>
-                <m:ctrlPr>
-                  <w:rPr>
-                    <w:rFonts w:ascii="Cambria Math" w:hAnsi="Cambria Math"/>
-                    <w:i/>
-                  </w:rPr>
-                </m:ctrlPr>
-              </m:accPr>
-              <m:e>
-                <m:r>
-                  <w:rPr>
-                    <w:rFonts w:ascii="Cambria Math" w:hAnsi="Cambria Math"/>
-                  </w:rPr>
-                  <m:t>w</m:t>
-                </m:r>
-              </m:e>
-            </m:acc>
-          </m:e>
-          <m:sub>
-            <m:r>
-              <w:rPr>
-                <w:rFonts w:ascii="Cambria Math" w:hAnsi="Cambria Math"/>
-              </w:rPr>
-              <m:t>α</m:t>
-            </m:r>
-          </m:sub>
-        </m:sSub>
-        <m:r>
-          <w:rPr>
-            <w:rFonts w:ascii="Cambria Math" w:hAnsi="Cambria Math"/>
-            <w:lang w:val="en-GB"/>
-          </w:rPr>
-          <m:t>→</m:t>
-        </m:r>
-        <m:d>
-          <m:dPr>
-            <m:ctrlPr>
-              <w:rPr>
-                <w:rFonts w:ascii="Cambria Math" w:hAnsi="Cambria Math"/>
-                <w:i/>
-              </w:rPr>
-            </m:ctrlPr>
-          </m:dPr>
-          <m:e>
-            <m:r>
-              <w:rPr>
-                <w:rFonts w:ascii="Cambria Math" w:hAnsi="Cambria Math"/>
-                <w:lang w:val="en-GB"/>
-              </w:rPr>
-              <m:t>0,0</m:t>
-            </m:r>
-          </m:e>
-        </m:d>
-      </m:oMath>
       <w:r>
         <w:rPr>
           <w:lang w:val="en-GB"/>
@@ -12170,7 +12122,7 @@
                 <w:rPr>
                   <w:rFonts w:ascii="Cambria Math" w:hAnsi="Cambria Math"/>
                 </w:rPr>
-                <m:t>T</m:t>
+                <m:t>⊤</m:t>
               </m:r>
             </m:sup>
           </m:sSup>
@@ -12209,7 +12161,7 @@
                 <w:rPr>
                   <w:rFonts w:ascii="Cambria Math" w:hAnsi="Cambria Math"/>
                 </w:rPr>
-                <m:t>T</m:t>
+                <m:t>⊤</m:t>
               </m:r>
             </m:sup>
           </m:sSup>
@@ -12280,7 +12232,7 @@
                     <w:rPr>
                       <w:rFonts w:ascii="Cambria Math" w:hAnsi="Cambria Math"/>
                     </w:rPr>
-                    <m:t>T</m:t>
+                    <m:t>⊤</m:t>
                   </m:r>
                 </m:sup>
               </m:sSup>
@@ -12340,7 +12292,7 @@
                 <w:rPr>
                   <w:rFonts w:ascii="Cambria Math" w:hAnsi="Cambria Math"/>
                 </w:rPr>
-                <m:t>T</m:t>
+                <m:t>⊤</m:t>
               </m:r>
             </m:sup>
           </m:sSup>
@@ -12473,7 +12425,7 @@
                         <w:rPr>
                           <w:rFonts w:ascii="Cambria Math" w:hAnsi="Cambria Math"/>
                         </w:rPr>
-                        <m:t>T</m:t>
+                        <m:t>⊤</m:t>
                       </m:r>
                     </m:sup>
                   </m:sSup>
@@ -12531,7 +12483,7 @@
                 <w:rPr>
                   <w:rFonts w:ascii="Cambria Math" w:hAnsi="Cambria Math"/>
                 </w:rPr>
-                <m:t>T</m:t>
+                <m:t>⊤</m:t>
               </m:r>
             </m:sup>
           </m:sSup>
@@ -12661,258 +12613,274 @@
     </w:p>
     <w:p>
       <w:pPr>
-        <w:jc w:val="center"/>
-        <w:rPr>
-          <w:lang w:val="en-GB"/>
-        </w:rPr>
-      </w:pPr>
-      <m:oMath>
-        <m:sSub>
-          <m:sSubPr>
-            <m:ctrlPr>
-              <w:rPr>
-                <w:rFonts w:ascii="Cambria Math" w:hAnsi="Cambria Math"/>
-                <w:i/>
-                <w:lang w:val="en-GB"/>
-              </w:rPr>
-            </m:ctrlPr>
-          </m:sSubPr>
-          <m:e>
-            <m:acc>
-              <m:accPr>
-                <m:ctrlPr>
-                  <w:rPr>
-                    <w:rFonts w:ascii="Cambria Math" w:hAnsi="Cambria Math"/>
-                    <w:i/>
-                    <w:lang w:val="en-GB"/>
-                  </w:rPr>
-                </m:ctrlPr>
-              </m:accPr>
-              <m:e>
-                <m:r>
-                  <w:rPr>
-                    <w:rFonts w:ascii="Cambria Math" w:hAnsi="Cambria Math"/>
-                    <w:lang w:val="en-GB"/>
-                  </w:rPr>
-                  <m:t>w</m:t>
-                </m:r>
-              </m:e>
-            </m:acc>
-          </m:e>
-          <m:sub>
-            <m:r>
-              <w:rPr>
-                <w:rFonts w:ascii="Cambria Math" w:hAnsi="Cambria Math"/>
-                <w:lang w:val="en-GB"/>
-              </w:rPr>
-              <m:t>Lasso</m:t>
-            </m:r>
-          </m:sub>
-        </m:sSub>
-        <m:r>
-          <w:rPr>
-            <w:rFonts w:ascii="Cambria Math" w:hAnsi="Cambria Math"/>
-            <w:lang w:val="en-GB"/>
-          </w:rPr>
-          <m:t>=</m:t>
-        </m:r>
-        <m:sSub>
-          <m:sSubPr>
-            <m:ctrlPr>
-              <w:rPr>
-                <w:rFonts w:ascii="Cambria Math" w:hAnsi="Cambria Math"/>
-                <w:i/>
-              </w:rPr>
-            </m:ctrlPr>
-          </m:sSubPr>
-          <m:e>
-            <m:r>
-              <w:rPr>
-                <w:rFonts w:ascii="Cambria Math" w:hAnsi="Cambria Math"/>
-              </w:rPr>
-              <m:t>argmin</m:t>
-            </m:r>
-          </m:e>
-          <m:sub>
-            <m:r>
-              <w:rPr>
-                <w:rFonts w:ascii="Cambria Math" w:hAnsi="Cambria Math"/>
-              </w:rPr>
-              <m:t>w</m:t>
-            </m:r>
-            <m:r>
-              <w:rPr>
-                <w:rFonts w:ascii="Cambria Math" w:hAnsi="Cambria Math"/>
-                <w:lang w:val="en-GB"/>
-              </w:rPr>
-              <m:t>∈</m:t>
-            </m:r>
-            <m:sSup>
-              <m:sSupPr>
-                <m:ctrlPr>
-                  <w:rPr>
-                    <w:rFonts w:ascii="Cambria Math" w:hAnsi="Cambria Math"/>
-                    <w:i/>
-                  </w:rPr>
-                </m:ctrlPr>
-              </m:sSupPr>
-              <m:e>
-                <m:r>
-                  <m:rPr>
-                    <m:scr m:val="fraktur"/>
-                  </m:rPr>
-                  <w:rPr>
-                    <w:rFonts w:ascii="Cambria Math" w:hAnsi="Cambria Math"/>
-                    <w:lang w:val="en-GB"/>
-                  </w:rPr>
-                  <m:t>R</m:t>
-                </m:r>
-              </m:e>
-              <m:sup>
-                <m:r>
-                  <w:rPr>
-                    <w:rFonts w:ascii="Cambria Math" w:hAnsi="Cambria Math"/>
-                  </w:rPr>
-                  <m:t>d</m:t>
-                </m:r>
-              </m:sup>
-            </m:sSup>
-          </m:sub>
-        </m:sSub>
-        <m:sSup>
-          <m:sSupPr>
-            <m:ctrlPr>
-              <w:rPr>
-                <w:rFonts w:ascii="Cambria Math" w:hAnsi="Cambria Math"/>
-                <w:i/>
-              </w:rPr>
-            </m:ctrlPr>
-          </m:sSupPr>
-          <m:e>
-            <m:d>
-              <m:dPr>
-                <m:begChr m:val="‖"/>
-                <m:endChr m:val="‖"/>
-                <m:ctrlPr>
-                  <w:rPr>
-                    <w:rFonts w:ascii="Cambria Math" w:hAnsi="Cambria Math"/>
-                    <w:i/>
-                  </w:rPr>
-                </m:ctrlPr>
-              </m:dPr>
-              <m:e>
-                <m:r>
-                  <w:rPr>
-                    <w:rFonts w:ascii="Cambria Math" w:hAnsi="Cambria Math"/>
-                  </w:rPr>
-                  <m:t>Sw</m:t>
-                </m:r>
-                <m:r>
-                  <w:rPr>
-                    <w:rFonts w:ascii="Cambria Math" w:hAnsi="Cambria Math"/>
-                    <w:lang w:val="en-GB"/>
-                  </w:rPr>
-                  <m:t>-</m:t>
-                </m:r>
-                <m:r>
-                  <w:rPr>
-                    <w:rFonts w:ascii="Cambria Math" w:hAnsi="Cambria Math"/>
-                  </w:rPr>
-                  <m:t>y</m:t>
-                </m:r>
-              </m:e>
-            </m:d>
-          </m:e>
-          <m:sup>
-            <m:r>
-              <w:rPr>
-                <w:rFonts w:ascii="Cambria Math" w:hAnsi="Cambria Math"/>
-                <w:lang w:val="en-GB"/>
-              </w:rPr>
-              <m:t>2</m:t>
-            </m:r>
-          </m:sup>
-        </m:sSup>
-        <m:r>
-          <w:rPr>
-            <w:rFonts w:ascii="Cambria Math" w:hAnsi="Cambria Math"/>
-            <w:lang w:val="en-GB"/>
-          </w:rPr>
-          <m:t>+</m:t>
-        </m:r>
-        <m:r>
-          <w:rPr>
-            <w:rFonts w:ascii="Cambria Math" w:hAnsi="Cambria Math"/>
-          </w:rPr>
-          <m:t>α</m:t>
-        </m:r>
-        <m:d>
-          <m:dPr>
-            <m:begChr m:val="|"/>
-            <m:endChr m:val="|"/>
-            <m:ctrlPr>
-              <w:rPr>
-                <w:rFonts w:ascii="Cambria Math" w:hAnsi="Cambria Math"/>
-                <w:i/>
-              </w:rPr>
-            </m:ctrlPr>
-          </m:dPr>
-          <m:e>
-            <m:r>
-              <w:rPr>
-                <w:rFonts w:ascii="Cambria Math" w:hAnsi="Cambria Math"/>
-              </w:rPr>
-              <m:t>w</m:t>
-            </m:r>
-          </m:e>
-        </m:d>
-      </m:oMath>
-      <w:r>
-        <w:rPr>
-          <w:lang w:val="en-GB"/>
-        </w:rPr>
-        <w:t xml:space="preserve"> ,</w:t>
-      </w:r>
+        <w:rPr>
+          <w:lang w:val="en-GB"/>
+        </w:rPr>
+      </w:pPr>
+      <m:oMathPara>
+        <m:oMath>
+          <m:sSub>
+            <m:sSubPr>
+              <m:ctrlPr>
+                <w:rPr>
+                  <w:rFonts w:ascii="Cambria Math" w:hAnsi="Cambria Math"/>
+                  <w:i/>
+                  <w:lang w:val="en-GB"/>
+                </w:rPr>
+              </m:ctrlPr>
+            </m:sSubPr>
+            <m:e>
+              <m:acc>
+                <m:accPr>
+                  <m:ctrlPr>
+                    <w:rPr>
+                      <w:rFonts w:ascii="Cambria Math" w:hAnsi="Cambria Math"/>
+                      <w:i/>
+                      <w:lang w:val="en-GB"/>
+                    </w:rPr>
+                  </m:ctrlPr>
+                </m:accPr>
+                <m:e>
+                  <m:r>
+                    <w:rPr>
+                      <w:rFonts w:ascii="Cambria Math" w:hAnsi="Cambria Math"/>
+                      <w:lang w:val="en-GB"/>
+                    </w:rPr>
+                    <m:t>w</m:t>
+                  </m:r>
+                </m:e>
+              </m:acc>
+            </m:e>
+            <m:sub>
+              <m:r>
+                <w:rPr>
+                  <w:rFonts w:ascii="Cambria Math" w:hAnsi="Cambria Math"/>
+                  <w:lang w:val="en-GB"/>
+                </w:rPr>
+                <m:t>Lasso</m:t>
+              </m:r>
+            </m:sub>
+          </m:sSub>
+          <m:r>
+            <w:rPr>
+              <w:rFonts w:ascii="Cambria Math" w:hAnsi="Cambria Math"/>
+              <w:lang w:val="en-GB"/>
+            </w:rPr>
+            <m:t>=</m:t>
+          </m:r>
+          <m:func>
+            <m:funcPr>
+              <m:ctrlPr>
+                <w:rPr>
+                  <w:rFonts w:ascii="Cambria Math" w:hAnsi="Cambria Math"/>
+                  <w:i/>
+                  <w:lang w:val="en-GB"/>
+                </w:rPr>
+              </m:ctrlPr>
+            </m:funcPr>
+            <m:fName>
+              <m:limLow>
+                <m:limLowPr>
+                  <m:ctrlPr>
+                    <w:rPr>
+                      <w:rFonts w:ascii="Cambria Math" w:hAnsi="Cambria Math"/>
+                      <w:i/>
+                      <w:lang w:val="en-GB"/>
+                    </w:rPr>
+                  </m:ctrlPr>
+                </m:limLowPr>
+                <m:e>
+                  <m:r>
+                    <m:rPr>
+                      <m:sty m:val="p"/>
+                    </m:rPr>
+                    <w:rPr>
+                      <w:rFonts w:ascii="Cambria Math" w:hAnsi="Cambria Math"/>
+                      <w:lang w:val="en-GB"/>
+                    </w:rPr>
+                    <m:t>arg</m:t>
+                  </m:r>
+                  <m:r>
+                    <m:rPr>
+                      <m:sty m:val="p"/>
+                    </m:rPr>
+                    <w:rPr>
+                      <w:rFonts w:ascii="Cambria Math" w:hAnsi="Cambria Math"/>
+                      <w:lang w:val="en-GB"/>
+                    </w:rPr>
+                    <m:t>min</m:t>
+                  </m:r>
+                </m:e>
+                <m:lim>
+                  <m:r>
+                    <w:rPr>
+                      <w:rFonts w:ascii="Cambria Math" w:hAnsi="Cambria Math"/>
+                    </w:rPr>
+                    <m:t>w</m:t>
+                  </m:r>
+                  <m:r>
+                    <w:rPr>
+                      <w:rFonts w:ascii="Cambria Math" w:hAnsi="Cambria Math"/>
+                      <w:lang w:val="en-GB"/>
+                    </w:rPr>
+                    <m:t>∈</m:t>
+                  </m:r>
+                  <m:sSup>
+                    <m:sSupPr>
+                      <m:ctrlPr>
+                        <w:rPr>
+                          <w:rFonts w:ascii="Cambria Math" w:hAnsi="Cambria Math"/>
+                          <w:i/>
+                        </w:rPr>
+                      </m:ctrlPr>
+                    </m:sSupPr>
+                    <m:e>
+                      <m:r>
+                        <m:rPr>
+                          <m:scr m:val="double-struck"/>
+                          <m:sty m:val="p"/>
+                        </m:rPr>
+                        <w:rPr>
+                          <w:rFonts w:ascii="Cambria Math" w:hAnsi="Cambria Math"/>
+                          <w:lang w:val="en-GB"/>
+                        </w:rPr>
+                        <m:t>R</m:t>
+                      </m:r>
+                    </m:e>
+                    <m:sup>
+                      <m:r>
+                        <w:rPr>
+                          <w:rFonts w:ascii="Cambria Math" w:hAnsi="Cambria Math"/>
+                        </w:rPr>
+                        <m:t>d</m:t>
+                      </m:r>
+                    </m:sup>
+                  </m:sSup>
+                </m:lim>
+              </m:limLow>
+            </m:fName>
+            <m:e>
+              <m:sSup>
+                <m:sSupPr>
+                  <m:ctrlPr>
+                    <w:rPr>
+                      <w:rFonts w:ascii="Cambria Math" w:hAnsi="Cambria Math"/>
+                      <w:i/>
+                    </w:rPr>
+                  </m:ctrlPr>
+                </m:sSupPr>
+                <m:e>
+                  <m:d>
+                    <m:dPr>
+                      <m:begChr m:val="‖"/>
+                      <m:endChr m:val="‖"/>
+                      <m:ctrlPr>
+                        <w:rPr>
+                          <w:rFonts w:ascii="Cambria Math" w:hAnsi="Cambria Math"/>
+                          <w:i/>
+                        </w:rPr>
+                      </m:ctrlPr>
+                    </m:dPr>
+                    <m:e>
+                      <m:r>
+                        <w:rPr>
+                          <w:rFonts w:ascii="Cambria Math" w:hAnsi="Cambria Math"/>
+                        </w:rPr>
+                        <m:t>Sw</m:t>
+                      </m:r>
+                      <m:r>
+                        <w:rPr>
+                          <w:rFonts w:ascii="Cambria Math" w:hAnsi="Cambria Math"/>
+                          <w:lang w:val="en-GB"/>
+                        </w:rPr>
+                        <m:t>-</m:t>
+                      </m:r>
+                      <m:r>
+                        <w:rPr>
+                          <w:rFonts w:ascii="Cambria Math" w:hAnsi="Cambria Math"/>
+                        </w:rPr>
+                        <m:t>y</m:t>
+                      </m:r>
+                    </m:e>
+                  </m:d>
+                </m:e>
+                <m:sup>
+                  <m:r>
+                    <w:rPr>
+                      <w:rFonts w:ascii="Cambria Math" w:hAnsi="Cambria Math"/>
+                      <w:lang w:val="en-GB"/>
+                    </w:rPr>
+                    <m:t>2</m:t>
+                  </m:r>
+                </m:sup>
+              </m:sSup>
+              <m:r>
+                <w:rPr>
+                  <w:rFonts w:ascii="Cambria Math" w:hAnsi="Cambria Math"/>
+                  <w:lang w:val="en-GB"/>
+                </w:rPr>
+                <m:t>+</m:t>
+              </m:r>
+              <m:r>
+                <w:rPr>
+                  <w:rFonts w:ascii="Cambria Math" w:hAnsi="Cambria Math"/>
+                </w:rPr>
+                <m:t>α</m:t>
+              </m:r>
+              <m:d>
+                <m:dPr>
+                  <m:begChr m:val="|"/>
+                  <m:endChr m:val="|"/>
+                  <m:ctrlPr>
+                    <w:rPr>
+                      <w:rFonts w:ascii="Cambria Math" w:hAnsi="Cambria Math"/>
+                      <w:i/>
+                    </w:rPr>
+                  </m:ctrlPr>
+                </m:dPr>
+                <m:e>
+                  <m:r>
+                    <w:rPr>
+                      <w:rFonts w:ascii="Cambria Math" w:hAnsi="Cambria Math"/>
+                    </w:rPr>
+                    <m:t>w</m:t>
+                  </m:r>
+                </m:e>
+              </m:d>
+            </m:e>
+          </m:func>
+          <m:r>
+            <w:rPr>
+              <w:rFonts w:ascii="Cambria Math" w:hAnsi="Cambria Math"/>
+              <w:lang w:val="en-GB"/>
+            </w:rPr>
+            <m:t xml:space="preserve"> : </m:t>
+          </m:r>
+          <m:r>
+            <w:rPr>
+              <w:rFonts w:ascii="Cambria Math" w:hAnsi="Cambria Math"/>
+              <w:lang w:val="en-GB"/>
+            </w:rPr>
+            <m:t>∀</m:t>
+          </m:r>
+          <m:r>
+            <w:rPr>
+              <w:rFonts w:ascii="Cambria Math" w:hAnsi="Cambria Math"/>
+            </w:rPr>
+            <m:t>α</m:t>
+          </m:r>
+          <m:r>
+            <w:rPr>
+              <w:rFonts w:ascii="Cambria Math" w:hAnsi="Cambria Math"/>
+              <w:lang w:val="en-GB"/>
+            </w:rPr>
+            <m:t>&gt;0</m:t>
+          </m:r>
+        </m:oMath>
+      </m:oMathPara>
     </w:p>
     <w:p>
       <w:pPr>
-        <w:jc w:val="center"/>
-        <w:rPr>
-          <w:lang w:val="en-GB"/>
-        </w:rPr>
-      </w:pPr>
-      <m:oMath>
-        <m:r>
-          <w:rPr>
-            <w:rFonts w:ascii="Cambria Math" w:hAnsi="Cambria Math"/>
-            <w:lang w:val="en-GB"/>
-          </w:rPr>
-          <m:t>∀</m:t>
-        </m:r>
-        <m:r>
-          <w:rPr>
-            <w:rFonts w:ascii="Cambria Math" w:hAnsi="Cambria Math"/>
-          </w:rPr>
-          <m:t>α</m:t>
-        </m:r>
-        <m:r>
-          <w:rPr>
-            <w:rFonts w:ascii="Cambria Math" w:hAnsi="Cambria Math"/>
-            <w:lang w:val="en-GB"/>
-          </w:rPr>
-          <m:t>&gt;0</m:t>
-        </m:r>
-      </m:oMath>
-      <w:r>
-        <w:rPr>
-          <w:lang w:val="en-GB"/>
-        </w:rPr>
-        <w:t xml:space="preserve"> </w:t>
-      </w:r>
-    </w:p>
-    <w:p>
-      <w:pPr>
-        <w:jc w:val="center"/>
         <w:rPr>
           <w:lang w:val="en-GB"/>
         </w:rPr>
@@ -12941,12 +12909,9 @@
             <w:rFonts w:ascii="Cambria Math" w:hAnsi="Cambria Math"/>
             <w:lang w:val="en-GB"/>
           </w:rPr>
-          <m:t>→∞</m:t>
+          <m:t>→∞,</m:t>
         </m:r>
         <m:r>
-          <m:rPr>
-            <m:sty m:val="p"/>
-          </m:rPr>
           <w:rPr>
             <w:rFonts w:ascii="Cambria Math" w:hAnsi="Cambria Math"/>
             <w:lang w:val="en-GB"/>
@@ -12958,7 +12923,7 @@
             <w:rFonts w:ascii="Cambria Math" w:hAnsi="Cambria Math"/>
             <w:lang w:val="en-GB"/>
           </w:rPr>
-          <m:t xml:space="preserve">, </m:t>
+          <m:t xml:space="preserve"> </m:t>
         </m:r>
         <m:sSub>
           <m:sSubPr>
@@ -13010,13 +12975,12 @@
           <m:t>=0</m:t>
         </m:r>
       </m:oMath>
-    </w:p>
-    <w:p>
-      <w:pPr>
-        <w:rPr>
-          <w:lang w:val="en-GB"/>
-        </w:rPr>
-      </w:pPr>
+      <w:r>
+        <w:rPr>
+          <w:lang w:val="en-GB"/>
+        </w:rPr>
+        <w:t xml:space="preserve">. </w:t>
+      </w:r>
       <w:r>
         <w:rPr>
           <w:lang w:val="en-GB"/>
@@ -13451,7 +13415,7 @@
                   <w:rFonts w:ascii="Cambria Math" w:hAnsi="Cambria Math"/>
                   <w:lang w:val="en-GB"/>
                 </w:rPr>
-                <m:t>T</m:t>
+                <m:t>⊤</m:t>
               </m:r>
             </m:sup>
           </m:sSup>
@@ -13716,91 +13680,63 @@
             </w:rPr>
             <m:t>=</m:t>
           </m:r>
-          <m:sSub>
-            <m:sSubPr>
+          <m:func>
+            <m:funcPr>
               <m:ctrlPr>
                 <w:rPr>
                   <w:rFonts w:ascii="Cambria Math" w:hAnsi="Cambria Math"/>
                   <w:i/>
+                  <w:lang w:val="en-GB"/>
                 </w:rPr>
               </m:ctrlPr>
-            </m:sSubPr>
-            <m:e>
-              <m:r>
-                <w:rPr>
-                  <w:rFonts w:ascii="Cambria Math" w:hAnsi="Cambria Math"/>
-                </w:rPr>
-                <m:t>argmin</m:t>
-              </m:r>
-            </m:e>
-            <m:sub>
-              <m:r>
-                <w:rPr>
-                  <w:rFonts w:ascii="Cambria Math" w:hAnsi="Cambria Math"/>
-                </w:rPr>
-                <m:t>w</m:t>
-              </m:r>
-              <m:r>
-                <w:rPr>
-                  <w:rFonts w:ascii="Cambria Math" w:hAnsi="Cambria Math"/>
-                  <w:lang w:val="en-GB"/>
-                </w:rPr>
-                <m:t>∈</m:t>
-              </m:r>
-              <m:sSup>
-                <m:sSupPr>
+            </m:funcPr>
+            <m:fName>
+              <m:limLow>
+                <m:limLowPr>
                   <m:ctrlPr>
                     <w:rPr>
                       <w:rFonts w:ascii="Cambria Math" w:hAnsi="Cambria Math"/>
                       <w:i/>
+                      <w:lang w:val="en-GB"/>
                     </w:rPr>
                   </m:ctrlPr>
-                </m:sSupPr>
+                </m:limLowPr>
                 <m:e>
                   <m:r>
                     <m:rPr>
-                      <m:scr m:val="fraktur"/>
+                      <m:sty m:val="p"/>
                     </m:rPr>
                     <w:rPr>
                       <w:rFonts w:ascii="Cambria Math" w:hAnsi="Cambria Math"/>
                       <w:lang w:val="en-GB"/>
                     </w:rPr>
-                    <m:t>R</m:t>
+                    <m:t>arg</m:t>
+                  </m:r>
+                  <m:r>
+                    <m:rPr>
+                      <m:sty m:val="p"/>
+                    </m:rPr>
+                    <w:rPr>
+                      <w:rFonts w:ascii="Cambria Math" w:hAnsi="Cambria Math"/>
+                      <w:lang w:val="en-GB"/>
+                    </w:rPr>
+                    <m:t>min</m:t>
                   </m:r>
                 </m:e>
-                <m:sup>
+                <m:lim>
                   <m:r>
                     <w:rPr>
                       <w:rFonts w:ascii="Cambria Math" w:hAnsi="Cambria Math"/>
                     </w:rPr>
-                    <m:t>d</m:t>
+                    <m:t>w</m:t>
                   </m:r>
-                </m:sup>
-              </m:sSup>
-            </m:sub>
-          </m:sSub>
-          <m:sSubSup>
-            <m:sSubSupPr>
-              <m:ctrlPr>
-                <w:rPr>
-                  <w:rFonts w:ascii="Cambria Math" w:hAnsi="Cambria Math"/>
-                  <w:i/>
-                </w:rPr>
-              </m:ctrlPr>
-            </m:sSubSupPr>
-            <m:e>
-              <m:d>
-                <m:dPr>
-                  <m:begChr m:val="‖"/>
-                  <m:endChr m:val="‖"/>
-                  <m:ctrlPr>
+                  <m:r>
                     <w:rPr>
                       <w:rFonts w:ascii="Cambria Math" w:hAnsi="Cambria Math"/>
-                      <w:i/>
+                      <w:lang w:val="en-GB"/>
                     </w:rPr>
-                  </m:ctrlPr>
-                </m:dPr>
-                <m:e>
+                    <m:t>∈</m:t>
+                  </m:r>
                   <m:sSup>
                     <m:sSupPr>
                       <m:ctrlPr>
@@ -13812,85 +13748,144 @@
                     </m:sSupPr>
                     <m:e>
                       <m:r>
+                        <m:rPr>
+                          <m:scr m:val="double-struck"/>
+                          <m:sty m:val="p"/>
+                        </m:rPr>
+                        <w:rPr>
+                          <w:rFonts w:ascii="Cambria Math" w:hAnsi="Cambria Math"/>
+                          <w:lang w:val="en-GB"/>
+                        </w:rPr>
+                        <m:t>R</m:t>
+                      </m:r>
+                    </m:e>
+                    <m:sup>
+                      <m:r>
                         <w:rPr>
                           <w:rFonts w:ascii="Cambria Math" w:hAnsi="Cambria Math"/>
                         </w:rPr>
-                        <m:t>z</m:t>
+                        <m:t>d</m:t>
                       </m:r>
-                    </m:e>
-                    <m:sup>
-                      <m:d>
-                        <m:dPr>
+                    </m:sup>
+                  </m:sSup>
+                </m:lim>
+              </m:limLow>
+            </m:fName>
+            <m:e>
+              <m:sSubSup>
+                <m:sSubSupPr>
+                  <m:ctrlPr>
+                    <w:rPr>
+                      <w:rFonts w:ascii="Cambria Math" w:hAnsi="Cambria Math"/>
+                      <w:i/>
+                    </w:rPr>
+                  </m:ctrlPr>
+                </m:sSubSupPr>
+                <m:e>
+                  <m:d>
+                    <m:dPr>
+                      <m:begChr m:val="‖"/>
+                      <m:endChr m:val="‖"/>
+                      <m:ctrlPr>
+                        <w:rPr>
+                          <w:rFonts w:ascii="Cambria Math" w:hAnsi="Cambria Math"/>
+                          <w:i/>
+                        </w:rPr>
+                      </m:ctrlPr>
+                    </m:dPr>
+                    <m:e>
+                      <m:sSup>
+                        <m:sSupPr>
                           <m:ctrlPr>
                             <w:rPr>
                               <w:rFonts w:ascii="Cambria Math" w:hAnsi="Cambria Math"/>
                               <w:i/>
                             </w:rPr>
                           </m:ctrlPr>
-                        </m:dPr>
+                        </m:sSupPr>
                         <m:e>
                           <m:r>
                             <w:rPr>
                               <w:rFonts w:ascii="Cambria Math" w:hAnsi="Cambria Math"/>
                             </w:rPr>
-                            <m:t>k</m:t>
+                            <m:t>z</m:t>
                           </m:r>
                         </m:e>
-                      </m:d>
-                    </m:sup>
-                  </m:sSup>
+                        <m:sup>
+                          <m:d>
+                            <m:dPr>
+                              <m:ctrlPr>
+                                <w:rPr>
+                                  <w:rFonts w:ascii="Cambria Math" w:hAnsi="Cambria Math"/>
+                                  <w:i/>
+                                </w:rPr>
+                              </m:ctrlPr>
+                            </m:dPr>
+                            <m:e>
+                              <m:r>
+                                <w:rPr>
+                                  <w:rFonts w:ascii="Cambria Math" w:hAnsi="Cambria Math"/>
+                                </w:rPr>
+                                <m:t>k</m:t>
+                              </m:r>
+                            </m:e>
+                          </m:d>
+                        </m:sup>
+                      </m:sSup>
+                      <m:r>
+                        <w:rPr>
+                          <w:rFonts w:ascii="Cambria Math" w:hAnsi="Cambria Math"/>
+                        </w:rPr>
+                        <m:t>-w</m:t>
+                      </m:r>
+                    </m:e>
+                  </m:d>
+                </m:e>
+                <m:sub>
                   <m:r>
                     <w:rPr>
                       <w:rFonts w:ascii="Cambria Math" w:hAnsi="Cambria Math"/>
                     </w:rPr>
-                    <m:t>-w</m:t>
+                    <m:t>2</m:t>
+                  </m:r>
+                </m:sub>
+                <m:sup>
+                  <m:r>
+                    <w:rPr>
+                      <w:rFonts w:ascii="Cambria Math" w:hAnsi="Cambria Math"/>
+                    </w:rPr>
+                    <m:t>2</m:t>
+                  </m:r>
+                </m:sup>
+              </m:sSubSup>
+              <m:r>
+                <w:rPr>
+                  <w:rFonts w:ascii="Cambria Math" w:hAnsi="Cambria Math"/>
+                </w:rPr>
+                <m:t>+ηα</m:t>
+              </m:r>
+              <m:d>
+                <m:dPr>
+                  <m:begChr m:val="|"/>
+                  <m:endChr m:val="|"/>
+                  <m:ctrlPr>
+                    <w:rPr>
+                      <w:rFonts w:ascii="Cambria Math" w:hAnsi="Cambria Math"/>
+                      <w:i/>
+                    </w:rPr>
+                  </m:ctrlPr>
+                </m:dPr>
+                <m:e>
+                  <m:r>
+                    <w:rPr>
+                      <w:rFonts w:ascii="Cambria Math" w:hAnsi="Cambria Math"/>
+                    </w:rPr>
+                    <m:t>w</m:t>
                   </m:r>
                 </m:e>
               </m:d>
             </m:e>
-            <m:sub>
-              <m:r>
-                <w:rPr>
-                  <w:rFonts w:ascii="Cambria Math" w:hAnsi="Cambria Math"/>
-                </w:rPr>
-                <m:t>2</m:t>
-              </m:r>
-            </m:sub>
-            <m:sup>
-              <m:r>
-                <w:rPr>
-                  <w:rFonts w:ascii="Cambria Math" w:hAnsi="Cambria Math"/>
-                </w:rPr>
-                <m:t>2</m:t>
-              </m:r>
-            </m:sup>
-          </m:sSubSup>
-          <m:r>
-            <w:rPr>
-              <w:rFonts w:ascii="Cambria Math" w:hAnsi="Cambria Math"/>
-            </w:rPr>
-            <m:t>+ηα</m:t>
-          </m:r>
-          <m:d>
-            <m:dPr>
-              <m:begChr m:val="|"/>
-              <m:endChr m:val="|"/>
-              <m:ctrlPr>
-                <w:rPr>
-                  <w:rFonts w:ascii="Cambria Math" w:hAnsi="Cambria Math"/>
-                  <w:i/>
-                </w:rPr>
-              </m:ctrlPr>
-            </m:dPr>
-            <m:e>
-              <m:r>
-                <w:rPr>
-                  <w:rFonts w:ascii="Cambria Math" w:hAnsi="Cambria Math"/>
-                </w:rPr>
-                <m:t>w</m:t>
-              </m:r>
-            </m:e>
-          </m:d>
+          </m:func>
         </m:oMath>
       </m:oMathPara>
     </w:p>
@@ -13934,16 +13929,25 @@
         <w:rPr>
           <w:lang w:val="en-GB"/>
         </w:rPr>
-        <w:t xml:space="preserve"> indeed we can rewrite </w:t>
-      </w:r>
-      <w:r>
-        <w:rPr>
+        <w:t xml:space="preserve"> indeed we </w:t>
+      </w:r>
+      <w:r>
+        <w:rPr>
+          <w:highlight w:val="yellow"/>
+          <w:lang w:val="en-GB"/>
+        </w:rPr>
+        <w:t xml:space="preserve">can rewrite </w:t>
+      </w:r>
+      <w:r>
+        <w:rPr>
+          <w:highlight w:val="yellow"/>
           <w:lang w:val="en-GB"/>
         </w:rPr>
         <w:t>it</w:t>
       </w:r>
       <w:r>
         <w:rPr>
+          <w:highlight w:val="yellow"/>
           <w:lang w:val="en-GB"/>
         </w:rPr>
         <w:t xml:space="preserve"> as</w:t>
@@ -13956,26 +13960,638 @@
       </w:r>
     </w:p>
     <w:p>
+      <w:pPr>
+        <w:rPr>
+          <w:lang w:val="en-GB"/>
+        </w:rPr>
+      </w:pPr>
       <m:oMathPara>
         <m:oMath>
-          <m:sSub>
-            <m:sSubPr>
+          <m:func>
+            <m:funcPr>
               <m:ctrlPr>
                 <w:rPr>
                   <w:rFonts w:ascii="Cambria Math" w:hAnsi="Cambria Math"/>
                   <w:i/>
+                  <w:lang w:val="en-GB"/>
                 </w:rPr>
               </m:ctrlPr>
-            </m:sSubPr>
+            </m:funcPr>
+            <m:fName>
+              <m:limLow>
+                <m:limLowPr>
+                  <m:ctrlPr>
+                    <w:rPr>
+                      <w:rFonts w:ascii="Cambria Math" w:hAnsi="Cambria Math"/>
+                      <w:i/>
+                      <w:lang w:val="en-GB"/>
+                    </w:rPr>
+                  </m:ctrlPr>
+                </m:limLowPr>
+                <m:e>
+                  <m:r>
+                    <m:rPr>
+                      <m:sty m:val="p"/>
+                    </m:rPr>
+                    <w:rPr>
+                      <w:rFonts w:ascii="Cambria Math" w:hAnsi="Cambria Math"/>
+                      <w:lang w:val="en-GB"/>
+                    </w:rPr>
+                    <m:t>min</m:t>
+                  </m:r>
+                </m:e>
+                <m:lim>
+                  <m:sSub>
+                    <m:sSubPr>
+                      <m:ctrlPr>
+                        <w:rPr>
+                          <w:rFonts w:ascii="Cambria Math" w:hAnsi="Cambria Math"/>
+                          <w:i/>
+                        </w:rPr>
+                      </m:ctrlPr>
+                    </m:sSubPr>
+                    <m:e>
+                      <m:r>
+                        <w:rPr>
+                          <w:rFonts w:ascii="Cambria Math" w:hAnsi="Cambria Math"/>
+                        </w:rPr>
+                        <m:t>w</m:t>
+                      </m:r>
+                    </m:e>
+                    <m:sub>
+                      <m:r>
+                        <w:rPr>
+                          <w:rFonts w:ascii="Cambria Math" w:hAnsi="Cambria Math"/>
+                        </w:rPr>
+                        <m:t>i</m:t>
+                      </m:r>
+                    </m:sub>
+                  </m:sSub>
+                  <m:r>
+                    <w:rPr>
+                      <w:rFonts w:ascii="Cambria Math" w:hAnsi="Cambria Math"/>
+                    </w:rPr>
+                    <m:t xml:space="preserve">  : </m:t>
+                  </m:r>
+                  <m:r>
+                    <w:rPr>
+                      <w:rFonts w:ascii="Cambria Math" w:hAnsi="Cambria Math"/>
+                    </w:rPr>
+                    <m:t>i=1,…,m</m:t>
+                  </m:r>
+                </m:lim>
+              </m:limLow>
+            </m:fName>
             <m:e>
+              <m:nary>
+                <m:naryPr>
+                  <m:chr m:val="∑"/>
+                  <m:limLoc m:val="undOvr"/>
+                  <m:grow m:val="1"/>
+                  <m:ctrlPr>
+                    <w:rPr>
+                      <w:rFonts w:ascii="Cambria Math" w:hAnsi="Cambria Math"/>
+                      <w:i/>
+                    </w:rPr>
+                  </m:ctrlPr>
+                </m:naryPr>
+                <m:sub>
+                  <m:r>
+                    <w:rPr>
+                      <w:rFonts w:ascii="Cambria Math" w:hAnsi="Cambria Math"/>
+                    </w:rPr>
+                    <m:t>i=1</m:t>
+                  </m:r>
+                </m:sub>
+                <m:sup>
+                  <m:r>
+                    <w:rPr>
+                      <w:rFonts w:ascii="Cambria Math" w:hAnsi="Cambria Math"/>
+                    </w:rPr>
+                    <m:t>m</m:t>
+                  </m:r>
+                </m:sup>
+                <m:e>
+                  <m:sSup>
+                    <m:sSupPr>
+                      <m:ctrlPr>
+                        <w:rPr>
+                          <w:rFonts w:ascii="Cambria Math" w:hAnsi="Cambria Math"/>
+                          <w:i/>
+                        </w:rPr>
+                      </m:ctrlPr>
+                    </m:sSupPr>
+                    <m:e>
+                      <m:d>
+                        <m:dPr>
+                          <m:ctrlPr>
+                            <w:rPr>
+                              <w:rFonts w:ascii="Cambria Math" w:hAnsi="Cambria Math"/>
+                              <w:i/>
+                            </w:rPr>
+                          </m:ctrlPr>
+                        </m:dPr>
+                        <m:e>
+                          <m:sSubSup>
+                            <m:sSubSupPr>
+                              <m:ctrlPr>
+                                <w:rPr>
+                                  <w:rFonts w:ascii="Cambria Math" w:hAnsi="Cambria Math"/>
+                                  <w:i/>
+                                </w:rPr>
+                              </m:ctrlPr>
+                            </m:sSubSupPr>
+                            <m:e>
+                              <m:r>
+                                <w:rPr>
+                                  <w:rFonts w:ascii="Cambria Math" w:hAnsi="Cambria Math"/>
+                                </w:rPr>
+                                <m:t>z</m:t>
+                              </m:r>
+                            </m:e>
+                            <m:sub>
+                              <m:r>
+                                <w:rPr>
+                                  <w:rFonts w:ascii="Cambria Math" w:hAnsi="Cambria Math"/>
+                                </w:rPr>
+                                <m:t>i</m:t>
+                              </m:r>
+                            </m:sub>
+                            <m:sup>
+                              <m:d>
+                                <m:dPr>
+                                  <m:ctrlPr>
+                                    <w:rPr>
+                                      <w:rFonts w:ascii="Cambria Math" w:hAnsi="Cambria Math"/>
+                                      <w:i/>
+                                    </w:rPr>
+                                  </m:ctrlPr>
+                                </m:dPr>
+                                <m:e>
+                                  <m:r>
+                                    <w:rPr>
+                                      <w:rFonts w:ascii="Cambria Math" w:hAnsi="Cambria Math"/>
+                                    </w:rPr>
+                                    <m:t>k</m:t>
+                                  </m:r>
+                                </m:e>
+                              </m:d>
+                            </m:sup>
+                          </m:sSubSup>
+                          <m:r>
+                            <w:rPr>
+                              <w:rFonts w:ascii="Cambria Math" w:hAnsi="Cambria Math"/>
+                            </w:rPr>
+                            <m:t>-</m:t>
+                          </m:r>
+                          <m:sSub>
+                            <m:sSubPr>
+                              <m:ctrlPr>
+                                <w:rPr>
+                                  <w:rFonts w:ascii="Cambria Math" w:hAnsi="Cambria Math"/>
+                                  <w:i/>
+                                </w:rPr>
+                              </m:ctrlPr>
+                            </m:sSubPr>
+                            <m:e>
+                              <m:r>
+                                <w:rPr>
+                                  <w:rFonts w:ascii="Cambria Math" w:hAnsi="Cambria Math"/>
+                                </w:rPr>
+                                <m:t>w</m:t>
+                              </m:r>
+                            </m:e>
+                            <m:sub>
+                              <m:r>
+                                <w:rPr>
+                                  <w:rFonts w:ascii="Cambria Math" w:hAnsi="Cambria Math"/>
+                                </w:rPr>
+                                <m:t>i</m:t>
+                              </m:r>
+                            </m:sub>
+                          </m:sSub>
+                        </m:e>
+                      </m:d>
+                    </m:e>
+                    <m:sup>
+                      <m:r>
+                        <w:rPr>
+                          <w:rFonts w:ascii="Cambria Math" w:hAnsi="Cambria Math"/>
+                        </w:rPr>
+                        <m:t>2</m:t>
+                      </m:r>
+                    </m:sup>
+                  </m:sSup>
+                </m:e>
+              </m:nary>
               <m:r>
                 <w:rPr>
                   <w:rFonts w:ascii="Cambria Math" w:hAnsi="Cambria Math"/>
                 </w:rPr>
-                <m:t>min</m:t>
+                <m:t>+αη</m:t>
               </m:r>
+              <m:d>
+                <m:dPr>
+                  <m:begChr m:val="|"/>
+                  <m:endChr m:val="|"/>
+                  <m:ctrlPr>
+                    <w:rPr>
+                      <w:rFonts w:ascii="Cambria Math" w:hAnsi="Cambria Math"/>
+                      <w:i/>
+                    </w:rPr>
+                  </m:ctrlPr>
+                </m:dPr>
+                <m:e>
+                  <m:sSub>
+                    <m:sSubPr>
+                      <m:ctrlPr>
+                        <w:rPr>
+                          <w:rFonts w:ascii="Cambria Math" w:hAnsi="Cambria Math"/>
+                          <w:i/>
+                        </w:rPr>
+                      </m:ctrlPr>
+                    </m:sSubPr>
+                    <m:e>
+                      <m:r>
+                        <w:rPr>
+                          <w:rFonts w:ascii="Cambria Math" w:hAnsi="Cambria Math"/>
+                        </w:rPr>
+                        <m:t>w</m:t>
+                      </m:r>
+                    </m:e>
+                    <m:sub>
+                      <m:r>
+                        <w:rPr>
+                          <w:rFonts w:ascii="Cambria Math" w:hAnsi="Cambria Math"/>
+                        </w:rPr>
+                        <m:t>i</m:t>
+                      </m:r>
+                    </m:sub>
+                  </m:sSub>
+                </m:e>
+              </m:d>
             </m:e>
-            <m:sub>
+          </m:func>
+        </m:oMath>
+      </m:oMathPara>
+    </w:p>
+    <w:p>
+      <w:pPr>
+        <w:rPr>
+          <w:lang w:val="en-GB"/>
+        </w:rPr>
+      </w:pPr>
+      <w:r>
+        <w:rPr>
+          <w:lang w:val="en-GB"/>
+        </w:rPr>
+        <w:t xml:space="preserve">Since we have an absolute value </w:t>
+      </w:r>
+      <w:r>
+        <w:rPr>
+          <w:lang w:val="en-GB"/>
+        </w:rPr>
+        <w:t xml:space="preserve">for </w:t>
+      </w:r>
+      <m:oMath>
+        <m:d>
+          <m:dPr>
+            <m:begChr m:val="|"/>
+            <m:endChr m:val="|"/>
+            <m:ctrlPr>
+              <w:rPr>
+                <w:rFonts w:ascii="Cambria Math" w:hAnsi="Cambria Math"/>
+                <w:i/>
+              </w:rPr>
+            </m:ctrlPr>
+          </m:dPr>
+          <m:e>
+            <m:sSub>
+              <m:sSubPr>
+                <m:ctrlPr>
+                  <w:rPr>
+                    <w:rFonts w:ascii="Cambria Math" w:hAnsi="Cambria Math"/>
+                    <w:i/>
+                  </w:rPr>
+                </m:ctrlPr>
+              </m:sSubPr>
+              <m:e>
+                <m:r>
+                  <w:rPr>
+                    <w:rFonts w:ascii="Cambria Math" w:hAnsi="Cambria Math"/>
+                  </w:rPr>
+                  <m:t>w</m:t>
+                </m:r>
+              </m:e>
+              <m:sub>
+                <m:r>
+                  <w:rPr>
+                    <w:rFonts w:ascii="Cambria Math" w:hAnsi="Cambria Math"/>
+                  </w:rPr>
+                  <m:t>i</m:t>
+                </m:r>
+              </m:sub>
+            </m:sSub>
+          </m:e>
+        </m:d>
+      </m:oMath>
+      <w:r>
+        <w:rPr>
+          <w:lang w:val="en-GB"/>
+        </w:rPr>
+        <w:t xml:space="preserve"> we consider </w:t>
+      </w:r>
+      <w:r>
+        <w:rPr>
+          <w:lang w:val="en-GB"/>
+        </w:rPr>
+        <w:t>two cases:</w:t>
+      </w:r>
+    </w:p>
+    <w:p>
+      <w:pPr>
+        <w:rPr>
+          <w:b/>
+          <w:lang w:val="en-GB"/>
+        </w:rPr>
+      </w:pPr>
+      <w:r>
+        <w:rPr>
+          <w:b/>
+          <w:bCs/>
+          <w:lang w:val="en-GB"/>
+        </w:rPr>
+        <w:t>Case</w:t>
+      </w:r>
+      <w:r>
+        <w:rPr>
+          <w:b/>
+          <w:bCs/>
+          <w:lang w:val="en-GB"/>
+        </w:rPr>
+        <w:t xml:space="preserve"> </w:t>
+      </w:r>
+      <w:r>
+        <w:rPr>
+          <w:b/>
+          <w:bCs/>
+          <w:lang w:val="en-GB"/>
+        </w:rPr>
+        <w:t>1</w:t>
+      </w:r>
+      <w:r>
+        <w:rPr>
+          <w:b/>
+          <w:bCs/>
+          <w:lang w:val="en-GB"/>
+        </w:rPr>
+        <w:t xml:space="preserve"> </w:t>
+      </w:r>
+      <m:oMath>
+        <m:sSub>
+          <m:sSubPr>
+            <m:ctrlPr>
+              <w:rPr>
+                <w:rFonts w:ascii="Cambria Math" w:hAnsi="Cambria Math"/>
+                <w:b/>
+                <w:bCs/>
+                <w:i/>
+                <w:lang w:val="en-GB"/>
+              </w:rPr>
+            </m:ctrlPr>
+          </m:sSubPr>
+          <m:e>
+            <m:r>
+              <m:rPr>
+                <m:sty m:val="bi"/>
+              </m:rPr>
+              <w:rPr>
+                <w:rFonts w:ascii="Cambria Math" w:hAnsi="Cambria Math"/>
+                <w:lang w:val="en-GB"/>
+              </w:rPr>
+              <m:t>w</m:t>
+            </m:r>
+          </m:e>
+          <m:sub>
+            <m:r>
+              <m:rPr>
+                <m:sty m:val="bi"/>
+              </m:rPr>
+              <w:rPr>
+                <w:rFonts w:ascii="Cambria Math" w:hAnsi="Cambria Math"/>
+                <w:lang w:val="en-GB"/>
+              </w:rPr>
+              <m:t>i</m:t>
+            </m:r>
+          </m:sub>
+        </m:sSub>
+        <m:r>
+          <m:rPr>
+            <m:sty m:val="bi"/>
+          </m:rPr>
+          <w:rPr>
+            <w:rFonts w:ascii="Cambria Math" w:hAnsi="Cambria Math"/>
+            <w:lang w:val="en-GB"/>
+          </w:rPr>
+          <m:t>≥0</m:t>
+        </m:r>
+      </m:oMath>
+    </w:p>
+    <w:p>
+      <w:pPr>
+        <w:rPr>
+          <w:i/>
+          <w:lang w:val="en-GB"/>
+        </w:rPr>
+      </w:pPr>
+      <m:oMathPara>
+        <m:oMath>
+          <m:func>
+            <m:funcPr>
+              <m:ctrlPr>
+                <w:rPr>
+                  <w:rFonts w:ascii="Cambria Math" w:hAnsi="Cambria Math"/>
+                  <w:i/>
+                  <w:lang w:val="en-GB"/>
+                </w:rPr>
+              </m:ctrlPr>
+            </m:funcPr>
+            <m:fName>
+              <m:limLow>
+                <m:limLowPr>
+                  <m:ctrlPr>
+                    <w:rPr>
+                      <w:rFonts w:ascii="Cambria Math" w:hAnsi="Cambria Math"/>
+                      <w:i/>
+                      <w:lang w:val="en-GB"/>
+                    </w:rPr>
+                  </m:ctrlPr>
+                </m:limLowPr>
+                <m:e>
+                  <m:r>
+                    <w:rPr>
+                      <w:rFonts w:ascii="Cambria Math" w:hAnsi="Cambria Math"/>
+                      <w:lang w:val="en-GB"/>
+                    </w:rPr>
+                    <m:t>min</m:t>
+                  </m:r>
+                </m:e>
+                <m:lim>
+                  <m:sSub>
+                    <m:sSubPr>
+                      <m:ctrlPr>
+                        <w:rPr>
+                          <w:rFonts w:ascii="Cambria Math" w:hAnsi="Cambria Math"/>
+                          <w:i/>
+                        </w:rPr>
+                      </m:ctrlPr>
+                    </m:sSubPr>
+                    <m:e>
+                      <m:r>
+                        <w:rPr>
+                          <w:rFonts w:ascii="Cambria Math" w:hAnsi="Cambria Math"/>
+                        </w:rPr>
+                        <m:t>w</m:t>
+                      </m:r>
+                    </m:e>
+                    <m:sub>
+                      <m:r>
+                        <w:rPr>
+                          <w:rFonts w:ascii="Cambria Math" w:hAnsi="Cambria Math"/>
+                        </w:rPr>
+                        <m:t>i</m:t>
+                      </m:r>
+                    </m:sub>
+                  </m:sSub>
+                </m:lim>
+              </m:limLow>
+            </m:fName>
+            <m:e>
+              <m:sSup>
+                <m:sSupPr>
+                  <m:ctrlPr>
+                    <w:rPr>
+                      <w:rFonts w:ascii="Cambria Math" w:hAnsi="Cambria Math"/>
+                      <w:i/>
+                    </w:rPr>
+                  </m:ctrlPr>
+                </m:sSupPr>
+                <m:e>
+                  <m:d>
+                    <m:dPr>
+                      <m:ctrlPr>
+                        <w:rPr>
+                          <w:rFonts w:ascii="Cambria Math" w:hAnsi="Cambria Math"/>
+                          <w:i/>
+                        </w:rPr>
+                      </m:ctrlPr>
+                    </m:dPr>
+                    <m:e>
+                      <m:sSubSup>
+                        <m:sSubSupPr>
+                          <m:ctrlPr>
+                            <w:rPr>
+                              <w:rFonts w:ascii="Cambria Math" w:hAnsi="Cambria Math"/>
+                              <w:i/>
+                            </w:rPr>
+                          </m:ctrlPr>
+                        </m:sSubSupPr>
+                        <m:e>
+                          <m:r>
+                            <w:rPr>
+                              <w:rFonts w:ascii="Cambria Math" w:hAnsi="Cambria Math"/>
+                            </w:rPr>
+                            <m:t>z</m:t>
+                          </m:r>
+                        </m:e>
+                        <m:sub>
+                          <m:r>
+                            <w:rPr>
+                              <w:rFonts w:ascii="Cambria Math" w:hAnsi="Cambria Math"/>
+                            </w:rPr>
+                            <m:t>i</m:t>
+                          </m:r>
+                        </m:sub>
+                        <m:sup>
+                          <m:d>
+                            <m:dPr>
+                              <m:ctrlPr>
+                                <w:rPr>
+                                  <w:rFonts w:ascii="Cambria Math" w:hAnsi="Cambria Math"/>
+                                  <w:i/>
+                                </w:rPr>
+                              </m:ctrlPr>
+                            </m:dPr>
+                            <m:e>
+                              <m:r>
+                                <w:rPr>
+                                  <w:rFonts w:ascii="Cambria Math" w:hAnsi="Cambria Math"/>
+                                </w:rPr>
+                                <m:t>k</m:t>
+                              </m:r>
+                            </m:e>
+                          </m:d>
+                        </m:sup>
+                      </m:sSubSup>
+                      <m:r>
+                        <w:rPr>
+                          <w:rFonts w:ascii="Cambria Math" w:hAnsi="Cambria Math"/>
+                          <w:lang w:val="en-GB"/>
+                        </w:rPr>
+                        <m:t>-</m:t>
+                      </m:r>
+                      <m:sSub>
+                        <m:sSubPr>
+                          <m:ctrlPr>
+                            <w:rPr>
+                              <w:rFonts w:ascii="Cambria Math" w:hAnsi="Cambria Math"/>
+                              <w:i/>
+                            </w:rPr>
+                          </m:ctrlPr>
+                        </m:sSubPr>
+                        <m:e>
+                          <m:r>
+                            <w:rPr>
+                              <w:rFonts w:ascii="Cambria Math" w:hAnsi="Cambria Math"/>
+                            </w:rPr>
+                            <m:t>w</m:t>
+                          </m:r>
+                        </m:e>
+                        <m:sub>
+                          <m:r>
+                            <w:rPr>
+                              <w:rFonts w:ascii="Cambria Math" w:hAnsi="Cambria Math"/>
+                            </w:rPr>
+                            <m:t>i</m:t>
+                          </m:r>
+                        </m:sub>
+                      </m:sSub>
+                    </m:e>
+                  </m:d>
+                </m:e>
+                <m:sup>
+                  <m:r>
+                    <w:rPr>
+                      <w:rFonts w:ascii="Cambria Math" w:hAnsi="Cambria Math"/>
+                      <w:lang w:val="en-GB"/>
+                    </w:rPr>
+                    <m:t>2</m:t>
+                  </m:r>
+                </m:sup>
+              </m:sSup>
+              <m:r>
+                <w:rPr>
+                  <w:rFonts w:ascii="Cambria Math" w:hAnsi="Cambria Math"/>
+                  <w:lang w:val="en-GB"/>
+                </w:rPr>
+                <m:t xml:space="preserve"> +</m:t>
+              </m:r>
+              <m:r>
+                <w:rPr>
+                  <w:rFonts w:ascii="Cambria Math" w:hAnsi="Cambria Math"/>
+                </w:rPr>
+                <m:t>αη</m:t>
+              </m:r>
               <m:sSub>
                 <m:sSubPr>
                   <m:ctrlPr>
@@ -13998,46 +14614,723 @@
                     <w:rPr>
                       <w:rFonts w:ascii="Cambria Math" w:hAnsi="Cambria Math"/>
                     </w:rPr>
-                    <m:t>i,</m:t>
+                    <m:t>i</m:t>
                   </m:r>
                 </m:sub>
               </m:sSub>
-              <m:r>
-                <w:rPr>
-                  <w:rFonts w:ascii="Cambria Math" w:hAnsi="Cambria Math"/>
-                </w:rPr>
-                <m:t>i=1,…,m</m:t>
-              </m:r>
-            </m:sub>
-          </m:sSub>
-          <m:nary>
-            <m:naryPr>
-              <m:chr m:val="∑"/>
-              <m:limLoc m:val="undOvr"/>
-              <m:grow m:val="1"/>
+            </m:e>
+          </m:func>
+        </m:oMath>
+      </m:oMathPara>
+    </w:p>
+    <w:p>
+      <w:pPr>
+        <w:rPr>
+          <w:lang w:val="en-GB"/>
+        </w:rPr>
+      </w:pPr>
+      <w:r>
+        <w:rPr>
+          <w:lang w:val="en-GB"/>
+        </w:rPr>
+        <w:t>d</w:t>
+      </w:r>
+      <w:r>
+        <w:rPr>
+          <w:lang w:val="en-GB"/>
+        </w:rPr>
+        <w:t>ifferentiate</w:t>
+      </w:r>
+      <w:r>
+        <w:rPr>
+          <w:lang w:val="en-GB"/>
+        </w:rPr>
+        <w:t xml:space="preserve"> </w:t>
+      </w:r>
+      <w:r>
+        <w:rPr>
+          <w:lang w:val="en-GB"/>
+        </w:rPr>
+        <w:t xml:space="preserve">with respect to </w:t>
+      </w:r>
+      <m:oMath>
+        <m:r>
+          <w:rPr>
+            <w:rFonts w:ascii="Cambria Math" w:hAnsi="Cambria Math"/>
+          </w:rPr>
+          <m:t>w</m:t>
+        </m:r>
+      </m:oMath>
+      <w:r>
+        <w:rPr>
+          <w:lang w:val="en-GB"/>
+        </w:rPr>
+        <w:t xml:space="preserve"> </w:t>
+      </w:r>
+      <w:r>
+        <w:rPr>
+          <w:lang w:val="en-GB"/>
+        </w:rPr>
+        <w:t>and solve:</w:t>
+      </w:r>
+    </w:p>
+    <w:p>
+      <m:oMathPara>
+        <m:oMath>
+          <m:r>
+            <w:rPr>
+              <w:rFonts w:ascii="Cambria Math" w:hAnsi="Cambria Math"/>
+            </w:rPr>
+            <m:t>-2</m:t>
+          </m:r>
+          <m:sSup>
+            <m:sSupPr>
               <m:ctrlPr>
                 <w:rPr>
                   <w:rFonts w:ascii="Cambria Math" w:hAnsi="Cambria Math"/>
                   <w:i/>
                 </w:rPr>
               </m:ctrlPr>
-            </m:naryPr>
+            </m:sSupPr>
+            <m:e>
+              <m:d>
+                <m:dPr>
+                  <m:ctrlPr>
+                    <w:rPr>
+                      <w:rFonts w:ascii="Cambria Math" w:hAnsi="Cambria Math"/>
+                      <w:i/>
+                    </w:rPr>
+                  </m:ctrlPr>
+                </m:dPr>
+                <m:e>
+                  <m:sSub>
+                    <m:sSubPr>
+                      <m:ctrlPr>
+                        <w:rPr>
+                          <w:rFonts w:ascii="Cambria Math" w:hAnsi="Cambria Math"/>
+                          <w:i/>
+                        </w:rPr>
+                      </m:ctrlPr>
+                    </m:sSubPr>
+                    <m:e>
+                      <m:r>
+                        <w:rPr>
+                          <w:rFonts w:ascii="Cambria Math" w:hAnsi="Cambria Math"/>
+                        </w:rPr>
+                        <m:t>z</m:t>
+                      </m:r>
+                    </m:e>
+                    <m:sub>
+                      <m:r>
+                        <w:rPr>
+                          <w:rFonts w:ascii="Cambria Math" w:hAnsi="Cambria Math"/>
+                        </w:rPr>
+                        <m:t>i</m:t>
+                      </m:r>
+                    </m:sub>
+                  </m:sSub>
+                  <m:r>
+                    <w:rPr>
+                      <w:rFonts w:ascii="Cambria Math" w:hAnsi="Cambria Math"/>
+                    </w:rPr>
+                    <m:t>-</m:t>
+                  </m:r>
+                  <m:sSub>
+                    <m:sSubPr>
+                      <m:ctrlPr>
+                        <w:rPr>
+                          <w:rFonts w:ascii="Cambria Math" w:hAnsi="Cambria Math"/>
+                          <w:i/>
+                        </w:rPr>
+                      </m:ctrlPr>
+                    </m:sSubPr>
+                    <m:e>
+                      <m:r>
+                        <w:rPr>
+                          <w:rFonts w:ascii="Cambria Math" w:hAnsi="Cambria Math"/>
+                        </w:rPr>
+                        <m:t>w</m:t>
+                      </m:r>
+                    </m:e>
+                    <m:sub>
+                      <m:r>
+                        <w:rPr>
+                          <w:rFonts w:ascii="Cambria Math" w:hAnsi="Cambria Math"/>
+                        </w:rPr>
+                        <m:t>i</m:t>
+                      </m:r>
+                    </m:sub>
+                  </m:sSub>
+                </m:e>
+              </m:d>
+            </m:e>
+            <m:sup>
+              <m:r>
+                <w:rPr>
+                  <w:rFonts w:ascii="Cambria Math" w:hAnsi="Cambria Math"/>
+                </w:rPr>
+                <m:t>2</m:t>
+              </m:r>
+            </m:sup>
+          </m:sSup>
+          <m:r>
+            <w:rPr>
+              <w:rFonts w:ascii="Cambria Math" w:hAnsi="Cambria Math"/>
+            </w:rPr>
+            <m:t>+∂η=0</m:t>
+          </m:r>
+        </m:oMath>
+      </m:oMathPara>
+    </w:p>
+    <w:p>
+      <w:pPr>
+        <w:jc w:val="center"/>
+      </w:pPr>
+      <m:oMathPara>
+        <m:oMath>
+          <m:sSub>
+            <m:sSubPr>
+              <m:ctrlPr>
+                <w:rPr>
+                  <w:rFonts w:ascii="Cambria Math" w:hAnsi="Cambria Math"/>
+                  <w:i/>
+                </w:rPr>
+              </m:ctrlPr>
+            </m:sSubPr>
+            <m:e>
+              <m:r>
+                <w:rPr>
+                  <w:rFonts w:ascii="Cambria Math" w:hAnsi="Cambria Math"/>
+                </w:rPr>
+                <m:t>w</m:t>
+              </m:r>
+            </m:e>
             <m:sub>
               <m:r>
                 <w:rPr>
                   <w:rFonts w:ascii="Cambria Math" w:hAnsi="Cambria Math"/>
                 </w:rPr>
-                <m:t>i=1</m:t>
+                <m:t>i</m:t>
               </m:r>
             </m:sub>
-            <m:sup>
+          </m:sSub>
+          <m:r>
+            <w:rPr>
+              <w:rFonts w:ascii="Cambria Math" w:hAnsi="Cambria Math"/>
+            </w:rPr>
+            <m:t>=</m:t>
+          </m:r>
+          <m:sSub>
+            <m:sSubPr>
+              <m:ctrlPr>
+                <w:rPr>
+                  <w:rFonts w:ascii="Cambria Math" w:hAnsi="Cambria Math"/>
+                  <w:i/>
+                </w:rPr>
+              </m:ctrlPr>
+            </m:sSubPr>
+            <m:e>
               <m:r>
                 <w:rPr>
                   <w:rFonts w:ascii="Cambria Math" w:hAnsi="Cambria Math"/>
                 </w:rPr>
-                <m:t>m</m:t>
+                <m:t>z</m:t>
               </m:r>
-            </m:sup>
+            </m:e>
+            <m:sub>
+              <m:r>
+                <w:rPr>
+                  <w:rFonts w:ascii="Cambria Math" w:hAnsi="Cambria Math"/>
+                </w:rPr>
+                <m:t>i</m:t>
+              </m:r>
+            </m:sub>
+          </m:sSub>
+          <m:r>
+            <w:rPr>
+              <w:rFonts w:ascii="Cambria Math" w:hAnsi="Cambria Math"/>
+            </w:rPr>
+            <m:t>-</m:t>
+          </m:r>
+          <m:f>
+            <m:fPr>
+              <m:ctrlPr>
+                <w:rPr>
+                  <w:rFonts w:ascii="Cambria Math" w:hAnsi="Cambria Math"/>
+                  <w:i/>
+                </w:rPr>
+              </m:ctrlPr>
+            </m:fPr>
+            <m:num>
+              <m:r>
+                <w:rPr>
+                  <w:rFonts w:ascii="Cambria Math" w:hAnsi="Cambria Math"/>
+                </w:rPr>
+                <m:t>αη</m:t>
+              </m:r>
+            </m:num>
+            <m:den>
+              <m:r>
+                <w:rPr>
+                  <w:rFonts w:ascii="Cambria Math" w:hAnsi="Cambria Math"/>
+                </w:rPr>
+                <m:t>2</m:t>
+              </m:r>
+            </m:den>
+          </m:f>
+        </m:oMath>
+      </m:oMathPara>
+    </w:p>
+    <w:p>
+      <w:pPr>
+        <w:rPr>
+          <w:lang w:val="en-GB"/>
+        </w:rPr>
+      </w:pPr>
+      <w:r>
+        <w:rPr>
+          <w:lang w:val="en-GB"/>
+        </w:rPr>
+        <w:t>t</w:t>
+      </w:r>
+      <w:r>
+        <w:rPr>
+          <w:lang w:val="en-GB"/>
+        </w:rPr>
+        <w:t>heref</w:t>
+      </w:r>
+      <w:r>
+        <w:rPr>
+          <w:lang w:val="en-GB"/>
+        </w:rPr>
+        <w:t xml:space="preserve">ore, since we have the non-negativity constraint over </w:t>
+      </w:r>
+      <m:oMath>
+        <m:sSub>
+          <m:sSubPr>
+            <m:ctrlPr>
+              <w:rPr>
+                <w:rFonts w:ascii="Cambria Math" w:hAnsi="Cambria Math"/>
+                <w:i/>
+              </w:rPr>
+            </m:ctrlPr>
+          </m:sSubPr>
+          <m:e>
+            <m:r>
+              <w:rPr>
+                <w:rFonts w:ascii="Cambria Math" w:hAnsi="Cambria Math"/>
+              </w:rPr>
+              <m:t>w</m:t>
+            </m:r>
+          </m:e>
+          <m:sub>
+            <m:r>
+              <w:rPr>
+                <w:rFonts w:ascii="Cambria Math" w:hAnsi="Cambria Math"/>
+              </w:rPr>
+              <m:t>i</m:t>
+            </m:r>
+          </m:sub>
+        </m:sSub>
+      </m:oMath>
+    </w:p>
+    <w:p>
+      <w:pPr>
+        <w:rPr>
+          <w:lang w:val="en-GB"/>
+        </w:rPr>
+      </w:pPr>
+      <w:r>
+        <w:rPr>
+          <w:lang w:val="en-GB"/>
+        </w:rPr>
+        <w:t>i</w:t>
+      </w:r>
+      <w:r>
+        <w:rPr>
+          <w:lang w:val="en-GB"/>
+        </w:rPr>
+        <w:t xml:space="preserve">f </w:t>
+      </w:r>
+      <m:oMath>
+        <m:sSub>
+          <m:sSubPr>
+            <m:ctrlPr>
+              <w:rPr>
+                <w:rFonts w:ascii="Cambria Math" w:hAnsi="Cambria Math"/>
+                <w:i/>
+              </w:rPr>
+            </m:ctrlPr>
+          </m:sSubPr>
+          <m:e>
+            <m:r>
+              <w:rPr>
+                <w:rFonts w:ascii="Cambria Math" w:hAnsi="Cambria Math"/>
+              </w:rPr>
+              <m:t>z</m:t>
+            </m:r>
+          </m:e>
+          <m:sub>
+            <m:r>
+              <w:rPr>
+                <w:rFonts w:ascii="Cambria Math" w:hAnsi="Cambria Math"/>
+              </w:rPr>
+              <m:t>i</m:t>
+            </m:r>
+          </m:sub>
+        </m:sSub>
+        <m:r>
+          <w:rPr>
+            <w:rFonts w:ascii="Cambria Math" w:hAnsi="Cambria Math"/>
+            <w:lang w:val="en-GB"/>
+          </w:rPr>
+          <m:t>&gt;</m:t>
+        </m:r>
+        <m:f>
+          <m:fPr>
+            <m:ctrlPr>
+              <w:rPr>
+                <w:rFonts w:ascii="Cambria Math" w:hAnsi="Cambria Math"/>
+                <w:i/>
+              </w:rPr>
+            </m:ctrlPr>
+          </m:fPr>
+          <m:num>
+            <m:r>
+              <w:rPr>
+                <w:rFonts w:ascii="Cambria Math" w:hAnsi="Cambria Math"/>
+              </w:rPr>
+              <m:t>αη</m:t>
+            </m:r>
+          </m:num>
+          <m:den>
+            <m:r>
+              <w:rPr>
+                <w:rFonts w:ascii="Cambria Math" w:hAnsi="Cambria Math"/>
+                <w:lang w:val="en-GB"/>
+              </w:rPr>
+              <m:t>2</m:t>
+            </m:r>
+          </m:den>
+        </m:f>
+      </m:oMath>
+      <w:r>
+        <w:rPr>
+          <w:lang w:val="en-GB"/>
+        </w:rPr>
+        <w:t xml:space="preserve"> </w:t>
+      </w:r>
+      <w:r>
+        <w:rPr>
+          <w:lang w:val="en-GB"/>
+        </w:rPr>
+        <w:t>,</w:t>
+      </w:r>
+      <w:r>
+        <w:rPr>
+          <w:lang w:val="en-GB"/>
+        </w:rPr>
+        <w:t xml:space="preserve"> </w:t>
+      </w:r>
+      <m:oMath>
+        <m:sSub>
+          <m:sSubPr>
+            <m:ctrlPr>
+              <w:rPr>
+                <w:rFonts w:ascii="Cambria Math" w:hAnsi="Cambria Math"/>
+                <w:i/>
+              </w:rPr>
+            </m:ctrlPr>
+          </m:sSubPr>
+          <m:e>
+            <m:r>
+              <w:rPr>
+                <w:rFonts w:ascii="Cambria Math" w:hAnsi="Cambria Math"/>
+              </w:rPr>
+              <m:t>w</m:t>
+            </m:r>
+          </m:e>
+          <m:sub>
+            <m:r>
+              <w:rPr>
+                <w:rFonts w:ascii="Cambria Math" w:hAnsi="Cambria Math"/>
+              </w:rPr>
+              <m:t>i</m:t>
+            </m:r>
+          </m:sub>
+        </m:sSub>
+        <m:r>
+          <w:rPr>
+            <w:rFonts w:ascii="Cambria Math" w:hAnsi="Cambria Math"/>
+            <w:lang w:val="en-GB"/>
+          </w:rPr>
+          <m:t>=</m:t>
+        </m:r>
+        <m:sSub>
+          <m:sSubPr>
+            <m:ctrlPr>
+              <w:rPr>
+                <w:rFonts w:ascii="Cambria Math" w:hAnsi="Cambria Math"/>
+                <w:i/>
+              </w:rPr>
+            </m:ctrlPr>
+          </m:sSubPr>
+          <m:e>
+            <m:r>
+              <w:rPr>
+                <w:rFonts w:ascii="Cambria Math" w:hAnsi="Cambria Math"/>
+              </w:rPr>
+              <m:t>z</m:t>
+            </m:r>
+          </m:e>
+          <m:sub>
+            <m:r>
+              <w:rPr>
+                <w:rFonts w:ascii="Cambria Math" w:hAnsi="Cambria Math"/>
+              </w:rPr>
+              <m:t>i</m:t>
+            </m:r>
+          </m:sub>
+        </m:sSub>
+        <m:r>
+          <w:rPr>
+            <w:rFonts w:ascii="Cambria Math" w:hAnsi="Cambria Math"/>
+            <w:lang w:val="en-GB"/>
+          </w:rPr>
+          <m:t>-</m:t>
+        </m:r>
+        <m:f>
+          <m:fPr>
+            <m:ctrlPr>
+              <w:rPr>
+                <w:rFonts w:ascii="Cambria Math" w:hAnsi="Cambria Math"/>
+                <w:i/>
+              </w:rPr>
+            </m:ctrlPr>
+          </m:fPr>
+          <m:num>
+            <m:r>
+              <w:rPr>
+                <w:rFonts w:ascii="Cambria Math" w:hAnsi="Cambria Math"/>
+              </w:rPr>
+              <m:t>αη</m:t>
+            </m:r>
+          </m:num>
+          <m:den>
+            <m:r>
+              <w:rPr>
+                <w:rFonts w:ascii="Cambria Math" w:hAnsi="Cambria Math"/>
+                <w:lang w:val="en-GB"/>
+              </w:rPr>
+              <m:t>2</m:t>
+            </m:r>
+          </m:den>
+        </m:f>
+      </m:oMath>
+    </w:p>
+    <w:p>
+      <w:pPr>
+        <w:rPr>
+          <w:lang w:val="en-GB"/>
+        </w:rPr>
+      </w:pPr>
+      <w:r>
+        <w:rPr>
+          <w:lang w:val="en-GB"/>
+        </w:rPr>
+        <w:t>o</w:t>
+      </w:r>
+      <w:r>
+        <w:rPr>
+          <w:lang w:val="en-GB"/>
+        </w:rPr>
+        <w:t>therwise</w:t>
+      </w:r>
+      <w:r>
+        <w:rPr>
+          <w:lang w:val="en-GB"/>
+        </w:rPr>
+        <w:t xml:space="preserve"> </w:t>
+      </w:r>
+      <m:oMath>
+        <m:sSub>
+          <m:sSubPr>
+            <m:ctrlPr>
+              <w:rPr>
+                <w:rFonts w:ascii="Cambria Math" w:hAnsi="Cambria Math"/>
+                <w:i/>
+              </w:rPr>
+            </m:ctrlPr>
+          </m:sSubPr>
+          <m:e>
+            <m:r>
+              <w:rPr>
+                <w:rFonts w:ascii="Cambria Math" w:hAnsi="Cambria Math"/>
+              </w:rPr>
+              <m:t>w</m:t>
+            </m:r>
+          </m:e>
+          <m:sub>
+            <m:r>
+              <w:rPr>
+                <w:rFonts w:ascii="Cambria Math" w:hAnsi="Cambria Math"/>
+              </w:rPr>
+              <m:t>i</m:t>
+            </m:r>
+          </m:sub>
+        </m:sSub>
+        <m:r>
+          <w:rPr>
+            <w:rFonts w:ascii="Cambria Math" w:hAnsi="Cambria Math"/>
+            <w:lang w:val="en-GB"/>
+          </w:rPr>
+          <m:t>= 0</m:t>
+        </m:r>
+      </m:oMath>
+      <w:r>
+        <w:rPr>
+          <w:lang w:val="en-GB"/>
+        </w:rPr>
+        <w:t xml:space="preserve"> </w:t>
+      </w:r>
+    </w:p>
+    <w:p>
+      <w:pPr>
+        <w:rPr>
+          <w:b/>
+          <w:bCs/>
+          <w:lang w:val="en-GB"/>
+        </w:rPr>
+      </w:pPr>
+      <w:r>
+        <w:rPr>
+          <w:b/>
+          <w:bCs/>
+          <w:lang w:val="en-GB"/>
+        </w:rPr>
+        <w:t>Case 2</w:t>
+      </w:r>
+      <w:r>
+        <w:rPr>
+          <w:b/>
+          <w:bCs/>
+          <w:lang w:val="en-GB"/>
+        </w:rPr>
+        <w:t xml:space="preserve"> </w:t>
+      </w:r>
+      <m:oMath>
+        <m:sSub>
+          <m:sSubPr>
+            <m:ctrlPr>
+              <w:rPr>
+                <w:rFonts w:ascii="Cambria Math" w:hAnsi="Cambria Math"/>
+                <w:b/>
+                <w:bCs/>
+                <w:i/>
+                <w:lang w:val="en-GB"/>
+              </w:rPr>
+            </m:ctrlPr>
+          </m:sSubPr>
+          <m:e>
+            <m:r>
+              <m:rPr>
+                <m:sty m:val="bi"/>
+              </m:rPr>
+              <w:rPr>
+                <w:rFonts w:ascii="Cambria Math" w:hAnsi="Cambria Math"/>
+                <w:lang w:val="en-GB"/>
+              </w:rPr>
+              <m:t>w</m:t>
+            </m:r>
+          </m:e>
+          <m:sub>
+            <m:r>
+              <m:rPr>
+                <m:sty m:val="bi"/>
+              </m:rPr>
+              <w:rPr>
+                <w:rFonts w:ascii="Cambria Math" w:hAnsi="Cambria Math"/>
+                <w:lang w:val="en-GB"/>
+              </w:rPr>
+              <m:t>i</m:t>
+            </m:r>
+          </m:sub>
+        </m:sSub>
+        <m:r>
+          <m:rPr>
+            <m:sty m:val="bi"/>
+          </m:rPr>
+          <w:rPr>
+            <w:rFonts w:ascii="Cambria Math" w:hAnsi="Cambria Math"/>
+            <w:lang w:val="en-GB"/>
+          </w:rPr>
+          <m:t>≤0</m:t>
+        </m:r>
+      </m:oMath>
+    </w:p>
+    <w:p>
+      <m:oMathPara>
+        <m:oMath>
+          <m:func>
+            <m:funcPr>
+              <m:ctrlPr>
+                <w:rPr>
+                  <w:rFonts w:ascii="Cambria Math" w:hAnsi="Cambria Math"/>
+                  <w:i/>
+                </w:rPr>
+              </m:ctrlPr>
+            </m:funcPr>
+            <m:fName>
+              <m:limLow>
+                <m:limLowPr>
+                  <m:ctrlPr>
+                    <w:rPr>
+                      <w:rFonts w:ascii="Cambria Math" w:hAnsi="Cambria Math"/>
+                      <w:i/>
+                    </w:rPr>
+                  </m:ctrlPr>
+                </m:limLowPr>
+                <m:e>
+                  <m:r>
+                    <m:rPr>
+                      <m:sty m:val="p"/>
+                    </m:rPr>
+                    <w:rPr>
+                      <w:rFonts w:ascii="Cambria Math" w:hAnsi="Cambria Math"/>
+                    </w:rPr>
+                    <m:t>min</m:t>
+                  </m:r>
+                </m:e>
+                <m:lim>
+                  <m:sSub>
+                    <m:sSubPr>
+                      <m:ctrlPr>
+                        <w:rPr>
+                          <w:rFonts w:ascii="Cambria Math" w:hAnsi="Cambria Math"/>
+                          <w:i/>
+                        </w:rPr>
+                      </m:ctrlPr>
+                    </m:sSubPr>
+                    <m:e>
+                      <m:r>
+                        <w:rPr>
+                          <w:rFonts w:ascii="Cambria Math" w:hAnsi="Cambria Math"/>
+                        </w:rPr>
+                        <m:t>w</m:t>
+                      </m:r>
+                    </m:e>
+                    <m:sub>
+                      <m:r>
+                        <w:rPr>
+                          <w:rFonts w:ascii="Cambria Math" w:hAnsi="Cambria Math"/>
+                        </w:rPr>
+                        <m:t>i</m:t>
+                      </m:r>
+                    </m:sub>
+                  </m:sSub>
+                </m:lim>
+              </m:limLow>
+            </m:fName>
             <m:e>
               <m:sSup>
                 <m:sSupPr>
@@ -14149,26 +15442,12 @@
                   </m:r>
                 </m:sup>
               </m:sSup>
-            </m:e>
-          </m:nary>
-          <m:r>
-            <w:rPr>
-              <w:rFonts w:ascii="Cambria Math" w:hAnsi="Cambria Math"/>
-            </w:rPr>
-            <m:t>+αη</m:t>
-          </m:r>
-          <m:d>
-            <m:dPr>
-              <m:begChr m:val="|"/>
-              <m:endChr m:val="|"/>
-              <m:ctrlPr>
+              <m:r>
                 <w:rPr>
                   <w:rFonts w:ascii="Cambria Math" w:hAnsi="Cambria Math"/>
-                  <w:i/>
                 </w:rPr>
-              </m:ctrlPr>
-            </m:dPr>
-            <m:e>
+                <m:t>- αη</m:t>
+              </m:r>
               <m:sSub>
                 <m:sSubPr>
                   <m:ctrlPr>
@@ -14196,1229 +15475,7 @@
                 </m:sub>
               </m:sSub>
             </m:e>
-          </m:d>
-        </m:oMath>
-      </m:oMathPara>
-    </w:p>
-    <w:p>
-      <w:pPr>
-        <w:rPr>
-          <w:lang w:val="en-GB"/>
-        </w:rPr>
-      </w:pPr>
-      <w:r>
-        <w:rPr>
-          <w:lang w:val="en-GB"/>
-        </w:rPr>
-        <w:t xml:space="preserve">Since we have an absolute value </w:t>
-      </w:r>
-      <w:r>
-        <w:rPr>
-          <w:lang w:val="en-GB"/>
-        </w:rPr>
-        <w:t xml:space="preserve">for </w:t>
-      </w:r>
-      <m:oMath>
-        <m:d>
-          <m:dPr>
-            <m:begChr m:val="|"/>
-            <m:endChr m:val="|"/>
-            <m:ctrlPr>
-              <w:rPr>
-                <w:rFonts w:ascii="Cambria Math" w:hAnsi="Cambria Math"/>
-                <w:i/>
-              </w:rPr>
-            </m:ctrlPr>
-          </m:dPr>
-          <m:e>
-            <m:sSub>
-              <m:sSubPr>
-                <m:ctrlPr>
-                  <w:rPr>
-                    <w:rFonts w:ascii="Cambria Math" w:hAnsi="Cambria Math"/>
-                    <w:i/>
-                  </w:rPr>
-                </m:ctrlPr>
-              </m:sSubPr>
-              <m:e>
-                <m:r>
-                  <w:rPr>
-                    <w:rFonts w:ascii="Cambria Math" w:hAnsi="Cambria Math"/>
-                  </w:rPr>
-                  <m:t>w</m:t>
-                </m:r>
-              </m:e>
-              <m:sub>
-                <m:r>
-                  <w:rPr>
-                    <w:rFonts w:ascii="Cambria Math" w:hAnsi="Cambria Math"/>
-                  </w:rPr>
-                  <m:t>i</m:t>
-                </m:r>
-              </m:sub>
-            </m:sSub>
-          </m:e>
-        </m:d>
-      </m:oMath>
-      <w:r>
-        <w:rPr>
-          <w:lang w:val="en-GB"/>
-        </w:rPr>
-        <w:t xml:space="preserve"> we consider </w:t>
-      </w:r>
-      <w:r>
-        <w:rPr>
-          <w:lang w:val="en-GB"/>
-        </w:rPr>
-        <w:t>two cases:</w:t>
-      </w:r>
-    </w:p>
-    <w:p>
-      <w:pPr>
-        <w:rPr>
-          <w:b/>
-          <w:bCs/>
-          <w:lang w:val="en-GB"/>
-        </w:rPr>
-      </w:pPr>
-      <w:r>
-        <w:rPr>
-          <w:b/>
-          <w:bCs/>
-          <w:lang w:val="en-GB"/>
-        </w:rPr>
-        <w:t>Case</w:t>
-      </w:r>
-      <w:r>
-        <w:rPr>
-          <w:b/>
-          <w:bCs/>
-          <w:lang w:val="en-GB"/>
-        </w:rPr>
-        <w:t xml:space="preserve"> </w:t>
-      </w:r>
-      <w:r>
-        <w:rPr>
-          <w:b/>
-          <w:bCs/>
-          <w:lang w:val="en-GB"/>
-        </w:rPr>
-        <w:t>1</w:t>
-      </w:r>
-      <w:r>
-        <w:rPr>
-          <w:b/>
-          <w:bCs/>
-          <w:lang w:val="en-GB"/>
-        </w:rPr>
-        <w:t xml:space="preserve"> </w:t>
-      </w:r>
-      <m:oMath>
-        <m:sSub>
-          <m:sSubPr>
-            <m:ctrlPr>
-              <w:rPr>
-                <w:rFonts w:ascii="Cambria Math" w:hAnsi="Cambria Math"/>
-                <w:b/>
-                <w:bCs/>
-                <w:i/>
-                <w:lang w:val="en-GB"/>
-              </w:rPr>
-            </m:ctrlPr>
-          </m:sSubPr>
-          <m:e>
-            <m:r>
-              <m:rPr>
-                <m:sty m:val="bi"/>
-              </m:rPr>
-              <w:rPr>
-                <w:rFonts w:ascii="Cambria Math" w:hAnsi="Cambria Math"/>
-                <w:lang w:val="en-GB"/>
-              </w:rPr>
-              <m:t xml:space="preserve">w </m:t>
-            </m:r>
-          </m:e>
-          <m:sub>
-            <m:r>
-              <m:rPr>
-                <m:sty m:val="bi"/>
-              </m:rPr>
-              <w:rPr>
-                <w:rFonts w:ascii="Cambria Math" w:hAnsi="Cambria Math"/>
-                <w:lang w:val="en-GB"/>
-              </w:rPr>
-              <m:t>i</m:t>
-            </m:r>
-          </m:sub>
-        </m:sSub>
-        <m:r>
-          <m:rPr>
-            <m:sty m:val="bi"/>
-          </m:rPr>
-          <w:rPr>
-            <w:rFonts w:ascii="Cambria Math" w:hAnsi="Cambria Math"/>
-            <w:lang w:val="en-GB"/>
-          </w:rPr>
-          <m:t>≥0</m:t>
-        </m:r>
-      </m:oMath>
-    </w:p>
-    <w:p>
-      <w:pPr>
-        <w:jc w:val="center"/>
-        <w:rPr>
-          <w:lang w:val="en-GB"/>
-        </w:rPr>
-      </w:pPr>
-      <m:oMath>
-        <m:sSub>
-          <m:sSubPr>
-            <m:ctrlPr>
-              <w:rPr>
-                <w:rFonts w:ascii="Cambria Math" w:hAnsi="Cambria Math"/>
-                <w:i/>
-              </w:rPr>
-            </m:ctrlPr>
-          </m:sSubPr>
-          <m:e>
-            <m:r>
-              <w:rPr>
-                <w:rFonts w:ascii="Cambria Math" w:hAnsi="Cambria Math"/>
-              </w:rPr>
-              <m:t>min</m:t>
-            </m:r>
-          </m:e>
-          <m:sub>
-            <m:sSub>
-              <m:sSubPr>
-                <m:ctrlPr>
-                  <w:rPr>
-                    <w:rFonts w:ascii="Cambria Math" w:hAnsi="Cambria Math"/>
-                    <w:i/>
-                  </w:rPr>
-                </m:ctrlPr>
-              </m:sSubPr>
-              <m:e>
-                <m:r>
-                  <w:rPr>
-                    <w:rFonts w:ascii="Cambria Math" w:hAnsi="Cambria Math"/>
-                  </w:rPr>
-                  <m:t>w</m:t>
-                </m:r>
-              </m:e>
-              <m:sub>
-                <m:r>
-                  <w:rPr>
-                    <w:rFonts w:ascii="Cambria Math" w:hAnsi="Cambria Math"/>
-                  </w:rPr>
-                  <m:t>i</m:t>
-                </m:r>
-                <m:r>
-                  <w:rPr>
-                    <w:rFonts w:ascii="Cambria Math" w:hAnsi="Cambria Math"/>
-                    <w:lang w:val="en-GB"/>
-                  </w:rPr>
-                  <m:t>,</m:t>
-                </m:r>
-              </m:sub>
-            </m:sSub>
-          </m:sub>
-        </m:sSub>
-        <m:sSup>
-          <m:sSupPr>
-            <m:ctrlPr>
-              <w:rPr>
-                <w:rFonts w:ascii="Cambria Math" w:hAnsi="Cambria Math"/>
-                <w:i/>
-              </w:rPr>
-            </m:ctrlPr>
-          </m:sSupPr>
-          <m:e>
-            <m:d>
-              <m:dPr>
-                <m:ctrlPr>
-                  <w:rPr>
-                    <w:rFonts w:ascii="Cambria Math" w:hAnsi="Cambria Math"/>
-                    <w:i/>
-                  </w:rPr>
-                </m:ctrlPr>
-              </m:dPr>
-              <m:e>
-                <m:sSubSup>
-                  <m:sSubSupPr>
-                    <m:ctrlPr>
-                      <w:rPr>
-                        <w:rFonts w:ascii="Cambria Math" w:hAnsi="Cambria Math"/>
-                        <w:i/>
-                      </w:rPr>
-                    </m:ctrlPr>
-                  </m:sSubSupPr>
-                  <m:e>
-                    <m:r>
-                      <w:rPr>
-                        <w:rFonts w:ascii="Cambria Math" w:hAnsi="Cambria Math"/>
-                      </w:rPr>
-                      <m:t>z</m:t>
-                    </m:r>
-                  </m:e>
-                  <m:sub>
-                    <m:r>
-                      <w:rPr>
-                        <w:rFonts w:ascii="Cambria Math" w:hAnsi="Cambria Math"/>
-                      </w:rPr>
-                      <m:t>i</m:t>
-                    </m:r>
-                  </m:sub>
-                  <m:sup>
-                    <m:d>
-                      <m:dPr>
-                        <m:ctrlPr>
-                          <w:rPr>
-                            <w:rFonts w:ascii="Cambria Math" w:hAnsi="Cambria Math"/>
-                            <w:i/>
-                          </w:rPr>
-                        </m:ctrlPr>
-                      </m:dPr>
-                      <m:e>
-                        <m:r>
-                          <w:rPr>
-                            <w:rFonts w:ascii="Cambria Math" w:hAnsi="Cambria Math"/>
-                          </w:rPr>
-                          <m:t>k</m:t>
-                        </m:r>
-                      </m:e>
-                    </m:d>
-                  </m:sup>
-                </m:sSubSup>
-                <m:r>
-                  <w:rPr>
-                    <w:rFonts w:ascii="Cambria Math" w:hAnsi="Cambria Math"/>
-                    <w:lang w:val="en-GB"/>
-                  </w:rPr>
-                  <m:t>-</m:t>
-                </m:r>
-                <m:sSub>
-                  <m:sSubPr>
-                    <m:ctrlPr>
-                      <w:rPr>
-                        <w:rFonts w:ascii="Cambria Math" w:hAnsi="Cambria Math"/>
-                        <w:i/>
-                      </w:rPr>
-                    </m:ctrlPr>
-                  </m:sSubPr>
-                  <m:e>
-                    <m:r>
-                      <w:rPr>
-                        <w:rFonts w:ascii="Cambria Math" w:hAnsi="Cambria Math"/>
-                      </w:rPr>
-                      <m:t>w</m:t>
-                    </m:r>
-                  </m:e>
-                  <m:sub>
-                    <m:r>
-                      <w:rPr>
-                        <w:rFonts w:ascii="Cambria Math" w:hAnsi="Cambria Math"/>
-                      </w:rPr>
-                      <m:t>i</m:t>
-                    </m:r>
-                  </m:sub>
-                </m:sSub>
-              </m:e>
-            </m:d>
-          </m:e>
-          <m:sup>
-            <m:r>
-              <w:rPr>
-                <w:rFonts w:ascii="Cambria Math" w:hAnsi="Cambria Math"/>
-                <w:lang w:val="en-GB"/>
-              </w:rPr>
-              <m:t>2</m:t>
-            </m:r>
-          </m:sup>
-        </m:sSup>
-        <m:r>
-          <w:rPr>
-            <w:rFonts w:ascii="Cambria Math" w:hAnsi="Cambria Math"/>
-            <w:lang w:val="en-GB"/>
-          </w:rPr>
-          <m:t xml:space="preserve"> +</m:t>
-        </m:r>
-        <m:r>
-          <w:rPr>
-            <w:rFonts w:ascii="Cambria Math" w:hAnsi="Cambria Math"/>
-          </w:rPr>
-          <m:t>αη</m:t>
-        </m:r>
-        <m:sSub>
-          <m:sSubPr>
-            <m:ctrlPr>
-              <w:rPr>
-                <w:rFonts w:ascii="Cambria Math" w:hAnsi="Cambria Math"/>
-                <w:i/>
-              </w:rPr>
-            </m:ctrlPr>
-          </m:sSubPr>
-          <m:e>
-            <m:r>
-              <w:rPr>
-                <w:rFonts w:ascii="Cambria Math" w:hAnsi="Cambria Math"/>
-              </w:rPr>
-              <m:t>w</m:t>
-            </m:r>
-          </m:e>
-          <m:sub>
-            <m:r>
-              <w:rPr>
-                <w:rFonts w:ascii="Cambria Math" w:hAnsi="Cambria Math"/>
-              </w:rPr>
-              <m:t>i</m:t>
-            </m:r>
-          </m:sub>
-        </m:sSub>
-      </m:oMath>
-      <w:r>
-        <w:rPr>
-          <w:lang w:val="en-GB"/>
-        </w:rPr>
-        <w:t xml:space="preserve"> </w:t>
-      </w:r>
-    </w:p>
-    <w:p>
-      <w:pPr>
-        <w:rPr>
-          <w:lang w:val="en-GB"/>
-        </w:rPr>
-      </w:pPr>
-      <w:r>
-        <w:rPr>
-          <w:lang w:val="en-GB"/>
-        </w:rPr>
-        <w:t>d</w:t>
-      </w:r>
-      <w:r>
-        <w:rPr>
-          <w:lang w:val="en-GB"/>
-        </w:rPr>
-        <w:t>ifferentiate</w:t>
-      </w:r>
-      <w:r>
-        <w:rPr>
-          <w:lang w:val="en-GB"/>
-        </w:rPr>
-        <w:t xml:space="preserve"> </w:t>
-      </w:r>
-      <w:r>
-        <w:rPr>
-          <w:lang w:val="en-GB"/>
-        </w:rPr>
-        <w:t xml:space="preserve">with respect to </w:t>
-      </w:r>
-      <m:oMath>
-        <m:r>
-          <w:rPr>
-            <w:rFonts w:ascii="Cambria Math" w:hAnsi="Cambria Math"/>
-          </w:rPr>
-          <m:t>w</m:t>
-        </m:r>
-      </m:oMath>
-      <w:r>
-        <w:rPr>
-          <w:lang w:val="en-GB"/>
-        </w:rPr>
-        <w:t xml:space="preserve"> </w:t>
-      </w:r>
-      <w:r>
-        <w:rPr>
-          <w:lang w:val="en-GB"/>
-        </w:rPr>
-        <w:t>and solve:</w:t>
-      </w:r>
-    </w:p>
-    <w:p>
-      <m:oMathPara>
-        <m:oMath>
-          <m:r>
-            <w:rPr>
-              <w:rFonts w:ascii="Cambria Math" w:hAnsi="Cambria Math"/>
-            </w:rPr>
-            <m:t>-2</m:t>
-          </m:r>
-          <m:sSup>
-            <m:sSupPr>
-              <m:ctrlPr>
-                <w:rPr>
-                  <w:rFonts w:ascii="Cambria Math" w:hAnsi="Cambria Math"/>
-                  <w:i/>
-                </w:rPr>
-              </m:ctrlPr>
-            </m:sSupPr>
-            <m:e>
-              <m:d>
-                <m:dPr>
-                  <m:ctrlPr>
-                    <w:rPr>
-                      <w:rFonts w:ascii="Cambria Math" w:hAnsi="Cambria Math"/>
-                      <w:i/>
-                    </w:rPr>
-                  </m:ctrlPr>
-                </m:dPr>
-                <m:e>
-                  <m:sSub>
-                    <m:sSubPr>
-                      <m:ctrlPr>
-                        <w:rPr>
-                          <w:rFonts w:ascii="Cambria Math" w:hAnsi="Cambria Math"/>
-                          <w:i/>
-                        </w:rPr>
-                      </m:ctrlPr>
-                    </m:sSubPr>
-                    <m:e>
-                      <m:r>
-                        <w:rPr>
-                          <w:rFonts w:ascii="Cambria Math" w:hAnsi="Cambria Math"/>
-                        </w:rPr>
-                        <m:t>z</m:t>
-                      </m:r>
-                    </m:e>
-                    <m:sub>
-                      <m:r>
-                        <w:rPr>
-                          <w:rFonts w:ascii="Cambria Math" w:hAnsi="Cambria Math"/>
-                        </w:rPr>
-                        <m:t>i</m:t>
-                      </m:r>
-                    </m:sub>
-                  </m:sSub>
-                  <m:r>
-                    <w:rPr>
-                      <w:rFonts w:ascii="Cambria Math" w:hAnsi="Cambria Math"/>
-                    </w:rPr>
-                    <m:t>-</m:t>
-                  </m:r>
-                  <m:sSub>
-                    <m:sSubPr>
-                      <m:ctrlPr>
-                        <w:rPr>
-                          <w:rFonts w:ascii="Cambria Math" w:hAnsi="Cambria Math"/>
-                          <w:i/>
-                        </w:rPr>
-                      </m:ctrlPr>
-                    </m:sSubPr>
-                    <m:e>
-                      <m:r>
-                        <w:rPr>
-                          <w:rFonts w:ascii="Cambria Math" w:hAnsi="Cambria Math"/>
-                        </w:rPr>
-                        <m:t>w</m:t>
-                      </m:r>
-                    </m:e>
-                    <m:sub>
-                      <m:r>
-                        <w:rPr>
-                          <w:rFonts w:ascii="Cambria Math" w:hAnsi="Cambria Math"/>
-                        </w:rPr>
-                        <m:t>i</m:t>
-                      </m:r>
-                    </m:sub>
-                  </m:sSub>
-                </m:e>
-              </m:d>
-            </m:e>
-            <m:sup>
-              <m:r>
-                <w:rPr>
-                  <w:rFonts w:ascii="Cambria Math" w:hAnsi="Cambria Math"/>
-                </w:rPr>
-                <m:t>2</m:t>
-              </m:r>
-            </m:sup>
-          </m:sSup>
-          <m:r>
-            <w:rPr>
-              <w:rFonts w:ascii="Cambria Math" w:hAnsi="Cambria Math"/>
-            </w:rPr>
-            <m:t>+∂η=0</m:t>
-          </m:r>
-        </m:oMath>
-      </m:oMathPara>
-    </w:p>
-    <w:p>
-      <w:pPr>
-        <w:jc w:val="center"/>
-      </w:pPr>
-      <m:oMathPara>
-        <m:oMath>
-          <m:sSub>
-            <m:sSubPr>
-              <m:ctrlPr>
-                <w:rPr>
-                  <w:rFonts w:ascii="Cambria Math" w:hAnsi="Cambria Math"/>
-                  <w:i/>
-                </w:rPr>
-              </m:ctrlPr>
-            </m:sSubPr>
-            <m:e>
-              <m:r>
-                <w:rPr>
-                  <w:rFonts w:ascii="Cambria Math" w:hAnsi="Cambria Math"/>
-                </w:rPr>
-                <m:t>w</m:t>
-              </m:r>
-            </m:e>
-            <m:sub>
-              <m:r>
-                <w:rPr>
-                  <w:rFonts w:ascii="Cambria Math" w:hAnsi="Cambria Math"/>
-                </w:rPr>
-                <m:t>i</m:t>
-              </m:r>
-            </m:sub>
-          </m:sSub>
-          <m:r>
-            <w:rPr>
-              <w:rFonts w:ascii="Cambria Math" w:hAnsi="Cambria Math"/>
-            </w:rPr>
-            <m:t>=</m:t>
-          </m:r>
-          <m:sSub>
-            <m:sSubPr>
-              <m:ctrlPr>
-                <w:rPr>
-                  <w:rFonts w:ascii="Cambria Math" w:hAnsi="Cambria Math"/>
-                  <w:i/>
-                </w:rPr>
-              </m:ctrlPr>
-            </m:sSubPr>
-            <m:e>
-              <m:r>
-                <w:rPr>
-                  <w:rFonts w:ascii="Cambria Math" w:hAnsi="Cambria Math"/>
-                </w:rPr>
-                <m:t>z</m:t>
-              </m:r>
-            </m:e>
-            <m:sub>
-              <m:r>
-                <w:rPr>
-                  <w:rFonts w:ascii="Cambria Math" w:hAnsi="Cambria Math"/>
-                </w:rPr>
-                <m:t>i</m:t>
-              </m:r>
-            </m:sub>
-          </m:sSub>
-          <m:r>
-            <w:rPr>
-              <w:rFonts w:ascii="Cambria Math" w:hAnsi="Cambria Math"/>
-            </w:rPr>
-            <m:t>-</m:t>
-          </m:r>
-          <m:f>
-            <m:fPr>
-              <m:ctrlPr>
-                <w:rPr>
-                  <w:rFonts w:ascii="Cambria Math" w:hAnsi="Cambria Math"/>
-                  <w:i/>
-                </w:rPr>
-              </m:ctrlPr>
-            </m:fPr>
-            <m:num>
-              <m:r>
-                <w:rPr>
-                  <w:rFonts w:ascii="Cambria Math" w:hAnsi="Cambria Math"/>
-                </w:rPr>
-                <m:t>αη</m:t>
-              </m:r>
-            </m:num>
-            <m:den>
-              <m:r>
-                <w:rPr>
-                  <w:rFonts w:ascii="Cambria Math" w:hAnsi="Cambria Math"/>
-                </w:rPr>
-                <m:t>2</m:t>
-              </m:r>
-            </m:den>
-          </m:f>
-        </m:oMath>
-      </m:oMathPara>
-    </w:p>
-    <w:p>
-      <w:pPr>
-        <w:rPr>
-          <w:lang w:val="en-GB"/>
-        </w:rPr>
-      </w:pPr>
-      <w:r>
-        <w:rPr>
-          <w:lang w:val="en-GB"/>
-        </w:rPr>
-        <w:t>t</w:t>
-      </w:r>
-      <w:r>
-        <w:rPr>
-          <w:lang w:val="en-GB"/>
-        </w:rPr>
-        <w:t>heref</w:t>
-      </w:r>
-      <w:r>
-        <w:rPr>
-          <w:lang w:val="en-GB"/>
-        </w:rPr>
-        <w:t xml:space="preserve">ore, since we have the non-negativity constraint over </w:t>
-      </w:r>
-      <m:oMath>
-        <m:sSub>
-          <m:sSubPr>
-            <m:ctrlPr>
-              <w:rPr>
-                <w:rFonts w:ascii="Cambria Math" w:hAnsi="Cambria Math"/>
-                <w:i/>
-              </w:rPr>
-            </m:ctrlPr>
-          </m:sSubPr>
-          <m:e>
-            <m:r>
-              <w:rPr>
-                <w:rFonts w:ascii="Cambria Math" w:hAnsi="Cambria Math"/>
-              </w:rPr>
-              <m:t>w</m:t>
-            </m:r>
-          </m:e>
-          <m:sub>
-            <m:r>
-              <w:rPr>
-                <w:rFonts w:ascii="Cambria Math" w:hAnsi="Cambria Math"/>
-              </w:rPr>
-              <m:t>i</m:t>
-            </m:r>
-          </m:sub>
-        </m:sSub>
-      </m:oMath>
-    </w:p>
-    <w:p>
-      <w:pPr>
-        <w:rPr>
-          <w:lang w:val="en-GB"/>
-        </w:rPr>
-      </w:pPr>
-      <w:r>
-        <w:rPr>
-          <w:lang w:val="en-GB"/>
-        </w:rPr>
-        <w:t>i</w:t>
-      </w:r>
-      <w:r>
-        <w:rPr>
-          <w:lang w:val="en-GB"/>
-        </w:rPr>
-        <w:t xml:space="preserve">f </w:t>
-      </w:r>
-      <m:oMath>
-        <m:sSub>
-          <m:sSubPr>
-            <m:ctrlPr>
-              <w:rPr>
-                <w:rFonts w:ascii="Cambria Math" w:hAnsi="Cambria Math"/>
-                <w:i/>
-              </w:rPr>
-            </m:ctrlPr>
-          </m:sSubPr>
-          <m:e>
-            <m:r>
-              <w:rPr>
-                <w:rFonts w:ascii="Cambria Math" w:hAnsi="Cambria Math"/>
-              </w:rPr>
-              <m:t>z</m:t>
-            </m:r>
-          </m:e>
-          <m:sub>
-            <m:r>
-              <w:rPr>
-                <w:rFonts w:ascii="Cambria Math" w:hAnsi="Cambria Math"/>
-              </w:rPr>
-              <m:t>i</m:t>
-            </m:r>
-          </m:sub>
-        </m:sSub>
-        <m:r>
-          <w:rPr>
-            <w:rFonts w:ascii="Cambria Math" w:hAnsi="Cambria Math"/>
-            <w:lang w:val="en-GB"/>
-          </w:rPr>
-          <m:t>&gt;</m:t>
-        </m:r>
-        <m:f>
-          <m:fPr>
-            <m:ctrlPr>
-              <w:rPr>
-                <w:rFonts w:ascii="Cambria Math" w:hAnsi="Cambria Math"/>
-                <w:i/>
-              </w:rPr>
-            </m:ctrlPr>
-          </m:fPr>
-          <m:num>
-            <m:r>
-              <w:rPr>
-                <w:rFonts w:ascii="Cambria Math" w:hAnsi="Cambria Math"/>
-              </w:rPr>
-              <m:t>αη</m:t>
-            </m:r>
-          </m:num>
-          <m:den>
-            <m:r>
-              <w:rPr>
-                <w:rFonts w:ascii="Cambria Math" w:hAnsi="Cambria Math"/>
-                <w:lang w:val="en-GB"/>
-              </w:rPr>
-              <m:t>2</m:t>
-            </m:r>
-          </m:den>
-        </m:f>
-      </m:oMath>
-      <w:r>
-        <w:rPr>
-          <w:lang w:val="en-GB"/>
-        </w:rPr>
-        <w:t xml:space="preserve"> </w:t>
-      </w:r>
-      <w:r>
-        <w:rPr>
-          <w:lang w:val="en-GB"/>
-        </w:rPr>
-        <w:t>,</w:t>
-      </w:r>
-      <w:r>
-        <w:rPr>
-          <w:lang w:val="en-GB"/>
-        </w:rPr>
-        <w:t xml:space="preserve"> </w:t>
-      </w:r>
-      <m:oMath>
-        <m:sSub>
-          <m:sSubPr>
-            <m:ctrlPr>
-              <w:rPr>
-                <w:rFonts w:ascii="Cambria Math" w:hAnsi="Cambria Math"/>
-                <w:i/>
-              </w:rPr>
-            </m:ctrlPr>
-          </m:sSubPr>
-          <m:e>
-            <m:r>
-              <w:rPr>
-                <w:rFonts w:ascii="Cambria Math" w:hAnsi="Cambria Math"/>
-              </w:rPr>
-              <m:t>w</m:t>
-            </m:r>
-          </m:e>
-          <m:sub>
-            <m:r>
-              <w:rPr>
-                <w:rFonts w:ascii="Cambria Math" w:hAnsi="Cambria Math"/>
-              </w:rPr>
-              <m:t>i</m:t>
-            </m:r>
-          </m:sub>
-        </m:sSub>
-        <m:r>
-          <w:rPr>
-            <w:rFonts w:ascii="Cambria Math" w:hAnsi="Cambria Math"/>
-            <w:lang w:val="en-GB"/>
-          </w:rPr>
-          <m:t>=</m:t>
-        </m:r>
-        <m:sSub>
-          <m:sSubPr>
-            <m:ctrlPr>
-              <w:rPr>
-                <w:rFonts w:ascii="Cambria Math" w:hAnsi="Cambria Math"/>
-                <w:i/>
-              </w:rPr>
-            </m:ctrlPr>
-          </m:sSubPr>
-          <m:e>
-            <m:r>
-              <w:rPr>
-                <w:rFonts w:ascii="Cambria Math" w:hAnsi="Cambria Math"/>
-              </w:rPr>
-              <m:t>z</m:t>
-            </m:r>
-          </m:e>
-          <m:sub>
-            <m:r>
-              <w:rPr>
-                <w:rFonts w:ascii="Cambria Math" w:hAnsi="Cambria Math"/>
-              </w:rPr>
-              <m:t>i</m:t>
-            </m:r>
-          </m:sub>
-        </m:sSub>
-        <m:r>
-          <w:rPr>
-            <w:rFonts w:ascii="Cambria Math" w:hAnsi="Cambria Math"/>
-            <w:lang w:val="en-GB"/>
-          </w:rPr>
-          <m:t>-</m:t>
-        </m:r>
-        <m:f>
-          <m:fPr>
-            <m:ctrlPr>
-              <w:rPr>
-                <w:rFonts w:ascii="Cambria Math" w:hAnsi="Cambria Math"/>
-                <w:i/>
-              </w:rPr>
-            </m:ctrlPr>
-          </m:fPr>
-          <m:num>
-            <m:r>
-              <w:rPr>
-                <w:rFonts w:ascii="Cambria Math" w:hAnsi="Cambria Math"/>
-              </w:rPr>
-              <m:t>αη</m:t>
-            </m:r>
-          </m:num>
-          <m:den>
-            <m:r>
-              <w:rPr>
-                <w:rFonts w:ascii="Cambria Math" w:hAnsi="Cambria Math"/>
-                <w:lang w:val="en-GB"/>
-              </w:rPr>
-              <m:t>2</m:t>
-            </m:r>
-          </m:den>
-        </m:f>
-      </m:oMath>
-    </w:p>
-    <w:p>
-      <w:pPr>
-        <w:rPr>
-          <w:lang w:val="en-GB"/>
-        </w:rPr>
-      </w:pPr>
-      <w:r>
-        <w:rPr>
-          <w:lang w:val="en-GB"/>
-        </w:rPr>
-        <w:t>o</w:t>
-      </w:r>
-      <w:r>
-        <w:rPr>
-          <w:lang w:val="en-GB"/>
-        </w:rPr>
-        <w:t>therwise</w:t>
-      </w:r>
-      <w:r>
-        <w:rPr>
-          <w:lang w:val="en-GB"/>
-        </w:rPr>
-        <w:t xml:space="preserve"> </w:t>
-      </w:r>
-      <m:oMath>
-        <m:sSub>
-          <m:sSubPr>
-            <m:ctrlPr>
-              <w:rPr>
-                <w:rFonts w:ascii="Cambria Math" w:hAnsi="Cambria Math"/>
-                <w:i/>
-              </w:rPr>
-            </m:ctrlPr>
-          </m:sSubPr>
-          <m:e>
-            <m:r>
-              <w:rPr>
-                <w:rFonts w:ascii="Cambria Math" w:hAnsi="Cambria Math"/>
-              </w:rPr>
-              <m:t>w</m:t>
-            </m:r>
-          </m:e>
-          <m:sub>
-            <m:r>
-              <w:rPr>
-                <w:rFonts w:ascii="Cambria Math" w:hAnsi="Cambria Math"/>
-              </w:rPr>
-              <m:t>i</m:t>
-            </m:r>
-          </m:sub>
-        </m:sSub>
-        <m:r>
-          <w:rPr>
-            <w:rFonts w:ascii="Cambria Math" w:hAnsi="Cambria Math"/>
-            <w:lang w:val="en-GB"/>
-          </w:rPr>
-          <m:t>= 0</m:t>
-        </m:r>
-      </m:oMath>
-      <w:r>
-        <w:rPr>
-          <w:lang w:val="en-GB"/>
-        </w:rPr>
-        <w:t xml:space="preserve"> </w:t>
-      </w:r>
-    </w:p>
-    <w:p>
-      <w:pPr>
-        <w:rPr>
-          <w:b/>
-          <w:bCs/>
-          <w:lang w:val="en-GB"/>
-        </w:rPr>
-      </w:pPr>
-      <w:r>
-        <w:rPr>
-          <w:b/>
-          <w:bCs/>
-          <w:lang w:val="en-GB"/>
-        </w:rPr>
-        <w:t>Case 2</w:t>
-      </w:r>
-      <w:r>
-        <w:rPr>
-          <w:b/>
-          <w:bCs/>
-          <w:lang w:val="en-GB"/>
-        </w:rPr>
-        <w:t xml:space="preserve"> </w:t>
-      </w:r>
-      <m:oMath>
-        <m:sSub>
-          <m:sSubPr>
-            <m:ctrlPr>
-              <w:rPr>
-                <w:rFonts w:ascii="Cambria Math" w:hAnsi="Cambria Math"/>
-                <w:b/>
-                <w:bCs/>
-                <w:i/>
-                <w:lang w:val="en-GB"/>
-              </w:rPr>
-            </m:ctrlPr>
-          </m:sSubPr>
-          <m:e>
-            <m:r>
-              <m:rPr>
-                <m:sty m:val="bi"/>
-              </m:rPr>
-              <w:rPr>
-                <w:rFonts w:ascii="Cambria Math" w:hAnsi="Cambria Math"/>
-                <w:lang w:val="en-GB"/>
-              </w:rPr>
-              <m:t>w</m:t>
-            </m:r>
-          </m:e>
-          <m:sub>
-            <m:r>
-              <m:rPr>
-                <m:sty m:val="bi"/>
-              </m:rPr>
-              <w:rPr>
-                <w:rFonts w:ascii="Cambria Math" w:hAnsi="Cambria Math"/>
-                <w:lang w:val="en-GB"/>
-              </w:rPr>
-              <m:t>i</m:t>
-            </m:r>
-          </m:sub>
-        </m:sSub>
-        <m:r>
-          <m:rPr>
-            <m:sty m:val="bi"/>
-          </m:rPr>
-          <w:rPr>
-            <w:rFonts w:ascii="Cambria Math" w:hAnsi="Cambria Math"/>
-            <w:lang w:val="en-GB"/>
-          </w:rPr>
-          <m:t>≤0</m:t>
-        </m:r>
-      </m:oMath>
-    </w:p>
-    <w:p>
-      <m:oMathPara>
-        <m:oMath>
-          <m:sSub>
-            <m:sSubPr>
-              <m:ctrlPr>
-                <w:rPr>
-                  <w:rFonts w:ascii="Cambria Math" w:hAnsi="Cambria Math"/>
-                  <w:i/>
-                </w:rPr>
-              </m:ctrlPr>
-            </m:sSubPr>
-            <m:e>
-              <m:r>
-                <w:rPr>
-                  <w:rFonts w:ascii="Cambria Math" w:hAnsi="Cambria Math"/>
-                </w:rPr>
-                <m:t>min</m:t>
-              </m:r>
-            </m:e>
-            <m:sub>
-              <m:sSub>
-                <m:sSubPr>
-                  <m:ctrlPr>
-                    <w:rPr>
-                      <w:rFonts w:ascii="Cambria Math" w:hAnsi="Cambria Math"/>
-                      <w:i/>
-                    </w:rPr>
-                  </m:ctrlPr>
-                </m:sSubPr>
-                <m:e>
-                  <m:r>
-                    <w:rPr>
-                      <w:rFonts w:ascii="Cambria Math" w:hAnsi="Cambria Math"/>
-                    </w:rPr>
-                    <m:t>w</m:t>
-                  </m:r>
-                </m:e>
-                <m:sub>
-                  <m:r>
-                    <w:rPr>
-                      <w:rFonts w:ascii="Cambria Math" w:hAnsi="Cambria Math"/>
-                    </w:rPr>
-                    <m:t>i,</m:t>
-                  </m:r>
-                </m:sub>
-              </m:sSub>
-            </m:sub>
-          </m:sSub>
-          <m:sSup>
-            <m:sSupPr>
-              <m:ctrlPr>
-                <w:rPr>
-                  <w:rFonts w:ascii="Cambria Math" w:hAnsi="Cambria Math"/>
-                  <w:i/>
-                </w:rPr>
-              </m:ctrlPr>
-            </m:sSupPr>
-            <m:e>
-              <m:d>
-                <m:dPr>
-                  <m:ctrlPr>
-                    <w:rPr>
-                      <w:rFonts w:ascii="Cambria Math" w:hAnsi="Cambria Math"/>
-                      <w:i/>
-                    </w:rPr>
-                  </m:ctrlPr>
-                </m:dPr>
-                <m:e>
-                  <m:sSubSup>
-                    <m:sSubSupPr>
-                      <m:ctrlPr>
-                        <w:rPr>
-                          <w:rFonts w:ascii="Cambria Math" w:hAnsi="Cambria Math"/>
-                          <w:i/>
-                        </w:rPr>
-                      </m:ctrlPr>
-                    </m:sSubSupPr>
-                    <m:e>
-                      <m:r>
-                        <w:rPr>
-                          <w:rFonts w:ascii="Cambria Math" w:hAnsi="Cambria Math"/>
-                        </w:rPr>
-                        <m:t>z</m:t>
-                      </m:r>
-                    </m:e>
-                    <m:sub>
-                      <m:r>
-                        <w:rPr>
-                          <w:rFonts w:ascii="Cambria Math" w:hAnsi="Cambria Math"/>
-                        </w:rPr>
-                        <m:t>i</m:t>
-                      </m:r>
-                    </m:sub>
-                    <m:sup>
-                      <m:d>
-                        <m:dPr>
-                          <m:ctrlPr>
-                            <w:rPr>
-                              <w:rFonts w:ascii="Cambria Math" w:hAnsi="Cambria Math"/>
-                              <w:i/>
-                            </w:rPr>
-                          </m:ctrlPr>
-                        </m:dPr>
-                        <m:e>
-                          <m:r>
-                            <w:rPr>
-                              <w:rFonts w:ascii="Cambria Math" w:hAnsi="Cambria Math"/>
-                            </w:rPr>
-                            <m:t>k</m:t>
-                          </m:r>
-                        </m:e>
-                      </m:d>
-                    </m:sup>
-                  </m:sSubSup>
-                  <m:r>
-                    <w:rPr>
-                      <w:rFonts w:ascii="Cambria Math" w:hAnsi="Cambria Math"/>
-                    </w:rPr>
-                    <m:t>-</m:t>
-                  </m:r>
-                  <m:sSub>
-                    <m:sSubPr>
-                      <m:ctrlPr>
-                        <w:rPr>
-                          <w:rFonts w:ascii="Cambria Math" w:hAnsi="Cambria Math"/>
-                          <w:i/>
-                        </w:rPr>
-                      </m:ctrlPr>
-                    </m:sSubPr>
-                    <m:e>
-                      <m:r>
-                        <w:rPr>
-                          <w:rFonts w:ascii="Cambria Math" w:hAnsi="Cambria Math"/>
-                        </w:rPr>
-                        <m:t>w</m:t>
-                      </m:r>
-                    </m:e>
-                    <m:sub>
-                      <m:r>
-                        <w:rPr>
-                          <w:rFonts w:ascii="Cambria Math" w:hAnsi="Cambria Math"/>
-                        </w:rPr>
-                        <m:t>i</m:t>
-                      </m:r>
-                    </m:sub>
-                  </m:sSub>
-                </m:e>
-              </m:d>
-            </m:e>
-            <m:sup>
-              <m:r>
-                <w:rPr>
-                  <w:rFonts w:ascii="Cambria Math" w:hAnsi="Cambria Math"/>
-                </w:rPr>
-                <m:t>2</m:t>
-              </m:r>
-            </m:sup>
-          </m:sSup>
-          <m:r>
-            <w:rPr>
-              <w:rFonts w:ascii="Cambria Math" w:hAnsi="Cambria Math"/>
-            </w:rPr>
-            <m:t>- αη</m:t>
-          </m:r>
-          <m:sSub>
-            <m:sSubPr>
-              <m:ctrlPr>
-                <w:rPr>
-                  <w:rFonts w:ascii="Cambria Math" w:hAnsi="Cambria Math"/>
-                  <w:i/>
-                </w:rPr>
-              </m:ctrlPr>
-            </m:sSubPr>
-            <m:e>
-              <m:r>
-                <w:rPr>
-                  <w:rFonts w:ascii="Cambria Math" w:hAnsi="Cambria Math"/>
-                </w:rPr>
-                <m:t>w</m:t>
-              </m:r>
-            </m:e>
-            <m:sub>
-              <m:r>
-                <w:rPr>
-                  <w:rFonts w:ascii="Cambria Math" w:hAnsi="Cambria Math"/>
-                </w:rPr>
-                <m:t>i</m:t>
-              </m:r>
-            </m:sub>
-          </m:sSub>
+          </m:func>
         </m:oMath>
       </m:oMathPara>
     </w:p>
@@ -16324,6 +16381,9 @@
                 </m:accPr>
                 <m:e>
                   <m:r>
+                    <m:rPr>
+                      <m:scr m:val="script"/>
+                    </m:rPr>
                     <w:rPr>
                       <w:rFonts w:ascii="Cambria Math" w:hAnsi="Cambria Math"/>
                     </w:rPr>
@@ -16494,6 +16554,9 @@
             <m:sup/>
             <m:e>
               <m:r>
+                <m:rPr>
+                  <m:scr m:val="script"/>
+                </m:rPr>
                 <w:rPr>
                   <w:rFonts w:ascii="Cambria Math" w:hAnsi="Cambria Math"/>
                 </w:rPr>

</xml_diff>

<commit_message>
modifiche fino a 3.8
</commit_message>
<xml_diff>
--- a/Paper/HousePrices.docx
+++ b/Paper/HousePrices.docx
@@ -16393,12 +16393,32 @@
               </m:acc>
             </m:e>
             <m:sub>
-              <m:r>
-                <w:rPr>
-                  <w:rFonts w:ascii="Cambria Math" w:hAnsi="Cambria Math"/>
-                </w:rPr>
-                <m:t>Dk</m:t>
-              </m:r>
+              <m:sSub>
+                <m:sSubPr>
+                  <m:ctrlPr>
+                    <w:rPr>
+                      <w:rFonts w:ascii="Cambria Math" w:hAnsi="Cambria Math"/>
+                      <w:i/>
+                    </w:rPr>
+                  </m:ctrlPr>
+                </m:sSubPr>
+                <m:e>
+                  <m:r>
+                    <w:rPr>
+                      <w:rFonts w:ascii="Cambria Math" w:hAnsi="Cambria Math"/>
+                    </w:rPr>
+                    <m:t>D</m:t>
+                  </m:r>
+                </m:e>
+                <m:sub>
+                  <m:r>
+                    <w:rPr>
+                      <w:rFonts w:ascii="Cambria Math" w:hAnsi="Cambria Math"/>
+                    </w:rPr>
+                    <m:t>k</m:t>
+                  </m:r>
+                </m:sub>
+              </m:sSub>
             </m:sub>
           </m:sSub>
           <m:d>
@@ -16530,6 +16550,7 @@
                   <m:ctrlPr>
                     <w:rPr>
                       <w:rFonts w:ascii="Cambria Math" w:hAnsi="Cambria Math"/>
+                      <w:i/>
                     </w:rPr>
                   </m:ctrlPr>
                 </m:sSubPr>
@@ -16663,53 +16684,13 @@
         <w:rPr>
           <w:lang w:val="en-GB"/>
         </w:rPr>
-        <w:t xml:space="preserve"> </w:t>
-      </w:r>
-      <m:oMath>
-        <m:sSub>
-          <m:sSubPr>
-            <m:ctrlPr>
-              <w:rPr>
-                <w:rFonts w:ascii="Cambria Math" w:hAnsi="Cambria Math"/>
-                <w:lang w:val="en-GB"/>
-              </w:rPr>
-            </m:ctrlPr>
-          </m:sSubPr>
-          <m:e>
-            <m:r>
-              <w:rPr>
-                <w:rFonts w:ascii="Cambria Math" w:hAnsi="Cambria Math"/>
-                <w:lang w:val="en-GB"/>
-              </w:rPr>
-              <m:t>k</m:t>
-            </m:r>
-            <m:r>
-              <m:rPr>
-                <m:sty m:val="p"/>
-              </m:rPr>
-              <w:rPr>
-                <w:rFonts w:ascii="Cambria Math" w:hAnsi="Cambria Math"/>
-                <w:lang w:val="en-GB"/>
-              </w:rPr>
-              <m:t xml:space="preserve"> </m:t>
-            </m:r>
-          </m:e>
-          <m:sub>
-            <m:r>
-              <w:rPr>
-                <w:rFonts w:ascii="Cambria Math" w:hAnsi="Cambria Math"/>
-                <w:lang w:val="en-GB"/>
-              </w:rPr>
-              <m:t xml:space="preserve"> </m:t>
-            </m:r>
-          </m:sub>
-        </m:sSub>
-      </m:oMath>
-      <w:r>
-        <w:rPr>
-          <w:lang w:val="en-GB"/>
-        </w:rPr>
-        <w:t xml:space="preserve">, </w:t>
+        <w:t xml:space="preserve"> k</w:t>
+      </w:r>
+      <w:r>
+        <w:rPr>
+          <w:lang w:val="en-GB"/>
+        </w:rPr>
+        <w:t>,</w:t>
       </w:r>
       <w:r>
         <w:rPr>
@@ -16749,12 +16730,19 @@
             </m:r>
           </m:sub>
         </m:sSub>
+        <m:r>
+          <w:rPr>
+            <w:rFonts w:ascii="Cambria Math" w:hAnsi="Cambria Math"/>
+            <w:lang w:val="en-US"/>
+          </w:rPr>
+          <m:t xml:space="preserve"> </m:t>
+        </m:r>
       </m:oMath>
       <w:r>
         <w:rPr>
           <w:lang w:val="en-GB"/>
         </w:rPr>
-        <w:t xml:space="preserve"> is the testing part</w:t>
+        <w:t>is the testing part</w:t>
       </w:r>
       <w:r>
         <w:rPr>
@@ -16862,7 +16850,13 @@
                 <w:rPr>
                   <w:rFonts w:ascii="Cambria Math" w:hAnsi="Cambria Math"/>
                 </w:rPr>
-                <m:t>θϵΘ</m:t>
+                <m:t>θϵ</m:t>
+              </m:r>
+              <m:r>
+                <w:rPr>
+                  <w:rFonts w:ascii="Cambria Math" w:hAnsi="Cambria Math"/>
+                </w:rPr>
+                <m:t>Θ</m:t>
               </m:r>
             </m:lim>
           </m:limLow>
@@ -16877,15 +16871,8 @@
             <m:e>
               <m:r>
                 <m:rPr>
-                  <m:sty m:val="p"/>
+                  <m:scr m:val="script"/>
                 </m:rPr>
-                <w:rPr>
-                  <w:rFonts w:ascii="Cambria Math" w:hAnsi="Cambria Math"/>
-                  <w:lang w:val="en-GB"/>
-                </w:rPr>
-                <m:t xml:space="preserve"> </m:t>
-              </m:r>
-              <m:r>
                 <w:rPr>
                   <w:rFonts w:ascii="Cambria Math" w:hAnsi="Cambria Math"/>
                 </w:rPr>
@@ -17191,8 +17178,12 @@
       </w:r>
       <m:oMath>
         <m:r>
+          <m:rPr>
+            <m:scr m:val="double-struck"/>
+          </m:rPr>
           <w:rPr>
             <w:rFonts w:ascii="Cambria Math" w:hAnsi="Cambria Math"/>
+            <w:lang w:val="en-GB"/>
           </w:rPr>
           <m:t>E</m:t>
         </m:r>
@@ -17217,8 +17208,12 @@
               </m:sSubPr>
               <m:e>
                 <m:r>
+                  <m:rPr>
+                    <m:scr m:val="script"/>
+                  </m:rPr>
                   <w:rPr>
                     <w:rFonts w:ascii="Cambria Math" w:hAnsi="Cambria Math"/>
+                    <w:lang w:val="en-US"/>
                   </w:rPr>
                   <m:t>l</m:t>
                 </m:r>
@@ -17415,6 +17410,9 @@
                     </m:accPr>
                     <m:e>
                       <m:r>
+                        <m:rPr>
+                          <m:scr m:val="script"/>
+                        </m:rPr>
                         <w:rPr>
                           <w:rFonts w:ascii="Cambria Math" w:hAnsi="Cambria Math"/>
                         </w:rPr>
@@ -17729,67 +17727,55 @@
     </w:p>
     <w:p>
       <w:pPr>
-        <w:pStyle w:val="Codice"/>
-        <w:ind w:left="360"/>
-        <w:rPr>
-          <w:rFonts w:ascii="Calibri" w:hAnsi="Calibri"/>
-          <w:sz w:val="22"/>
-          <w:lang w:val="en-GB"/>
-        </w:rPr>
-      </w:pPr>
-      <w:r>
-        <w:rPr>
-          <w:rFonts w:ascii="Calibri" w:hAnsi="Calibri"/>
-          <w:sz w:val="22"/>
+        <w:rPr>
+          <w:lang w:val="en-GB"/>
+        </w:rPr>
+      </w:pPr>
+      <w:r>
+        <w:rPr>
           <w:lang w:val="en-GB"/>
         </w:rPr>
         <w:t xml:space="preserve">For </w:t>
       </w:r>
-      <w:proofErr w:type="gramStart"/>
-      <w:r>
-        <w:rPr>
-          <w:rFonts w:ascii="Calibri" w:hAnsi="Calibri"/>
-          <w:sz w:val="22"/>
-          <w:lang w:val="en-GB"/>
-        </w:rPr>
-        <w:t>tunning</w:t>
-      </w:r>
-      <w:proofErr w:type="gramEnd"/>
-      <w:r>
-        <w:rPr>
-          <w:rFonts w:ascii="Calibri" w:hAnsi="Calibri"/>
-          <w:sz w:val="22"/>
-          <w:lang w:val="en-GB"/>
-        </w:rPr>
-        <w:t xml:space="preserve"> the parameter nested cross validation is largely used. This kind of approach allows to have two loops in the CV, t</w:t>
-      </w:r>
-      <w:r>
-        <w:rPr>
-          <w:rFonts w:ascii="Calibri" w:hAnsi="Calibri"/>
-          <w:sz w:val="22"/>
-          <w:lang w:val="en-GB"/>
-        </w:rPr>
-        <w:t>he inner loop is responsible for hyperparameter tuning while the outer loop is for error estimation</w:t>
-      </w:r>
-      <w:r>
-        <w:rPr>
-          <w:rFonts w:ascii="Calibri" w:hAnsi="Calibri"/>
-          <w:sz w:val="22"/>
-          <w:lang w:val="en-GB"/>
-        </w:rPr>
-        <w:t xml:space="preserve">. </w:t>
-      </w:r>
-    </w:p>
-    <w:p>
-      <w:pPr>
-        <w:pStyle w:val="Codice"/>
-        <w:ind w:left="360"/>
-        <w:rPr>
-          <w:rFonts w:ascii="Calibri" w:hAnsi="Calibri"/>
-          <w:sz w:val="22"/>
-          <w:lang w:val="en-GB"/>
-        </w:rPr>
-      </w:pPr>
+      <w:r>
+        <w:rPr>
+          <w:lang w:val="en-GB"/>
+        </w:rPr>
+        <w:t>tuning</w:t>
+      </w:r>
+      <w:r>
+        <w:rPr>
+          <w:lang w:val="en-GB"/>
+        </w:rPr>
+        <w:t xml:space="preserve"> the parameter</w:t>
+      </w:r>
+      <w:r>
+        <w:rPr>
+          <w:lang w:val="en-GB"/>
+        </w:rPr>
+        <w:t>,</w:t>
+      </w:r>
+      <w:r>
+        <w:rPr>
+          <w:lang w:val="en-GB"/>
+        </w:rPr>
+        <w:t xml:space="preserve"> nested cross validation is largely used. This kind of approach allows to have two loops in the CV, t</w:t>
+      </w:r>
+      <w:r>
+        <w:rPr>
+          <w:lang w:val="en-GB"/>
+        </w:rPr>
+        <w:t xml:space="preserve">he inner loop is responsible for hyperparameter tuning while the outer loop is for error </w:t>
+      </w:r>
+      <w:r>
+        <w:t>estimation</w:t>
+      </w:r>
+      <w:r>
+        <w:rPr>
+          <w:lang w:val="en-GB"/>
+        </w:rPr>
+        <w:t>.</w:t>
+      </w:r>
     </w:p>
     <w:p>
       <w:pPr>

</xml_diff>

<commit_message>
ok tutti capitoli, manca qualche didascalia img
</commit_message>
<xml_diff>
--- a/Paper/HousePrices.docx
+++ b/Paper/HousePrices.docx
@@ -18083,15 +18083,6 @@
           <w:t>https://github.com/mikymaione/HousingPrices/blob/master/Source%20code/HousingPrices/main.ipynb</w:t>
         </w:r>
       </w:hyperlink>
-      <w:r>
-        <w:rPr>
-          <w:rStyle w:val="tojvnm2t"/>
-          <w:color w:val="000000" w:themeColor="text1"/>
-          <w:u w:val="single"/>
-          <w:lang w:val="en-GB"/>
-        </w:rPr>
-        <w:t xml:space="preserve"> </w:t>
-      </w:r>
     </w:p>
     <w:p>
       <w:pPr>
@@ -18584,7 +18575,7 @@
         <w:rPr>
           <w:lang w:val="en-GB"/>
         </w:rPr>
-        <w:t xml:space="preserve">se some unsupervised techniques to decide which feature to drop such as PCA. </w:t>
+        <w:t>se some unsupervised techniques to decide which feature to drop such as PCA.</w:t>
       </w:r>
     </w:p>
     <w:p>
@@ -18878,21 +18869,89 @@
             <w:r>
               <w:rPr>
                 <w:noProof/>
+                <w:lang w:val="en-GB"/>
+              </w:rPr>
+              <w:drawing>
+                <wp:anchor distT="0" distB="0" distL="114300" distR="114300" simplePos="0" relativeHeight="251793408" behindDoc="0" locked="0" layoutInCell="1" allowOverlap="1" wp14:anchorId="717AFBC9" wp14:editId="0C2CB007">
+                  <wp:simplePos x="0" y="0"/>
+                  <wp:positionH relativeFrom="character">
+                    <wp:align>left</wp:align>
+                  </wp:positionH>
+                  <wp:positionV relativeFrom="line">
+                    <wp:align>top</wp:align>
+                  </wp:positionV>
+                  <wp:extent cx="2754000" cy="2628000"/>
+                  <wp:effectExtent l="0" t="0" r="8255" b="1270"/>
+                  <wp:wrapTopAndBottom/>
+                  <wp:docPr id="5" name="Immagine 5"/>
+                  <wp:cNvGraphicFramePr>
+                    <a:graphicFrameLocks xmlns:a="http://schemas.openxmlformats.org/drawingml/2006/main" noChangeAspect="1"/>
+                  </wp:cNvGraphicFramePr>
+                  <a:graphic xmlns:a="http://schemas.openxmlformats.org/drawingml/2006/main">
+                    <a:graphicData uri="http://schemas.openxmlformats.org/drawingml/2006/picture">
+                      <pic:pic xmlns:pic="http://schemas.openxmlformats.org/drawingml/2006/picture">
+                        <pic:nvPicPr>
+                          <pic:cNvPr id="0" name="Picture 2"/>
+                          <pic:cNvPicPr>
+                            <a:picLocks noChangeAspect="1" noChangeArrowheads="1"/>
+                          </pic:cNvPicPr>
+                        </pic:nvPicPr>
+                        <pic:blipFill>
+                          <a:blip r:embed="rId17" cstate="print">
+                            <a:extLst>
+                              <a:ext uri="{28A0092B-C50C-407E-A947-70E740481C1C}">
+                                <a14:useLocalDpi xmlns:a14="http://schemas.microsoft.com/office/drawing/2010/main" val="0"/>
+                              </a:ext>
+                            </a:extLst>
+                          </a:blip>
+                          <a:srcRect/>
+                          <a:stretch>
+                            <a:fillRect/>
+                          </a:stretch>
+                        </pic:blipFill>
+                        <pic:spPr bwMode="auto">
+                          <a:xfrm>
+                            <a:off x="0" y="0"/>
+                            <a:ext cx="2754000" cy="2628000"/>
+                          </a:xfrm>
+                          <a:prstGeom prst="rect">
+                            <a:avLst/>
+                          </a:prstGeom>
+                          <a:noFill/>
+                          <a:ln>
+                            <a:noFill/>
+                          </a:ln>
+                        </pic:spPr>
+                      </pic:pic>
+                    </a:graphicData>
+                  </a:graphic>
+                  <wp14:sizeRelH relativeFrom="margin">
+                    <wp14:pctWidth>0</wp14:pctWidth>
+                  </wp14:sizeRelH>
+                  <wp14:sizeRelV relativeFrom="margin">
+                    <wp14:pctHeight>0</wp14:pctHeight>
+                  </wp14:sizeRelV>
+                </wp:anchor>
+              </w:drawing>
+            </w:r>
+            <w:r>
+              <w:rPr>
+                <w:noProof/>
                 <w:lang w:val="en-US" w:eastAsia="en-US"/>
               </w:rPr>
               <mc:AlternateContent>
                 <mc:Choice Requires="wps">
                   <w:drawing>
-                    <wp:anchor distT="0" distB="0" distL="114300" distR="114300" simplePos="0" relativeHeight="251795456" behindDoc="0" locked="0" layoutInCell="1" allowOverlap="1" wp14:anchorId="5F778035" wp14:editId="0461546E">
+                    <wp:anchor distT="0" distB="0" distL="114300" distR="114300" simplePos="0" relativeHeight="251795456" behindDoc="0" locked="0" layoutInCell="1" allowOverlap="1" wp14:anchorId="5F778035" wp14:editId="2969C706">
                       <wp:simplePos x="0" y="0"/>
                       <wp:positionH relativeFrom="character">
-                        <wp:posOffset>80611</wp:posOffset>
+                        <wp:align>left</wp:align>
                       </wp:positionH>
                       <wp:positionV relativeFrom="line">
-                        <wp:posOffset>-21347</wp:posOffset>
+                        <wp:align>top</wp:align>
                       </wp:positionV>
-                      <wp:extent cx="2391410" cy="362585"/>
-                      <wp:effectExtent l="0" t="0" r="8890" b="0"/>
+                      <wp:extent cx="2390400" cy="363600"/>
+                      <wp:effectExtent l="0" t="0" r="0" b="0"/>
                       <wp:wrapTopAndBottom/>
                       <wp:docPr id="9" name="Text Box 3"/>
                       <wp:cNvGraphicFramePr/>
@@ -18903,7 +18962,7 @@
                             <wps:spPr>
                               <a:xfrm>
                                 <a:off x="0" y="0"/>
-                                <a:ext cx="2391410" cy="362585"/>
+                                <a:ext cx="2390400" cy="363600"/>
                               </a:xfrm>
                               <a:prstGeom prst="rect">
                                 <a:avLst/>
@@ -19000,7 +19059,7 @@
                 </mc:Choice>
                 <mc:Fallback>
                   <w:pict>
-                    <v:shape w14:anchorId="5F778035" id="Text Box 3" o:spid="_x0000_s1027" type="#_x0000_t202" style="position:absolute;margin-left:6.35pt;margin-top:-1.7pt;width:188.3pt;height:28.55pt;z-index:251795456;visibility:visible;mso-wrap-style:square;mso-width-percent:0;mso-height-percent:0;mso-wrap-distance-left:9pt;mso-wrap-distance-top:0;mso-wrap-distance-right:9pt;mso-wrap-distance-bottom:0;mso-position-horizontal:absolute;mso-position-horizontal-relative:char;mso-position-vertical:absolute;mso-position-vertical-relative:line;mso-width-percent:0;mso-height-percent:0;mso-width-relative:margin;mso-height-relative:margin;v-text-anchor:top" o:gfxdata="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" stroked="f">
+                    <v:shape w14:anchorId="5F778035" id="Text Box 3" o:spid="_x0000_s1027" type="#_x0000_t202" style="position:absolute;margin-left:0;margin-top:0;width:188.2pt;height:28.65pt;z-index:251795456;visibility:visible;mso-wrap-style:square;mso-width-percent:0;mso-height-percent:0;mso-wrap-distance-left:9pt;mso-wrap-distance-top:0;mso-wrap-distance-right:9pt;mso-wrap-distance-bottom:0;mso-position-horizontal:left;mso-position-horizontal-relative:char;mso-position-vertical:top;mso-position-vertical-relative:line;mso-width-percent:0;mso-height-percent:0;mso-width-relative:margin;mso-height-relative:margin;v-text-anchor:top" o:gfxdata="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" stroked="f">
                       <v:textbox inset="0,0,0,0">
                         <w:txbxContent>
                           <w:p>
@@ -19072,85 +19131,10 @@
                 </mc:Fallback>
               </mc:AlternateContent>
             </w:r>
-            <w:r>
-              <w:rPr>
-                <w:noProof/>
-                <w:lang w:val="en-GB"/>
-              </w:rPr>
-              <w:drawing>
-                <wp:anchor distT="0" distB="0" distL="114300" distR="114300" simplePos="0" relativeHeight="251793408" behindDoc="0" locked="0" layoutInCell="1" allowOverlap="1" wp14:anchorId="717AFBC9" wp14:editId="1E5EB5EC">
-                  <wp:simplePos x="0" y="0"/>
-                  <wp:positionH relativeFrom="column">
-                    <wp:posOffset>-67020</wp:posOffset>
-                  </wp:positionH>
-                  <wp:positionV relativeFrom="paragraph">
-                    <wp:posOffset>516</wp:posOffset>
-                  </wp:positionV>
-                  <wp:extent cx="2752090" cy="2629535"/>
-                  <wp:effectExtent l="0" t="0" r="0" b="0"/>
-                  <wp:wrapSquare wrapText="bothSides"/>
-                  <wp:docPr id="5" name="Immagine 5"/>
-                  <wp:cNvGraphicFramePr>
-                    <a:graphicFrameLocks xmlns:a="http://schemas.openxmlformats.org/drawingml/2006/main" noChangeAspect="1"/>
-                  </wp:cNvGraphicFramePr>
-                  <a:graphic xmlns:a="http://schemas.openxmlformats.org/drawingml/2006/main">
-                    <a:graphicData uri="http://schemas.openxmlformats.org/drawingml/2006/picture">
-                      <pic:pic xmlns:pic="http://schemas.openxmlformats.org/drawingml/2006/picture">
-                        <pic:nvPicPr>
-                          <pic:cNvPr id="0" name="Picture 2"/>
-                          <pic:cNvPicPr>
-                            <a:picLocks noChangeAspect="1" noChangeArrowheads="1"/>
-                          </pic:cNvPicPr>
-                        </pic:nvPicPr>
-                        <pic:blipFill>
-                          <a:blip r:embed="rId17" cstate="print">
-                            <a:extLst>
-                              <a:ext uri="{28A0092B-C50C-407E-A947-70E740481C1C}">
-                                <a14:useLocalDpi xmlns:a14="http://schemas.microsoft.com/office/drawing/2010/main" val="0"/>
-                              </a:ext>
-                            </a:extLst>
-                          </a:blip>
-                          <a:srcRect/>
-                          <a:stretch>
-                            <a:fillRect/>
-                          </a:stretch>
-                        </pic:blipFill>
-                        <pic:spPr bwMode="auto">
-                          <a:xfrm>
-                            <a:off x="0" y="0"/>
-                            <a:ext cx="2752090" cy="2629535"/>
-                          </a:xfrm>
-                          <a:prstGeom prst="rect">
-                            <a:avLst/>
-                          </a:prstGeom>
-                          <a:noFill/>
-                          <a:ln>
-                            <a:noFill/>
-                          </a:ln>
-                        </pic:spPr>
-                      </pic:pic>
-                    </a:graphicData>
-                  </a:graphic>
-                  <wp14:sizeRelH relativeFrom="margin">
-                    <wp14:pctWidth>0</wp14:pctWidth>
-                  </wp14:sizeRelH>
-                  <wp14:sizeRelV relativeFrom="margin">
-                    <wp14:pctHeight>0</wp14:pctHeight>
-                  </wp14:sizeRelV>
-                </wp:anchor>
-              </w:drawing>
-            </w:r>
           </w:p>
         </w:tc>
       </w:tr>
     </w:tbl>
-    <w:p>
-      <w:pPr>
-        <w:rPr>
-          <w:lang w:val="en-GB"/>
-        </w:rPr>
-      </w:pPr>
-    </w:p>
     <w:p>
       <w:pPr>
         <w:rPr>
@@ -19653,11 +19637,19 @@
           <m:t xml:space="preserve"> </m:t>
         </m:r>
       </m:oMath>
-      <w:r>
-        <w:rPr>
-          <w:lang w:val="en-GB"/>
-        </w:rPr>
-        <w:t>in order to avoid underfitting.</w:t>
+      <w:proofErr w:type="gramStart"/>
+      <w:r>
+        <w:rPr>
+          <w:lang w:val="en-GB"/>
+        </w:rPr>
+        <w:t>in order to</w:t>
+      </w:r>
+      <w:proofErr w:type="gramEnd"/>
+      <w:r>
+        <w:rPr>
+          <w:lang w:val="en-GB"/>
+        </w:rPr>
+        <w:t xml:space="preserve"> avoid underfitting.</w:t>
       </w:r>
     </w:p>
     <w:tbl>
@@ -20518,74 +20510,6 @@
       </w:pPr>
       <w:r>
         <w:rPr>
-          <w:noProof/>
-          <w:lang w:val="en-US"/>
-        </w:rPr>
-        <w:drawing>
-          <wp:anchor distT="0" distB="0" distL="114300" distR="114300" simplePos="0" relativeHeight="251796480" behindDoc="0" locked="0" layoutInCell="1" allowOverlap="1" wp14:anchorId="3E5A2589" wp14:editId="08BFD21F">
-            <wp:simplePos x="0" y="0"/>
-            <wp:positionH relativeFrom="column">
-              <wp:posOffset>120445</wp:posOffset>
-            </wp:positionH>
-            <wp:positionV relativeFrom="paragraph">
-              <wp:posOffset>644572</wp:posOffset>
-            </wp:positionV>
-            <wp:extent cx="2313305" cy="2214245"/>
-            <wp:effectExtent l="0" t="0" r="0" b="0"/>
-            <wp:wrapTopAndBottom/>
-            <wp:docPr id="23" name="Immagine 23"/>
-            <wp:cNvGraphicFramePr>
-              <a:graphicFrameLocks xmlns:a="http://schemas.openxmlformats.org/drawingml/2006/main" noChangeAspect="1"/>
-            </wp:cNvGraphicFramePr>
-            <a:graphic xmlns:a="http://schemas.openxmlformats.org/drawingml/2006/main">
-              <a:graphicData uri="http://schemas.openxmlformats.org/drawingml/2006/picture">
-                <pic:pic xmlns:pic="http://schemas.openxmlformats.org/drawingml/2006/picture">
-                  <pic:nvPicPr>
-                    <pic:cNvPr id="0" name="Picture 4"/>
-                    <pic:cNvPicPr>
-                      <a:picLocks noChangeAspect="1" noChangeArrowheads="1"/>
-                    </pic:cNvPicPr>
-                  </pic:nvPicPr>
-                  <pic:blipFill>
-                    <a:blip r:embed="rId20" cstate="print">
-                      <a:extLst>
-                        <a:ext uri="{28A0092B-C50C-407E-A947-70E740481C1C}">
-                          <a14:useLocalDpi xmlns:a14="http://schemas.microsoft.com/office/drawing/2010/main" val="0"/>
-                        </a:ext>
-                      </a:extLst>
-                    </a:blip>
-                    <a:srcRect/>
-                    <a:stretch>
-                      <a:fillRect/>
-                    </a:stretch>
-                  </pic:blipFill>
-                  <pic:spPr bwMode="auto">
-                    <a:xfrm>
-                      <a:off x="0" y="0"/>
-                      <a:ext cx="2313305" cy="2214245"/>
-                    </a:xfrm>
-                    <a:prstGeom prst="rect">
-                      <a:avLst/>
-                    </a:prstGeom>
-                    <a:noFill/>
-                    <a:ln>
-                      <a:noFill/>
-                    </a:ln>
-                  </pic:spPr>
-                </pic:pic>
-              </a:graphicData>
-            </a:graphic>
-            <wp14:sizeRelH relativeFrom="margin">
-              <wp14:pctWidth>0</wp14:pctWidth>
-            </wp14:sizeRelH>
-            <wp14:sizeRelV relativeFrom="margin">
-              <wp14:pctHeight>0</wp14:pctHeight>
-            </wp14:sizeRelV>
-          </wp:anchor>
-        </w:drawing>
-      </w:r>
-      <w:r>
-        <w:rPr>
           <w:lang w:val="en-US"/>
         </w:rPr>
         <w:t xml:space="preserve">The values of alpha used are linear, and the best alpha according to the validation curve is </w:t>
@@ -20605,20 +20529,238 @@
         <w:t>.</w:t>
       </w:r>
     </w:p>
-    <w:p>
-      <w:pPr>
-        <w:rPr>
-          <w:lang w:val="en-US"/>
-        </w:rPr>
-      </w:pPr>
-    </w:p>
-    <w:p>
-      <w:pPr>
-        <w:rPr>
-          <w:lang w:val="en-US"/>
-        </w:rPr>
-      </w:pPr>
-    </w:p>
+    <w:tbl>
+      <w:tblPr>
+        <w:tblStyle w:val="TableGrid"/>
+        <w:tblW w:w="0" w:type="auto"/>
+        <w:tblLook w:val="04A0" w:firstRow="1" w:lastRow="0" w:firstColumn="1" w:lastColumn="0" w:noHBand="0" w:noVBand="1"/>
+      </w:tblPr>
+      <w:tblGrid>
+        <w:gridCol w:w="4453"/>
+      </w:tblGrid>
+      <w:tr>
+        <w:tc>
+          <w:tcPr>
+            <w:tcW w:w="4453" w:type="dxa"/>
+          </w:tcPr>
+          <w:p>
+            <w:pPr>
+              <w:rPr>
+                <w:lang w:val="en-US"/>
+              </w:rPr>
+            </w:pPr>
+            <w:r>
+              <w:rPr>
+                <w:noProof/>
+                <w:lang w:val="en-US"/>
+              </w:rPr>
+              <w:drawing>
+                <wp:anchor distT="0" distB="0" distL="114300" distR="114300" simplePos="0" relativeHeight="251797504" behindDoc="0" locked="0" layoutInCell="1" allowOverlap="1" wp14:anchorId="02D4866D" wp14:editId="36D5C781">
+                  <wp:simplePos x="0" y="0"/>
+                  <wp:positionH relativeFrom="character">
+                    <wp:align>left</wp:align>
+                  </wp:positionH>
+                  <wp:positionV relativeFrom="line">
+                    <wp:align>top</wp:align>
+                  </wp:positionV>
+                  <wp:extent cx="2732400" cy="2613600"/>
+                  <wp:effectExtent l="0" t="0" r="0" b="0"/>
+                  <wp:wrapTopAndBottom/>
+                  <wp:docPr id="23" name="Immagine 23"/>
+                  <wp:cNvGraphicFramePr>
+                    <a:graphicFrameLocks xmlns:a="http://schemas.openxmlformats.org/drawingml/2006/main" noChangeAspect="1"/>
+                  </wp:cNvGraphicFramePr>
+                  <a:graphic xmlns:a="http://schemas.openxmlformats.org/drawingml/2006/main">
+                    <a:graphicData uri="http://schemas.openxmlformats.org/drawingml/2006/picture">
+                      <pic:pic xmlns:pic="http://schemas.openxmlformats.org/drawingml/2006/picture">
+                        <pic:nvPicPr>
+                          <pic:cNvPr id="0" name="Picture 4"/>
+                          <pic:cNvPicPr>
+                            <a:picLocks noChangeAspect="1" noChangeArrowheads="1"/>
+                          </pic:cNvPicPr>
+                        </pic:nvPicPr>
+                        <pic:blipFill>
+                          <a:blip r:embed="rId20" cstate="print">
+                            <a:extLst>
+                              <a:ext uri="{28A0092B-C50C-407E-A947-70E740481C1C}">
+                                <a14:useLocalDpi xmlns:a14="http://schemas.microsoft.com/office/drawing/2010/main" val="0"/>
+                              </a:ext>
+                            </a:extLst>
+                          </a:blip>
+                          <a:srcRect/>
+                          <a:stretch>
+                            <a:fillRect/>
+                          </a:stretch>
+                        </pic:blipFill>
+                        <pic:spPr bwMode="auto">
+                          <a:xfrm>
+                            <a:off x="0" y="0"/>
+                            <a:ext cx="2732400" cy="2613600"/>
+                          </a:xfrm>
+                          <a:prstGeom prst="rect">
+                            <a:avLst/>
+                          </a:prstGeom>
+                          <a:noFill/>
+                          <a:ln>
+                            <a:noFill/>
+                          </a:ln>
+                        </pic:spPr>
+                      </pic:pic>
+                    </a:graphicData>
+                  </a:graphic>
+                  <wp14:sizeRelH relativeFrom="margin">
+                    <wp14:pctWidth>0</wp14:pctWidth>
+                  </wp14:sizeRelH>
+                  <wp14:sizeRelV relativeFrom="margin">
+                    <wp14:pctHeight>0</wp14:pctHeight>
+                  </wp14:sizeRelV>
+                </wp:anchor>
+              </w:drawing>
+            </w:r>
+            <w:r>
+              <w:rPr>
+                <w:noProof/>
+              </w:rPr>
+              <mc:AlternateContent>
+                <mc:Choice Requires="wps">
+                  <w:drawing>
+                    <wp:anchor distT="0" distB="0" distL="114300" distR="114300" simplePos="0" relativeHeight="251799552" behindDoc="0" locked="0" layoutInCell="1" allowOverlap="1" wp14:anchorId="3A705B08" wp14:editId="46AEDA7E">
+                      <wp:simplePos x="0" y="0"/>
+                      <wp:positionH relativeFrom="character">
+                        <wp:align>left</wp:align>
+                      </wp:positionH>
+                      <wp:positionV relativeFrom="line">
+                        <wp:align>top</wp:align>
+                      </wp:positionV>
+                      <wp:extent cx="2732400" cy="266400"/>
+                      <wp:effectExtent l="0" t="0" r="0" b="0"/>
+                      <wp:wrapTopAndBottom/>
+                      <wp:docPr id="29" name="Text Box 29"/>
+                      <wp:cNvGraphicFramePr/>
+                      <a:graphic xmlns:a="http://schemas.openxmlformats.org/drawingml/2006/main">
+                        <a:graphicData uri="http://schemas.microsoft.com/office/word/2010/wordprocessingShape">
+                          <wps:wsp>
+                            <wps:cNvSpPr txBox="1"/>
+                            <wps:spPr>
+                              <a:xfrm>
+                                <a:off x="0" y="0"/>
+                                <a:ext cx="2732400" cy="266400"/>
+                              </a:xfrm>
+                              <a:prstGeom prst="rect">
+                                <a:avLst/>
+                              </a:prstGeom>
+                              <a:solidFill>
+                                <a:prstClr val="white"/>
+                              </a:solidFill>
+                              <a:ln>
+                                <a:noFill/>
+                              </a:ln>
+                            </wps:spPr>
+                            <wps:txbx>
+                              <w:txbxContent>
+                                <w:p>
+                                  <w:pPr>
+                                    <w:pStyle w:val="Caption"/>
+                                    <w:rPr>
+                                      <w:noProof/>
+                                      <w:lang w:val="en-US"/>
+                                    </w:rPr>
+                                  </w:pPr>
+                                  <w:r>
+                                    <w:t xml:space="preserve">Figure </w:t>
+                                  </w:r>
+                                  <w:r>
+                                    <w:fldChar w:fldCharType="begin"/>
+                                  </w:r>
+                                  <w:r>
+                                    <w:instrText xml:space="preserve"> SEQ Figure \* ARABIC </w:instrText>
+                                  </w:r>
+                                  <w:r>
+                                    <w:fldChar w:fldCharType="separate"/>
+                                  </w:r>
+                                  <w:r>
+                                    <w:rPr>
+                                      <w:noProof/>
+                                    </w:rPr>
+                                    <w:t>4</w:t>
+                                  </w:r>
+                                  <w:r>
+                                    <w:fldChar w:fldCharType="end"/>
+                                  </w:r>
+                                  <w:r>
+                                    <w:t xml:space="preserve"> - LINEEEEEEE</w:t>
+                                  </w:r>
+                                </w:p>
+                              </w:txbxContent>
+                            </wps:txbx>
+                            <wps:bodyPr rot="0" spcFirstLastPara="0" vertOverflow="overflow" horzOverflow="overflow" vert="horz" wrap="square" lIns="0" tIns="0" rIns="0" bIns="0" numCol="1" spcCol="0" rtlCol="0" fromWordArt="0" anchor="t" anchorCtr="0" forceAA="0" compatLnSpc="1">
+                              <a:prstTxWarp prst="textNoShape">
+                                <a:avLst/>
+                              </a:prstTxWarp>
+                              <a:spAutoFit/>
+                            </wps:bodyPr>
+                          </wps:wsp>
+                        </a:graphicData>
+                      </a:graphic>
+                      <wp14:sizeRelH relativeFrom="margin">
+                        <wp14:pctWidth>0</wp14:pctWidth>
+                      </wp14:sizeRelH>
+                      <wp14:sizeRelV relativeFrom="margin">
+                        <wp14:pctHeight>0</wp14:pctHeight>
+                      </wp14:sizeRelV>
+                    </wp:anchor>
+                  </w:drawing>
+                </mc:Choice>
+                <mc:Fallback>
+                  <w:pict>
+                    <v:shape w14:anchorId="3A705B08" id="Text Box 29" o:spid="_x0000_s1030" type="#_x0000_t202" style="position:absolute;margin-left:0;margin-top:0;width:215.15pt;height:21pt;z-index:251799552;visibility:visible;mso-wrap-style:square;mso-width-percent:0;mso-height-percent:0;mso-wrap-distance-left:9pt;mso-wrap-distance-top:0;mso-wrap-distance-right:9pt;mso-wrap-distance-bottom:0;mso-position-horizontal:left;mso-position-horizontal-relative:char;mso-position-vertical:top;mso-position-vertical-relative:line;mso-width-percent:0;mso-height-percent:0;mso-width-relative:margin;mso-height-relative:margin;v-text-anchor:top" o:gfxdata="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" stroked="f">
+                      <v:textbox style="mso-fit-shape-to-text:t" inset="0,0,0,0">
+                        <w:txbxContent>
+                          <w:p>
+                            <w:pPr>
+                              <w:pStyle w:val="Caption"/>
+                              <w:rPr>
+                                <w:noProof/>
+                                <w:lang w:val="en-US"/>
+                              </w:rPr>
+                            </w:pPr>
+                            <w:r>
+                              <w:t xml:space="preserve">Figure </w:t>
+                            </w:r>
+                            <w:r>
+                              <w:fldChar w:fldCharType="begin"/>
+                            </w:r>
+                            <w:r>
+                              <w:instrText xml:space="preserve"> SEQ Figure \* ARABIC </w:instrText>
+                            </w:r>
+                            <w:r>
+                              <w:fldChar w:fldCharType="separate"/>
+                            </w:r>
+                            <w:r>
+                              <w:rPr>
+                                <w:noProof/>
+                              </w:rPr>
+                              <w:t>4</w:t>
+                            </w:r>
+                            <w:r>
+                              <w:fldChar w:fldCharType="end"/>
+                            </w:r>
+                            <w:r>
+                              <w:t xml:space="preserve"> - LINEEEEEEE</w:t>
+                            </w:r>
+                          </w:p>
+                        </w:txbxContent>
+                      </v:textbox>
+                      <w10:wrap type="topAndBottom" anchory="line"/>
+                    </v:shape>
+                  </w:pict>
+                </mc:Fallback>
+              </mc:AlternateContent>
+            </w:r>
+          </w:p>
+        </w:tc>
+      </w:tr>
+    </w:tbl>
     <w:p>
       <w:pPr>
         <w:pStyle w:val="Heading2"/>
@@ -21043,7 +21185,7 @@
                                       <w:noProof/>
                                       <w:lang w:val="en-US"/>
                                     </w:rPr>
-                                    <w:t>4</w:t>
+                                    <w:t>5</w:t>
                                   </w:r>
                                   <w:r>
                                     <w:fldChar w:fldCharType="end"/>
@@ -21077,7 +21219,7 @@
                 </mc:Choice>
                 <mc:Fallback>
                   <w:pict>
-                    <v:shape w14:anchorId="185ADAA4" id="Casella di testo 12" o:spid="_x0000_s1030" type="#_x0000_t202" style="position:absolute;margin-left:0;margin-top:0;width:223.1pt;height:32.05pt;z-index:251754496;visibility:visible;mso-wrap-style:square;mso-width-percent:0;mso-height-percent:0;mso-wrap-distance-left:9pt;mso-wrap-distance-top:0;mso-wrap-distance-right:9pt;mso-wrap-distance-bottom:0;mso-position-horizontal:left;mso-position-horizontal-relative:char;mso-position-vertical:top;mso-position-vertical-relative:line;mso-width-percent:0;mso-height-percent:0;mso-width-relative:margin;mso-height-relative:margin;v-text-anchor:top" o:gfxdata="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" stroked="f">
+                    <v:shape w14:anchorId="185ADAA4" id="Casella di testo 12" o:spid="_x0000_s1031" type="#_x0000_t202" style="position:absolute;margin-left:0;margin-top:0;width:223.1pt;height:32.05pt;z-index:251754496;visibility:visible;mso-wrap-style:square;mso-width-percent:0;mso-height-percent:0;mso-wrap-distance-left:9pt;mso-wrap-distance-top:0;mso-wrap-distance-right:9pt;mso-wrap-distance-bottom:0;mso-position-horizontal:left;mso-position-horizontal-relative:char;mso-position-vertical:top;mso-position-vertical-relative:line;mso-width-percent:0;mso-height-percent:0;mso-width-relative:margin;mso-height-relative:margin;v-text-anchor:top" o:gfxdata="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" stroked="f">
                       <v:textbox style="mso-fit-shape-to-text:t" inset="0,0,0,0">
                         <w:txbxContent>
                           <w:p>
@@ -21111,7 +21253,7 @@
                                 <w:noProof/>
                                 <w:lang w:val="en-US"/>
                               </w:rPr>
-                              <w:t>4</w:t>
+                              <w:t>5</w:t>
                             </w:r>
                             <w:r>
                               <w:fldChar w:fldCharType="end"/>
@@ -21363,7 +21505,7 @@
                                       <w:noProof/>
                                       <w:lang w:val="en-US"/>
                                     </w:rPr>
-                                    <w:t>5</w:t>
+                                    <w:t>6</w:t>
                                   </w:r>
                                   <w:r>
                                     <w:fldChar w:fldCharType="end"/>
@@ -21397,7 +21539,7 @@
                 </mc:Choice>
                 <mc:Fallback>
                   <w:pict>
-                    <v:shape w14:anchorId="7DD1AAA0" id="Casella di testo 8" o:spid="_x0000_s1031" type="#_x0000_t202" style="position:absolute;margin-left:0;margin-top:0;width:223.1pt;height:21pt;z-index:251746304;visibility:visible;mso-wrap-style:square;mso-width-percent:0;mso-height-percent:0;mso-wrap-distance-left:9pt;mso-wrap-distance-top:0;mso-wrap-distance-right:9pt;mso-wrap-distance-bottom:0;mso-position-horizontal:left;mso-position-horizontal-relative:char;mso-position-vertical:top;mso-position-vertical-relative:line;mso-width-percent:0;mso-height-percent:0;mso-width-relative:margin;mso-height-relative:margin;v-text-anchor:top" o:gfxdata="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" o:allowoverlap="f" stroked="f">
+                    <v:shape w14:anchorId="7DD1AAA0" id="Casella di testo 8" o:spid="_x0000_s1032" type="#_x0000_t202" style="position:absolute;margin-left:0;margin-top:0;width:223.1pt;height:21pt;z-index:251746304;visibility:visible;mso-wrap-style:square;mso-width-percent:0;mso-height-percent:0;mso-wrap-distance-left:9pt;mso-wrap-distance-top:0;mso-wrap-distance-right:9pt;mso-wrap-distance-bottom:0;mso-position-horizontal:left;mso-position-horizontal-relative:char;mso-position-vertical:top;mso-position-vertical-relative:line;mso-width-percent:0;mso-height-percent:0;mso-width-relative:margin;mso-height-relative:margin;v-text-anchor:top" o:gfxdata="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" o:allowoverlap="f" stroked="f">
                       <v:textbox style="mso-fit-shape-to-text:t" inset="0,0,0,0">
                         <w:txbxContent>
                           <w:p>
@@ -21431,7 +21573,7 @@
                                 <w:noProof/>
                                 <w:lang w:val="en-US"/>
                               </w:rPr>
-                              <w:t>5</w:t>
+                              <w:t>6</w:t>
                             </w:r>
                             <w:r>
                               <w:fldChar w:fldCharType="end"/>
@@ -21626,7 +21768,7 @@
                                     <w:rPr>
                                       <w:noProof/>
                                     </w:rPr>
-                                    <w:t>6</w:t>
+                                    <w:t>7</w:t>
                                   </w:r>
                                   <w:r>
                                     <w:rPr>
@@ -21635,10 +21777,7 @@
                                     <w:fldChar w:fldCharType="end"/>
                                   </w:r>
                                   <w:r>
-                                    <w:t xml:space="preserve"> </w:t>
-                                  </w:r>
-                                  <w:r>
-                                    <w:t xml:space="preserve">- </w:t>
+                                    <w:t xml:space="preserve"> - </w:t>
                                   </w:r>
                                   <w:r>
                                     <w:t>Ridge: coefficients magnitude</w:t>
@@ -21666,7 +21805,7 @@
                 </mc:Choice>
                 <mc:Fallback>
                   <w:pict>
-                    <v:shape w14:anchorId="35578577" id="Casella di testo 11" o:spid="_x0000_s1032" type="#_x0000_t202" style="position:absolute;margin-left:0;margin-top:0;width:223.1pt;height:21pt;z-index:251750400;visibility:visible;mso-wrap-style:square;mso-width-percent:0;mso-height-percent:0;mso-wrap-distance-left:9pt;mso-wrap-distance-top:0;mso-wrap-distance-right:9pt;mso-wrap-distance-bottom:0;mso-position-horizontal:left;mso-position-horizontal-relative:char;mso-position-vertical:top;mso-position-vertical-relative:line;mso-width-percent:0;mso-height-percent:0;mso-width-relative:margin;mso-height-relative:margin;v-text-anchor:top" o:gfxdata="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" stroked="f">
+                    <v:shape w14:anchorId="35578577" id="Casella di testo 11" o:spid="_x0000_s1033" type="#_x0000_t202" style="position:absolute;margin-left:0;margin-top:0;width:223.1pt;height:21pt;z-index:251750400;visibility:visible;mso-wrap-style:square;mso-width-percent:0;mso-height-percent:0;mso-wrap-distance-left:9pt;mso-wrap-distance-top:0;mso-wrap-distance-right:9pt;mso-wrap-distance-bottom:0;mso-position-horizontal:left;mso-position-horizontal-relative:char;mso-position-vertical:top;mso-position-vertical-relative:line;mso-width-percent:0;mso-height-percent:0;mso-width-relative:margin;mso-height-relative:margin;v-text-anchor:top" o:gfxdata="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" stroked="f">
                       <v:textbox style="mso-fit-shape-to-text:t" inset="0,0,0,0">
                         <w:txbxContent>
                           <w:p>
@@ -21692,7 +21831,7 @@
                               <w:rPr>
                                 <w:noProof/>
                               </w:rPr>
-                              <w:t>6</w:t>
+                              <w:t>7</w:t>
                             </w:r>
                             <w:r>
                               <w:rPr>
@@ -21701,10 +21840,7 @@
                               <w:fldChar w:fldCharType="end"/>
                             </w:r>
                             <w:r>
-                              <w:t xml:space="preserve"> </w:t>
-                            </w:r>
-                            <w:r>
-                              <w:t xml:space="preserve">- </w:t>
+                              <w:t xml:space="preserve"> - </w:t>
                             </w:r>
                             <w:r>
                               <w:t>Ridge: coefficients magnitude</w:t>
@@ -22076,7 +22212,7 @@
                                       <w:noProof/>
                                       <w:lang w:val="en-US"/>
                                     </w:rPr>
-                                    <w:t>7</w:t>
+                                    <w:t>8</w:t>
                                   </w:r>
                                   <w:r>
                                     <w:fldChar w:fldCharType="end"/>
@@ -22110,7 +22246,7 @@
                 </mc:Choice>
                 <mc:Fallback>
                   <w:pict>
-                    <v:shape w14:anchorId="52C37591" id="Text Box 25" o:spid="_x0000_s1033" type="#_x0000_t202" style="position:absolute;margin-left:0;margin-top:0;width:223.1pt;height:32.05pt;z-index:251766784;visibility:visible;mso-wrap-style:square;mso-width-percent:0;mso-height-percent:0;mso-wrap-distance-left:9pt;mso-wrap-distance-top:0;mso-wrap-distance-right:9pt;mso-wrap-distance-bottom:0;mso-position-horizontal:left;mso-position-horizontal-relative:char;mso-position-vertical:top;mso-position-vertical-relative:line;mso-width-percent:0;mso-height-percent:0;mso-width-relative:margin;mso-height-relative:margin;v-text-anchor:top" o:gfxdata="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" o:allowoverlap="f" stroked="f">
+                    <v:shape w14:anchorId="52C37591" id="Text Box 25" o:spid="_x0000_s1034" type="#_x0000_t202" style="position:absolute;margin-left:0;margin-top:0;width:223.1pt;height:32.05pt;z-index:251766784;visibility:visible;mso-wrap-style:square;mso-width-percent:0;mso-height-percent:0;mso-wrap-distance-left:9pt;mso-wrap-distance-top:0;mso-wrap-distance-right:9pt;mso-wrap-distance-bottom:0;mso-position-horizontal:left;mso-position-horizontal-relative:char;mso-position-vertical:top;mso-position-vertical-relative:line;mso-width-percent:0;mso-height-percent:0;mso-width-relative:margin;mso-height-relative:margin;v-text-anchor:top" o:gfxdata="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" o:allowoverlap="f" stroked="f">
                       <v:textbox style="mso-fit-shape-to-text:t" inset="0,0,0,0">
                         <w:txbxContent>
                           <w:p>
@@ -22144,7 +22280,7 @@
                                 <w:noProof/>
                                 <w:lang w:val="en-US"/>
                               </w:rPr>
-                              <w:t>7</w:t>
+                              <w:t>8</w:t>
                             </w:r>
                             <w:r>
                               <w:fldChar w:fldCharType="end"/>
@@ -22465,7 +22601,7 @@
                                     <w:rPr>
                                       <w:noProof/>
                                     </w:rPr>
-                                    <w:t>8</w:t>
+                                    <w:t>9</w:t>
                                   </w:r>
                                   <w:r>
                                     <w:rPr>
@@ -22499,7 +22635,7 @@
                 </mc:Choice>
                 <mc:Fallback>
                   <w:pict>
-                    <v:shape w14:anchorId="49EC5ED9" id="Text Box 17" o:spid="_x0000_s1034" type="#_x0000_t202" style="position:absolute;margin-left:0;margin-top:0;width:192.75pt;height:21pt;z-index:251774976;visibility:visible;mso-wrap-style:square;mso-width-percent:0;mso-height-percent:0;mso-wrap-distance-left:9pt;mso-wrap-distance-top:0;mso-wrap-distance-right:9pt;mso-wrap-distance-bottom:0;mso-position-horizontal:left;mso-position-horizontal-relative:char;mso-position-vertical:top;mso-position-vertical-relative:line;mso-width-percent:0;mso-height-percent:0;mso-width-relative:margin;mso-height-relative:margin;v-text-anchor:top" o:gfxdata="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" stroked="f">
+                    <v:shape w14:anchorId="49EC5ED9" id="Text Box 17" o:spid="_x0000_s1035" type="#_x0000_t202" style="position:absolute;margin-left:0;margin-top:0;width:192.75pt;height:21pt;z-index:251774976;visibility:visible;mso-wrap-style:square;mso-width-percent:0;mso-height-percent:0;mso-wrap-distance-left:9pt;mso-wrap-distance-top:0;mso-wrap-distance-right:9pt;mso-wrap-distance-bottom:0;mso-position-horizontal:left;mso-position-horizontal-relative:char;mso-position-vertical:top;mso-position-vertical-relative:line;mso-width-percent:0;mso-height-percent:0;mso-width-relative:margin;mso-height-relative:margin;v-text-anchor:top" o:gfxdata="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" stroked="f">
                       <v:textbox style="mso-fit-shape-to-text:t" inset="0,0,0,0">
                         <w:txbxContent>
                           <w:p>
@@ -22526,7 +22662,7 @@
                               <w:rPr>
                                 <w:noProof/>
                               </w:rPr>
-                              <w:t>8</w:t>
+                              <w:t>9</w:t>
                             </w:r>
                             <w:r>
                               <w:rPr>
@@ -22723,7 +22859,7 @@
                                     <w:rPr>
                                       <w:noProof/>
                                     </w:rPr>
-                                    <w:t>9</w:t>
+                                    <w:t>10</w:t>
                                   </w:r>
                                   <w:r>
                                     <w:rPr>
@@ -22760,7 +22896,7 @@
                 </mc:Choice>
                 <mc:Fallback>
                   <w:pict>
-                    <v:shape w14:anchorId="1A24B4F9" id="Text Box 19" o:spid="_x0000_s1035" type="#_x0000_t202" style="position:absolute;margin-left:0;margin-top:0;width:217.4pt;height:21pt;z-index:251779072;visibility:visible;mso-wrap-style:square;mso-width-percent:0;mso-height-percent:0;mso-wrap-distance-left:9pt;mso-wrap-distance-top:0;mso-wrap-distance-right:9pt;mso-wrap-distance-bottom:0;mso-position-horizontal:left;mso-position-horizontal-relative:char;mso-position-vertical:top;mso-position-vertical-relative:line;mso-width-percent:0;mso-height-percent:0;mso-width-relative:margin;mso-height-relative:margin;v-text-anchor:top" o:gfxdata="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" stroked="f">
+                    <v:shape w14:anchorId="1A24B4F9" id="Text Box 19" o:spid="_x0000_s1036" type="#_x0000_t202" style="position:absolute;margin-left:0;margin-top:0;width:217.4pt;height:21pt;z-index:251779072;visibility:visible;mso-wrap-style:square;mso-width-percent:0;mso-height-percent:0;mso-wrap-distance-left:9pt;mso-wrap-distance-top:0;mso-wrap-distance-right:9pt;mso-wrap-distance-bottom:0;mso-position-horizontal:left;mso-position-horizontal-relative:char;mso-position-vertical:top;mso-position-vertical-relative:line;mso-width-percent:0;mso-height-percent:0;mso-width-relative:margin;mso-height-relative:margin;v-text-anchor:top" o:gfxdata="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" stroked="f">
                       <v:textbox style="mso-fit-shape-to-text:t" inset="0,0,0,0">
                         <w:txbxContent>
                           <w:p>
@@ -22787,7 +22923,7 @@
                               <w:rPr>
                                 <w:noProof/>
                               </w:rPr>
-                              <w:t>9</w:t>
+                              <w:t>10</w:t>
                             </w:r>
                             <w:r>
                               <w:rPr>
@@ -22997,7 +23133,7 @@
                                     <w:rPr>
                                       <w:noProof/>
                                     </w:rPr>
-                                    <w:t>10</w:t>
+                                    <w:t>11</w:t>
                                   </w:r>
                                   <w:r>
                                     <w:rPr>
@@ -23006,7 +23142,10 @@
                                     <w:fldChar w:fldCharType="end"/>
                                   </w:r>
                                   <w:r>
-                                    <w:t xml:space="preserve"> - PCA QUALCOSA</w:t>
+                                    <w:t xml:space="preserve"> </w:t>
+                                  </w:r>
+                                  <w:r>
+                                    <w:t>- PCA QUALCOSA</w:t>
                                   </w:r>
                                 </w:p>
                               </w:txbxContent>
@@ -23031,7 +23170,7 @@
                 </mc:Choice>
                 <mc:Fallback>
                   <w:pict>
-                    <v:shape w14:anchorId="220E9D2D" id="Casella di testo 21" o:spid="_x0000_s1036" type="#_x0000_t202" style="position:absolute;margin-left:0;margin-top:0;width:214.6pt;height:21pt;z-index:251783168;visibility:visible;mso-wrap-style:square;mso-width-percent:0;mso-height-percent:0;mso-wrap-distance-left:9pt;mso-wrap-distance-top:0;mso-wrap-distance-right:9pt;mso-wrap-distance-bottom:0;mso-position-horizontal:left;mso-position-horizontal-relative:char;mso-position-vertical:top;mso-position-vertical-relative:line;mso-width-percent:0;mso-height-percent:0;mso-width-relative:margin;mso-height-relative:margin;v-text-anchor:top" o:gfxdata="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" stroked="f">
+                    <v:shape w14:anchorId="220E9D2D" id="Casella di testo 21" o:spid="_x0000_s1037" type="#_x0000_t202" style="position:absolute;margin-left:0;margin-top:0;width:214.6pt;height:21pt;z-index:251783168;visibility:visible;mso-wrap-style:square;mso-width-percent:0;mso-height-percent:0;mso-wrap-distance-left:9pt;mso-wrap-distance-top:0;mso-wrap-distance-right:9pt;mso-wrap-distance-bottom:0;mso-position-horizontal:left;mso-position-horizontal-relative:char;mso-position-vertical:top;mso-position-vertical-relative:line;mso-width-percent:0;mso-height-percent:0;mso-width-relative:margin;mso-height-relative:margin;v-text-anchor:top" o:gfxdata="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" stroked="f">
                       <v:textbox style="mso-fit-shape-to-text:t" inset="0,0,0,0">
                         <w:txbxContent>
                           <w:p>
@@ -23057,7 +23196,7 @@
                               <w:rPr>
                                 <w:noProof/>
                               </w:rPr>
-                              <w:t>10</w:t>
+                              <w:t>11</w:t>
                             </w:r>
                             <w:r>
                               <w:rPr>
@@ -23066,7 +23205,10 @@
                               <w:fldChar w:fldCharType="end"/>
                             </w:r>
                             <w:r>
-                              <w:t xml:space="preserve"> - PCA QUALCOSA</w:t>
+                              <w:t xml:space="preserve"> </w:t>
+                            </w:r>
+                            <w:r>
+                              <w:t>- PCA QUALCOSA</w:t>
                             </w:r>
                           </w:p>
                         </w:txbxContent>
@@ -23249,7 +23391,7 @@
                                     <w:rPr>
                                       <w:noProof/>
                                     </w:rPr>
-                                    <w:t>11</w:t>
+                                    <w:t>12</w:t>
                                   </w:r>
                                   <w:r>
                                     <w:rPr>
@@ -23258,7 +23400,10 @@
                                     <w:fldChar w:fldCharType="end"/>
                                   </w:r>
                                   <w:r>
-                                    <w:t xml:space="preserve"> - PALLINI</w:t>
+                                    <w:t xml:space="preserve"> </w:t>
+                                  </w:r>
+                                  <w:r>
+                                    <w:t>- PALLINI</w:t>
                                   </w:r>
                                 </w:p>
                               </w:txbxContent>
@@ -23283,7 +23428,7 @@
                 </mc:Choice>
                 <mc:Fallback>
                   <w:pict>
-                    <v:shape w14:anchorId="5904A0D1" id="Casella di testo 26" o:spid="_x0000_s1037" type="#_x0000_t202" style="position:absolute;margin-left:0;margin-top:0;width:212.6pt;height:21pt;z-index:251787264;visibility:visible;mso-wrap-style:square;mso-width-percent:0;mso-height-percent:0;mso-wrap-distance-left:9pt;mso-wrap-distance-top:0;mso-wrap-distance-right:9pt;mso-wrap-distance-bottom:0;mso-position-horizontal:left;mso-position-horizontal-relative:char;mso-position-vertical:top;mso-position-vertical-relative:line;mso-width-percent:0;mso-height-percent:0;mso-width-relative:margin;mso-height-relative:margin;v-text-anchor:top" o:gfxdata="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" stroked="f">
+                    <v:shape w14:anchorId="5904A0D1" id="Casella di testo 26" o:spid="_x0000_s1038" type="#_x0000_t202" style="position:absolute;margin-left:0;margin-top:0;width:212.6pt;height:21pt;z-index:251787264;visibility:visible;mso-wrap-style:square;mso-width-percent:0;mso-height-percent:0;mso-wrap-distance-left:9pt;mso-wrap-distance-top:0;mso-wrap-distance-right:9pt;mso-wrap-distance-bottom:0;mso-position-horizontal:left;mso-position-horizontal-relative:char;mso-position-vertical:top;mso-position-vertical-relative:line;mso-width-percent:0;mso-height-percent:0;mso-width-relative:margin;mso-height-relative:margin;v-text-anchor:top" o:gfxdata="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" stroked="f">
                       <v:textbox style="mso-fit-shape-to-text:t" inset="0,0,0,0">
                         <w:txbxContent>
                           <w:p>
@@ -23309,7 +23454,7 @@
                               <w:rPr>
                                 <w:noProof/>
                               </w:rPr>
-                              <w:t>11</w:t>
+                              <w:t>12</w:t>
                             </w:r>
                             <w:r>
                               <w:rPr>
@@ -23318,7 +23463,10 @@
                               <w:fldChar w:fldCharType="end"/>
                             </w:r>
                             <w:r>
-                              <w:t xml:space="preserve"> - PALLINI</w:t>
+                              <w:t xml:space="preserve"> </w:t>
+                            </w:r>
+                            <w:r>
+                              <w:t>- PALLINI</w:t>
                             </w:r>
                           </w:p>
                         </w:txbxContent>
@@ -23411,6 +23559,7 @@
           <w:lang w:val="en-GB"/>
         </w:rPr>
       </w:pPr>
+      <w:proofErr w:type="gramStart"/>
       <w:r>
         <w:rPr>
           <w:lang w:val="en-GB"/>
@@ -23427,7 +23576,14 @@
         <w:rPr>
           <w:lang w:val="en-GB"/>
         </w:rPr>
-        <w:t xml:space="preserve"> that the </w:t>
+        <w:t xml:space="preserve"> that the</w:t>
+      </w:r>
+      <w:proofErr w:type="gramEnd"/>
+      <w:r>
+        <w:rPr>
+          <w:lang w:val="en-GB"/>
+        </w:rPr>
+        <w:t xml:space="preserve"> </w:t>
       </w:r>
       <w:r>
         <w:rPr>
@@ -23754,7 +23910,7 @@
                                     <w:rPr>
                                       <w:noProof/>
                                     </w:rPr>
-                                    <w:t>12</w:t>
+                                    <w:t>13</w:t>
                                   </w:r>
                                   <w:r>
                                     <w:rPr>
@@ -23791,7 +23947,7 @@
                 </mc:Choice>
                 <mc:Fallback>
                   <w:pict>
-                    <v:shape w14:anchorId="21B30C8D" id="Casella di testo 20" o:spid="_x0000_s1038" type="#_x0000_t202" style="position:absolute;margin-left:0;margin-top:0;width:223.1pt;height:21pt;z-index:251770880;visibility:visible;mso-wrap-style:square;mso-width-percent:0;mso-height-percent:0;mso-wrap-distance-left:9pt;mso-wrap-distance-top:0;mso-wrap-distance-right:9pt;mso-wrap-distance-bottom:0;mso-position-horizontal:left;mso-position-horizontal-relative:char;mso-position-vertical:top;mso-position-vertical-relative:line;mso-width-percent:0;mso-height-percent:0;mso-width-relative:margin;mso-height-relative:margin;v-text-anchor:top" o:gfxdata="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" stroked="f">
+                    <v:shape w14:anchorId="21B30C8D" id="Casella di testo 20" o:spid="_x0000_s1039" type="#_x0000_t202" style="position:absolute;margin-left:0;margin-top:0;width:223.1pt;height:21pt;z-index:251770880;visibility:visible;mso-wrap-style:square;mso-width-percent:0;mso-height-percent:0;mso-wrap-distance-left:9pt;mso-wrap-distance-top:0;mso-wrap-distance-right:9pt;mso-wrap-distance-bottom:0;mso-position-horizontal:left;mso-position-horizontal-relative:char;mso-position-vertical:top;mso-position-vertical-relative:line;mso-width-percent:0;mso-height-percent:0;mso-width-relative:margin;mso-height-relative:margin;v-text-anchor:top" o:gfxdata="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" stroked="f">
                       <v:textbox style="mso-fit-shape-to-text:t" inset="0,0,0,0">
                         <w:txbxContent>
                           <w:p>
@@ -23817,7 +23973,7 @@
                               <w:rPr>
                                 <w:noProof/>
                               </w:rPr>
-                              <w:t>12</w:t>
+                              <w:t>13</w:t>
                             </w:r>
                             <w:r>
                               <w:rPr>
@@ -25787,7 +25943,33 @@
         <w:rPr>
           <w:lang w:val="en-US"/>
         </w:rPr>
-        <w:t>The eigenvectors of the Covariance matrix are actually the directions of the axes where there is the most variance (most information)</w:t>
+        <w:t>The eigenvectors</w:t>
+      </w:r>
+      <w:r>
+        <w:rPr>
+          <w:lang w:val="en-US"/>
+        </w:rPr>
+        <w:t xml:space="preserve"> </w:t>
+      </w:r>
+      <w:r>
+        <w:rPr>
+          <w:lang w:val="en-US"/>
+        </w:rPr>
+        <w:t xml:space="preserve">of the Covariance matrix are </w:t>
+      </w:r>
+      <w:proofErr w:type="gramStart"/>
+      <w:r>
+        <w:rPr>
+          <w:lang w:val="en-US"/>
+        </w:rPr>
+        <w:t>actually the</w:t>
+      </w:r>
+      <w:proofErr w:type="gramEnd"/>
+      <w:r>
+        <w:rPr>
+          <w:lang w:val="en-US"/>
+        </w:rPr>
+        <w:t> directions of the axes where there is the most variance (most information)</w:t>
       </w:r>
       <w:r>
         <w:rPr>
@@ -25848,7 +26030,19 @@
         <w:rPr>
           <w:lang w:val="en-US"/>
         </w:rPr>
-        <w:t>For example, longitude and households are features with real numbers however they have different interpretations.</w:t>
+        <w:t>For example, longitude</w:t>
+      </w:r>
+      <w:r>
+        <w:rPr>
+          <w:lang w:val="en-US"/>
+        </w:rPr>
+        <w:t xml:space="preserve"> </w:t>
+      </w:r>
+      <w:r>
+        <w:rPr>
+          <w:lang w:val="en-US"/>
+        </w:rPr>
+        <w:t>and households are features with real numbers however they have different interpretations.</w:t>
       </w:r>
     </w:p>
   </w:footnote>
@@ -25882,13 +26076,31 @@
         <w:rPr>
           <w:lang w:val="en-GB"/>
         </w:rPr>
-        <w:t xml:space="preserve"> hot encoder t</w:t>
-      </w:r>
-      <w:r>
-        <w:rPr>
-          <w:lang w:val="en-GB"/>
-        </w:rPr>
-        <w:t>echnique; we do not worry about adding extra dimensions as the dummy variable sets to zero the features that do not belong to the given observation.</w:t>
+        <w:t xml:space="preserve"> </w:t>
+      </w:r>
+      <w:r>
+        <w:rPr>
+          <w:lang w:val="en-GB"/>
+        </w:rPr>
+        <w:t>hot encoder t</w:t>
+      </w:r>
+      <w:r>
+        <w:rPr>
+          <w:lang w:val="en-GB"/>
+        </w:rPr>
+        <w:t>echnique; we do not worry about adding extra dimensions as the dummy variable sets to zero the</w:t>
+      </w:r>
+      <w:r>
+        <w:rPr>
+          <w:lang w:val="en-GB"/>
+        </w:rPr>
+        <w:t xml:space="preserve"> </w:t>
+      </w:r>
+      <w:r>
+        <w:rPr>
+          <w:lang w:val="en-GB"/>
+        </w:rPr>
+        <w:t>features that do not belong to the given observation.</w:t>
       </w:r>
     </w:p>
   </w:footnote>
@@ -25916,7 +26128,19 @@
         <w:rPr>
           <w:lang w:val="en-US"/>
         </w:rPr>
-        <w:t>s garden, household size, neigh</w:t>
+        <w:t>s</w:t>
+      </w:r>
+      <w:r>
+        <w:rPr>
+          <w:lang w:val="en-US"/>
+        </w:rPr>
+        <w:t xml:space="preserve"> </w:t>
+      </w:r>
+      <w:r>
+        <w:rPr>
+          <w:lang w:val="en-US"/>
+        </w:rPr>
+        <w:t>garden, household size, neigh</w:t>
       </w:r>
       <w:r>
         <w:rPr>

</xml_diff>

<commit_message>
no sherzo, le tablle riferenziate hanno fatto uno scherzetto
</commit_message>
<xml_diff>
--- a/Paper/HousePrices.docx
+++ b/Paper/HousePrices.docx
@@ -25290,7 +25290,7 @@
           <w:noProof/>
           <w:lang w:val="en-US"/>
         </w:rPr>
-        <w:t>5</w:t>
+        <w:t>9</w:t>
       </w:r>
       <w:r>
         <w:rPr>
@@ -26391,13 +26391,7 @@
         <w:rPr>
           <w:lang w:val="en-US"/>
         </w:rPr>
-        <w:t xml:space="preserve"> </w:t>
-      </w:r>
-      <w:r>
-        <w:rPr>
-          <w:lang w:val="en-US"/>
-        </w:rPr>
-        <w:t>.</w:t>
+        <w:t xml:space="preserve"> - Lasso regression: learning curve with different training set sizes</w:t>
       </w:r>
       <w:r>
         <w:rPr>
@@ -27098,7 +27092,13 @@
         <w:rPr>
           <w:lang w:val="en-GB"/>
         </w:rPr>
-        <w:t xml:space="preserve"> (</w:t>
+        <w:t xml:space="preserve"> </w:t>
+      </w:r>
+      <w:r>
+        <w:rPr>
+          <w:lang w:val="en-GB"/>
+        </w:rPr>
+        <w:t xml:space="preserve">in </w:t>
       </w:r>
       <w:r>
         <w:rPr>
@@ -27110,7 +27110,7 @@
         <w:rPr>
           <w:lang w:val="en-GB"/>
         </w:rPr>
-        <w:instrText xml:space="preserve"> REF _Ref53052346 \h </w:instrText>
+        <w:instrText xml:space="preserve"> REF _Ref53063157 \h </w:instrText>
       </w:r>
       <w:r>
         <w:rPr>
@@ -27125,16 +27125,22 @@
       </w:r>
       <w:r>
         <w:rPr>
-          <w:lang w:val="en-US"/>
+          <w:lang w:val="en-GB"/>
         </w:rPr>
         <w:t xml:space="preserve">Figure </w:t>
       </w:r>
       <w:r>
         <w:rPr>
           <w:noProof/>
-          <w:lang w:val="en-US"/>
-        </w:rPr>
-        <w:t>8</w:t>
+          <w:lang w:val="en-GB"/>
+        </w:rPr>
+        <w:t>11</w:t>
+      </w:r>
+      <w:r>
+        <w:rPr>
+          <w:lang w:val="en-GB"/>
+        </w:rPr>
+        <w:t xml:space="preserve"> </w:t>
       </w:r>
       <w:r>
         <w:rPr>
@@ -27146,13 +27152,25 @@
         <w:rPr>
           <w:lang w:val="en-GB"/>
         </w:rPr>
-        <w:t>)</w:t>
-      </w:r>
-      <w:r>
-        <w:rPr>
-          <w:lang w:val="en-GB"/>
-        </w:rPr>
-        <w:t xml:space="preserve"> however some values </w:t>
+        <w:t>. H</w:t>
+      </w:r>
+      <w:r>
+        <w:rPr>
+          <w:lang w:val="en-GB"/>
+        </w:rPr>
+        <w:t>owever</w:t>
+      </w:r>
+      <w:r>
+        <w:rPr>
+          <w:lang w:val="en-GB"/>
+        </w:rPr>
+        <w:t>,</w:t>
+      </w:r>
+      <w:r>
+        <w:rPr>
+          <w:lang w:val="en-GB"/>
+        </w:rPr>
+        <w:t xml:space="preserve"> some values </w:t>
       </w:r>
       <w:r>
         <w:rPr>
@@ -27395,7 +27413,25 @@
         <w:rPr>
           <w:lang w:val="en-GB"/>
         </w:rPr>
+        <w:t xml:space="preserve"> – PCA for 2 principal components</w:t>
+      </w:r>
+      <w:r>
+        <w:rPr>
+          <w:lang w:val="en-GB"/>
+        </w:rPr>
+        <w:t xml:space="preserve"> on the axes.</w:t>
+      </w:r>
+      <w:r>
+        <w:rPr>
+          <w:lang w:val="en-GB"/>
+        </w:rPr>
         <w:t xml:space="preserve"> </w:t>
+      </w:r>
+      <w:r>
+        <w:rPr>
+          <w:lang w:val="en-GB"/>
+        </w:rPr>
+        <w:t>In the graph we have the predictors and their contribution to the variance.</w:t>
       </w:r>
       <w:r>
         <w:rPr>
@@ -28227,25 +28263,45 @@
         <w:rPr>
           <w:lang w:val="en-US"/>
         </w:rPr>
-        <w:t xml:space="preserve">. </w:t>
+        <w:t xml:space="preserve"> - PCA:</w:t>
       </w:r>
       <w:r>
         <w:rPr>
           <w:noProof/>
           <w:lang w:val="en-US"/>
         </w:rPr>
+        <w:t xml:space="preserve"> test and train loss for the </w:t>
+      </w:r>
+      <w:r>
+        <w:rPr>
+          <w:noProof/>
+          <w:lang w:val="en-US"/>
+        </w:rPr>
+        <w:t>8</w:t>
+      </w:r>
+      <w:r>
+        <w:rPr>
+          <w:noProof/>
+          <w:lang w:val="en-US"/>
+        </w:rPr>
+        <w:t>-PCA decomposition</w:t>
+      </w:r>
+      <w:r>
+        <w:rPr>
+          <w:lang w:val="en-GB"/>
+        </w:rPr>
+        <w:fldChar w:fldCharType="end"/>
+      </w:r>
+      <w:r>
+        <w:rPr>
+          <w:lang w:val="en-GB"/>
+        </w:rPr>
         <w:t xml:space="preserve"> </w:t>
       </w:r>
       <w:r>
         <w:rPr>
           <w:lang w:val="en-GB"/>
         </w:rPr>
-        <w:fldChar w:fldCharType="end"/>
-      </w:r>
-      <w:r>
-        <w:rPr>
-          <w:lang w:val="en-GB"/>
-        </w:rPr>
         <w:fldChar w:fldCharType="begin"/>
       </w:r>
       <w:r>
@@ -28264,6 +28320,25 @@
           <w:lang w:val="en-GB"/>
         </w:rPr>
         <w:fldChar w:fldCharType="separate"/>
+      </w:r>
+      <w:r>
+        <w:rPr>
+          <w:lang w:val="en-US"/>
+        </w:rPr>
+        <w:t xml:space="preserve">Figure </w:t>
+      </w:r>
+      <w:r>
+        <w:rPr>
+          <w:noProof/>
+          <w:lang w:val="en-US"/>
+        </w:rPr>
+        <w:t>18</w:t>
+      </w:r>
+      <w:r>
+        <w:rPr>
+          <w:lang w:val="en-US"/>
+        </w:rPr>
+        <w:t xml:space="preserve"> - Plot of the learned model after PCA</w:t>
       </w:r>
       <w:r>
         <w:rPr>
@@ -28623,7 +28698,19 @@
         <w:rPr>
           <w:lang w:val="en-GB"/>
         </w:rPr>
-        <w:t xml:space="preserve">idge regression curve with </w:t>
+        <w:t xml:space="preserve">idge regression curve </w:t>
+      </w:r>
+      <w:r>
+        <w:rPr>
+          <w:lang w:val="en-GB"/>
+        </w:rPr>
+        <w:t>using</w:t>
+      </w:r>
+      <w:r>
+        <w:rPr>
+          <w:lang w:val="en-GB"/>
+        </w:rPr>
+        <w:t xml:space="preserve"> </w:t>
       </w:r>
       <w:r>
         <w:rPr>
@@ -28635,7 +28722,19 @@
         <w:rPr>
           <w:lang w:val="en-GB"/>
         </w:rPr>
-        <w:t xml:space="preserve"> equivalent measurement of the error </w:t>
+        <w:t xml:space="preserve"> equivalent measurement of the error</w:t>
+      </w:r>
+      <w:r>
+        <w:rPr>
+          <w:lang w:val="en-GB"/>
+        </w:rPr>
+        <w:t xml:space="preserve"> as</w:t>
+      </w:r>
+      <w:r>
+        <w:rPr>
+          <w:lang w:val="en-GB"/>
+        </w:rPr>
+        <w:t xml:space="preserve"> </w:t>
       </w:r>
       <w:r>
         <w:rPr>
@@ -28683,48 +28782,25 @@
         <w:rPr>
           <w:lang w:val="en-GB"/>
         </w:rPr>
+        <w:t>:</w:t>
+      </w:r>
+      <w:r>
+        <w:rPr>
+          <w:lang w:val="en-GB"/>
+        </w:rPr>
+        <w:t xml:space="preserve"> </w:t>
+      </w:r>
+      <w:r>
+        <w:rPr>
+          <w:lang w:val="en-GB"/>
+        </w:rPr>
         <w:fldChar w:fldCharType="end"/>
       </w:r>
       <w:r>
         <w:rPr>
           <w:lang w:val="en-GB"/>
         </w:rPr>
-        <w:t>:</w:t>
-      </w:r>
-      <w:r>
-        <w:rPr>
-          <w:lang w:val="en-GB"/>
-        </w:rPr>
-        <w:fldChar w:fldCharType="begin"/>
-      </w:r>
-      <w:r>
-        <w:rPr>
-          <w:lang w:val="en-GB"/>
-        </w:rPr>
-        <w:instrText xml:space="preserve"> REF _Ref53052914 \h </w:instrText>
-      </w:r>
-      <w:r>
-        <w:rPr>
-          <w:lang w:val="en-GB"/>
-        </w:rPr>
-      </w:r>
-      <w:r>
-        <w:rPr>
-          <w:lang w:val="en-GB"/>
-        </w:rPr>
-        <w:fldChar w:fldCharType="separate"/>
-      </w:r>
-      <w:r>
-        <w:rPr>
-          <w:lang w:val="en-GB"/>
-        </w:rPr>
-        <w:fldChar w:fldCharType="end"/>
-      </w:r>
-      <w:r>
-        <w:rPr>
-          <w:lang w:val="en-GB"/>
-        </w:rPr>
-        <w:t xml:space="preserve">  the variance</w:t>
+        <w:t xml:space="preserve"> the variance</w:t>
       </w:r>
       <w:r>
         <w:rPr>
@@ -29336,7 +29412,7 @@
         <w:rPr>
           <w:lang w:val="en-US"/>
         </w:rPr>
-        <w:t xml:space="preserve">  </w:t>
+        <w:t xml:space="preserve"> - Lasso: scatter plot prediction vs test</w:t>
       </w:r>
       <w:r>
         <w:rPr>
@@ -29390,13 +29466,7 @@
         <w:rPr>
           <w:lang w:val="en-US"/>
         </w:rPr>
-        <w:t xml:space="preserve"> </w:t>
-      </w:r>
-      <w:r>
-        <w:rPr>
-          <w:lang w:val="en-US"/>
-        </w:rPr>
-        <w:t>.</w:t>
+        <w:t xml:space="preserve"> - Ridge regression: scatter plot prediction vs test</w:t>
       </w:r>
       <w:r>
         <w:rPr>
@@ -31786,7 +31856,7 @@
             <w:noProof/>
             <w:webHidden/>
           </w:rPr>
-          <w:t>11</w:t>
+          <w:t>10</w:t>
         </w:r>
         <w:r>
           <w:rPr>
@@ -31995,7 +32065,7 @@
             <w:noProof/>
             <w:webHidden/>
           </w:rPr>
-          <w:t>12</w:t>
+          <w:t>11</w:t>
         </w:r>
         <w:r>
           <w:rPr>
@@ -32274,7 +32344,7 @@
             <w:noProof/>
             <w:webHidden/>
           </w:rPr>
-          <w:t>13</w:t>
+          <w:t>12</w:t>
         </w:r>
         <w:r>
           <w:rPr>
@@ -32553,7 +32623,7 @@
             <w:noProof/>
             <w:webHidden/>
           </w:rPr>
-          <w:t>14</w:t>
+          <w:t>13</w:t>
         </w:r>
         <w:r>
           <w:rPr>

</xml_diff>